<commit_message>
Made changes to Design Document, added Room entity
</commit_message>
<xml_diff>
--- a/homework/CH04_Designs/DesignDocument.docx
+++ b/homework/CH04_Designs/DesignDocument.docx
@@ -606,7 +606,259 @@
         <w:rPr>
           <w:rFonts w:ascii="Times New Roman" w:hAnsi="Times New Roman"/>
         </w:rPr>
-        <w:t xml:space="preserve">With the Mongoid gem for Ruby, </w:t>
+        <w:t xml:space="preserve">With the Mongoid </w:t>
+      </w:r>
+      <w:r>
+        <w:rPr>
+          <w:rFonts w:ascii="Times New Roman" w:hAnsi="Times New Roman"/>
+        </w:rPr>
+        <w:t>gem, we are able to create classes in Ruby that can be translated into documents in Mongoid</w:t>
+      </w:r>
+      <w:r>
+        <w:rPr>
+          <w:rFonts w:ascii="Times New Roman" w:hAnsi="Times New Roman"/>
+        </w:rPr>
+        <w:t>.</w:t>
+      </w:r>
+      <w:r>
+        <w:rPr>
+          <w:rFonts w:ascii="Times New Roman" w:hAnsi="Times New Roman"/>
+        </w:rPr>
+        <w:t xml:space="preserve">  The following classes will be created:</w:t>
+      </w:r>
+    </w:p>
+    <w:p>
+      <w:pPr>
+        <w:ind w:firstLine="720"/>
+        <w:rPr>
+          <w:rFonts w:ascii="Times New Roman" w:hAnsi="Times New Roman"/>
+        </w:rPr>
+      </w:pPr>
+      <w:r>
+        <w:rPr>
+          <w:rFonts w:ascii="Times New Roman" w:hAnsi="Times New Roman"/>
+        </w:rPr>
+        <w:t>User:</w:t>
+      </w:r>
+      <w:r>
+        <w:rPr>
+          <w:rFonts w:ascii="Times New Roman" w:hAnsi="Times New Roman"/>
+        </w:rPr>
+        <w:t xml:space="preserve"> The User class is the only class that does not </w:t>
+      </w:r>
+      <w:r>
+        <w:rPr>
+          <w:rFonts w:ascii="Times New Roman" w:hAnsi="Times New Roman"/>
+        </w:rPr>
+        <w:t>have a relation with any of the other entities.</w:t>
+      </w:r>
+      <w:r>
+        <w:rPr>
+          <w:rFonts w:ascii="Times New Roman" w:hAnsi="Times New Roman"/>
+        </w:rPr>
+        <w:t xml:space="preserve">  The User class will be used </w:t>
+      </w:r>
+      <w:r>
+        <w:rPr>
+          <w:rFonts w:ascii="Times New Roman" w:hAnsi="Times New Roman"/>
+        </w:rPr>
+        <w:t>to keep track of users logged into the system.</w:t>
+      </w:r>
+    </w:p>
+    <w:p>
+      <w:pPr>
+        <w:ind w:firstLine="720"/>
+        <w:rPr>
+          <w:rFonts w:ascii="Times New Roman" w:hAnsi="Times New Roman"/>
+        </w:rPr>
+      </w:pPr>
+      <w:r>
+        <w:rPr>
+          <w:rFonts w:ascii="Times New Roman" w:hAnsi="Times New Roman"/>
+        </w:rPr>
+        <w:t>Teacher:</w:t>
+      </w:r>
+      <w:r>
+        <w:rPr>
+          <w:rFonts w:ascii="Times New Roman" w:hAnsi="Times New Roman"/>
+        </w:rPr>
+        <w:t xml:space="preserve">  </w:t>
+      </w:r>
+      <w:r>
+        <w:rPr>
+          <w:rFonts w:ascii="Times New Roman" w:hAnsi="Times New Roman"/>
+        </w:rPr>
+        <w:t xml:space="preserve">A Teacher will </w:t>
+      </w:r>
+      <w:r>
+        <w:rPr>
+          <w:rFonts w:ascii="Times New Roman" w:hAnsi="Times New Roman"/>
+        </w:rPr>
+        <w:t>have zero to multiple</w:t>
+      </w:r>
+      <w:r>
+        <w:rPr>
+          <w:rFonts w:ascii="Times New Roman" w:hAnsi="Times New Roman"/>
+        </w:rPr>
+        <w:t xml:space="preserve"> </w:t>
+      </w:r>
+      <w:r>
+        <w:rPr>
+          <w:rFonts w:ascii="Times New Roman" w:hAnsi="Times New Roman"/>
+        </w:rPr>
+        <w:t>Sections</w:t>
+      </w:r>
+      <w:r>
+        <w:rPr>
+          <w:rFonts w:ascii="Times New Roman" w:hAnsi="Times New Roman"/>
+        </w:rPr>
+        <w:t>.</w:t>
+      </w:r>
+      <w:r>
+        <w:rPr>
+          <w:rFonts w:ascii="Times New Roman" w:hAnsi="Times New Roman"/>
+        </w:rPr>
+        <w:t xml:space="preserve">  An important distinction to make is that a Teacher does not teach a Course but a Section.  </w:t>
+      </w:r>
+      <w:r>
+        <w:rPr>
+          <w:rFonts w:ascii="Times New Roman" w:hAnsi="Times New Roman"/>
+        </w:rPr>
+        <w:t xml:space="preserve"> This will allow us to distinguish the different times a Teacher might be teaching a class.</w:t>
+      </w:r>
+    </w:p>
+    <w:p>
+      <w:pPr>
+        <w:ind w:firstLine="720"/>
+        <w:rPr>
+          <w:rFonts w:ascii="Times New Roman" w:hAnsi="Times New Roman"/>
+        </w:rPr>
+      </w:pPr>
+      <w:r>
+        <w:rPr>
+          <w:rFonts w:ascii="Times New Roman" w:hAnsi="Times New Roman"/>
+        </w:rPr>
+        <w:t>Course:</w:t>
+      </w:r>
+      <w:r>
+        <w:rPr>
+          <w:rFonts w:ascii="Times New Roman" w:hAnsi="Times New Roman"/>
+        </w:rPr>
+        <w:t xml:space="preserve"> </w:t>
+      </w:r>
+      <w:r>
+        <w:rPr>
+          <w:rFonts w:ascii="Times New Roman" w:hAnsi="Times New Roman"/>
+        </w:rPr>
+        <w:t>A Course will have a name, a department, and prerequisites, which will be a many-to-many relationship to itself.</w:t>
+      </w:r>
+      <w:r>
+        <w:rPr>
+          <w:rFonts w:ascii="Times New Roman" w:hAnsi="Times New Roman"/>
+        </w:rPr>
+        <w:t xml:space="preserve">  </w:t>
+      </w:r>
+      <w:r>
+        <w:rPr>
+          <w:rFonts w:ascii="Times New Roman" w:hAnsi="Times New Roman"/>
+        </w:rPr>
+        <w:t>A course can have many sections or no sections at all, if it is not being taught that semester.</w:t>
+      </w:r>
+    </w:p>
+    <w:p>
+      <w:pPr>
+        <w:ind w:firstLine="720"/>
+        <w:rPr>
+          <w:rFonts w:ascii="Times New Roman" w:hAnsi="Times New Roman"/>
+        </w:rPr>
+      </w:pPr>
+      <w:r>
+        <w:rPr>
+          <w:rFonts w:ascii="Times New Roman" w:hAnsi="Times New Roman"/>
+        </w:rPr>
+        <w:t>Section:</w:t>
+      </w:r>
+      <w:r>
+        <w:rPr>
+          <w:rFonts w:ascii="Times New Roman" w:hAnsi="Times New Roman"/>
+        </w:rPr>
+        <w:t xml:space="preserve"> A Section will have a unique CRN</w:t>
+      </w:r>
+      <w:r>
+        <w:rPr>
+          <w:rFonts w:ascii="Times New Roman" w:hAnsi="Times New Roman"/>
+        </w:rPr>
+        <w:t xml:space="preserve">, </w:t>
+      </w:r>
+      <w:r>
+        <w:rPr>
+          <w:rFonts w:ascii="Times New Roman" w:hAnsi="Times New Roman"/>
+        </w:rPr>
+        <w:t>with a certain date and time of the week.</w:t>
+      </w:r>
+      <w:r>
+        <w:rPr>
+          <w:rFonts w:ascii="Times New Roman" w:hAnsi="Times New Roman"/>
+        </w:rPr>
+        <w:t xml:space="preserve">  A section will belong to a Room.</w:t>
+      </w:r>
+    </w:p>
+    <w:p>
+      <w:pPr>
+        <w:ind w:firstLine="720"/>
+        <w:rPr>
+          <w:rFonts w:ascii="Times New Roman" w:hAnsi="Times New Roman"/>
+        </w:rPr>
+      </w:pPr>
+      <w:r>
+        <w:rPr>
+          <w:rFonts w:ascii="Times New Roman" w:hAnsi="Times New Roman"/>
+        </w:rPr>
+        <w:t>Student:</w:t>
+      </w:r>
+      <w:r>
+        <w:rPr>
+          <w:rFonts w:ascii="Times New Roman" w:hAnsi="Times New Roman"/>
+        </w:rPr>
+        <w:t xml:space="preserve">  A Student will be enrolled in multiple </w:t>
+      </w:r>
+      <w:r>
+        <w:rPr>
+          <w:rFonts w:ascii="Times New Roman" w:hAnsi="Times New Roman"/>
+        </w:rPr>
+        <w:t>sections</w:t>
+      </w:r>
+      <w:r>
+        <w:rPr>
+          <w:rFonts w:ascii="Times New Roman" w:hAnsi="Times New Roman"/>
+        </w:rPr>
+        <w:t xml:space="preserve">.  </w:t>
+      </w:r>
+      <w:r>
+        <w:rPr>
+          <w:rFonts w:ascii="Times New Roman" w:hAnsi="Times New Roman"/>
+        </w:rPr>
+        <w:t>The student will need to take certain Sections that will correspond with a Course needed for graduation.</w:t>
+      </w:r>
+    </w:p>
+    <w:p>
+      <w:pPr>
+        <w:ind w:firstLine="720"/>
+        <w:rPr>
+          <w:rFonts w:ascii="Times New Roman" w:hAnsi="Times New Roman"/>
+        </w:rPr>
+      </w:pPr>
+      <w:r>
+        <w:rPr>
+          <w:rFonts w:ascii="Times New Roman" w:hAnsi="Times New Roman"/>
+        </w:rPr>
+        <w:t>Room:</w:t>
+      </w:r>
+      <w:r>
+        <w:rPr>
+          <w:rFonts w:ascii="Times New Roman" w:hAnsi="Times New Roman"/>
+        </w:rPr>
+        <w:t xml:space="preserve"> A Room will have a building attribute and a room attribute to distinguish between other rooms.  A Room can be home to many Sections and a Section must belong to some room.  The occupancy attribute of the Room will determine the amount of Students allowed to enroll into a certain section.</w:t>
       </w:r>
     </w:p>
     <w:p>
@@ -619,13 +871,14 @@
       </w:pPr>
       <w:r>
         <w:rPr>
+          <w:rFonts w:ascii="Times New Roman" w:hAnsi="Times New Roman"/>
           <w:noProof/>
         </w:rPr>
         <w:drawing>
           <wp:inline distT="0" distB="0" distL="0" distR="0">
-            <wp:extent cx="5474722" cy="3684446"/>
-            <wp:effectExtent l="25400" t="0" r="11678" b="0"/>
-            <wp:docPr id="1" name="Picture 0" descr="Degree Specialist ERD - ERD (1).png"/>
+            <wp:extent cx="5930017" cy="4408457"/>
+            <wp:effectExtent l="25400" t="0" r="0" b="0"/>
+            <wp:docPr id="3" name="Picture 2" descr="Degree Specialist ERD - ERD (3).png"/>
             <wp:cNvGraphicFramePr>
               <a:graphicFrameLocks xmlns:a="http://schemas.openxmlformats.org/drawingml/2006/main" noChangeAspect="1"/>
             </wp:cNvGraphicFramePr>
@@ -633,12 +886,12 @@
               <a:graphicData uri="http://schemas.openxmlformats.org/drawingml/2006/picture">
                 <pic:pic xmlns:pic="http://schemas.openxmlformats.org/drawingml/2006/picture">
                   <pic:nvPicPr>
-                    <pic:cNvPr id="0" name="Degree Specialist ERD - ERD (1).png"/>
+                    <pic:cNvPr id="0" name="Degree Specialist ERD - ERD (3).png"/>
                     <pic:cNvPicPr/>
                   </pic:nvPicPr>
                   <pic:blipFill>
                     <a:blip r:embed="rId6"/>
-                    <a:srcRect b="45000"/>
+                    <a:srcRect b="43364"/>
                     <a:stretch>
                       <a:fillRect/>
                     </a:stretch>
@@ -646,7 +899,7 @@
                   <pic:spPr>
                     <a:xfrm>
                       <a:off x="0" y="0"/>
-                      <a:ext cx="5474722" cy="3684446"/>
+                      <a:ext cx="5930017" cy="4408457"/>
                     </a:xfrm>
                     <a:prstGeom prst="rect">
                       <a:avLst/>
@@ -1137,6 +1390,26 @@
           <w:rFonts w:ascii="Times New Roman" w:hAnsi="Times New Roman"/>
         </w:rPr>
         <w:t>Each course has a prerequisite. This describes which courses need to be taken in order for a student to take the course in question. This could be zero or more.</w:t>
+      </w:r>
+    </w:p>
+    <w:p>
+      <w:pPr>
+        <w:rPr>
+          <w:rFonts w:ascii="Times New Roman" w:hAnsi="Times New Roman"/>
+        </w:rPr>
+      </w:pPr>
+      <w:r>
+        <w:rPr>
+          <w:rFonts w:ascii="Times New Roman" w:hAnsi="Times New Roman"/>
+          <w:b/>
+        </w:rPr>
+        <w:t>Room</w:t>
+      </w:r>
+      <w:r>
+        <w:rPr>
+          <w:rFonts w:ascii="Times New Roman" w:hAnsi="Times New Roman"/>
+        </w:rPr>
+        <w:t>- Each section will be taught in a room</w:t>
       </w:r>
     </w:p>
     <w:p>

</xml_diff>

<commit_message>
Made some adjustments to design document
</commit_message>
<xml_diff>
--- a/homework/CH04_Designs/DesignDocument.docx
+++ b/homework/CH04_Designs/DesignDocument.docx
@@ -12,20 +12,121 @@
         <w:rPr>
           <w:rFonts w:ascii="Times New Roman" w:hAnsi="Times New Roman"/>
         </w:rPr>
-        <w:t>Application- Alpha Design</w:t>
-      </w:r>
-    </w:p>
-    <w:p>
-      <w:pPr>
-        <w:rPr>
-          <w:rFonts w:ascii="Times New Roman" w:hAnsi="Times New Roman"/>
-        </w:rPr>
-      </w:pPr>
-      <w:r>
-        <w:rPr>
-          <w:rFonts w:ascii="Times New Roman" w:hAnsi="Times New Roman"/>
-        </w:rPr>
-        <w:tab/>
+        <w:t xml:space="preserve">Application- </w:t>
+      </w:r>
+      <w:r>
+        <w:rPr>
+          <w:rFonts w:ascii="Times New Roman" w:hAnsi="Times New Roman"/>
+        </w:rPr>
+        <w:t>Beta</w:t>
+      </w:r>
+      <w:r>
+        <w:rPr>
+          <w:rFonts w:ascii="Times New Roman" w:hAnsi="Times New Roman"/>
+        </w:rPr>
+        <w:t xml:space="preserve"> Design</w:t>
+      </w:r>
+    </w:p>
+    <w:p>
+      <w:pPr>
+        <w:rPr>
+          <w:rFonts w:ascii="Times New Roman" w:hAnsi="Times New Roman"/>
+        </w:rPr>
+      </w:pPr>
+      <w:r>
+        <w:rPr>
+          <w:rFonts w:ascii="Times New Roman" w:hAnsi="Times New Roman"/>
+        </w:rPr>
+        <w:t>Executive Summary</w:t>
+      </w:r>
+      <w:r>
+        <w:rPr>
+          <w:rFonts w:ascii="Times New Roman" w:hAnsi="Times New Roman"/>
+        </w:rPr>
+        <w:t xml:space="preserve">: </w:t>
+      </w:r>
+      <w:r>
+        <w:rPr>
+          <w:rFonts w:ascii="Times New Roman" w:hAnsi="Times New Roman"/>
+        </w:rPr>
+        <w:t xml:space="preserve">Karen, a degree plan specialist at ACU, </w:t>
+      </w:r>
+      <w:r>
+        <w:rPr>
+          <w:rFonts w:ascii="Times New Roman" w:hAnsi="Times New Roman"/>
+        </w:rPr>
+        <w:t>was in need of a</w:t>
+      </w:r>
+      <w:r>
+        <w:rPr>
+          <w:rFonts w:ascii="Times New Roman" w:hAnsi="Times New Roman"/>
+        </w:rPr>
+        <w:t xml:space="preserve">n application that would ease in the process of taking students from a scheduled class and moving them </w:t>
+      </w:r>
+      <w:r>
+        <w:rPr>
+          <w:rFonts w:ascii="Times New Roman" w:hAnsi="Times New Roman"/>
+        </w:rPr>
+        <w:t>in</w:t>
+      </w:r>
+      <w:r>
+        <w:rPr>
+          <w:rFonts w:ascii="Times New Roman" w:hAnsi="Times New Roman"/>
+        </w:rPr>
+        <w:t xml:space="preserve">to another timeslot.  </w:t>
+      </w:r>
+      <w:r>
+        <w:rPr>
+          <w:rFonts w:ascii="Times New Roman" w:hAnsi="Times New Roman"/>
+        </w:rPr>
+        <w:t xml:space="preserve">After </w:t>
+      </w:r>
+      <w:r>
+        <w:rPr>
+          <w:rFonts w:ascii="Times New Roman" w:hAnsi="Times New Roman"/>
+        </w:rPr>
+        <w:t>she</w:t>
+      </w:r>
+      <w:r>
+        <w:rPr>
+          <w:rFonts w:ascii="Times New Roman" w:hAnsi="Times New Roman"/>
+        </w:rPr>
+        <w:t xml:space="preserve"> had moved a class, </w:t>
+      </w:r>
+      <w:r>
+        <w:rPr>
+          <w:rFonts w:ascii="Times New Roman" w:hAnsi="Times New Roman"/>
+        </w:rPr>
+        <w:t>Karen</w:t>
+      </w:r>
+      <w:r>
+        <w:rPr>
+          <w:rFonts w:ascii="Times New Roman" w:hAnsi="Times New Roman"/>
+        </w:rPr>
+        <w:t xml:space="preserve"> also needed</w:t>
+      </w:r>
+      <w:r>
+        <w:rPr>
+          <w:rFonts w:ascii="Times New Roman" w:hAnsi="Times New Roman"/>
+        </w:rPr>
+        <w:t xml:space="preserve"> a way to view the possible conflicts students may have with this change</w:t>
+      </w:r>
+      <w:r>
+        <w:rPr>
+          <w:rFonts w:ascii="Times New Roman" w:hAnsi="Times New Roman"/>
+        </w:rPr>
+        <w:t>.</w:t>
+      </w:r>
+      <w:r>
+        <w:rPr>
+          <w:rFonts w:ascii="Times New Roman" w:hAnsi="Times New Roman"/>
+        </w:rPr>
+        <w:t xml:space="preserve"> </w:t>
+      </w:r>
+      <w:r>
+        <w:rPr>
+          <w:rFonts w:ascii="Times New Roman" w:hAnsi="Times New Roman"/>
+        </w:rPr>
         <w:t xml:space="preserve">This application </w:t>
       </w:r>
       <w:bookmarkStart w:id="0" w:name="_GoBack"/>
@@ -34,7 +135,523 @@
         <w:rPr>
           <w:rFonts w:ascii="Times New Roman" w:hAnsi="Times New Roman"/>
         </w:rPr>
-        <w:t>is intended to assist in the rescheduling of classes.</w:t>
+        <w:t>is intended to assist in the rescheduling of classes</w:t>
+      </w:r>
+      <w:r>
+        <w:rPr>
+          <w:rFonts w:ascii="Times New Roman" w:hAnsi="Times New Roman"/>
+        </w:rPr>
+        <w:t xml:space="preserve"> by finding the best possible timeslots for a scheduled class that has the least amount of </w:t>
+      </w:r>
+      <w:r>
+        <w:rPr>
+          <w:rFonts w:ascii="Times New Roman" w:hAnsi="Times New Roman"/>
+        </w:rPr>
+        <w:t>serious</w:t>
+      </w:r>
+      <w:r>
+        <w:rPr>
+          <w:rFonts w:ascii="Times New Roman" w:hAnsi="Times New Roman"/>
+        </w:rPr>
+        <w:t xml:space="preserve"> conflicts</w:t>
+      </w:r>
+      <w:r>
+        <w:rPr>
+          <w:rFonts w:ascii="Times New Roman" w:hAnsi="Times New Roman"/>
+        </w:rPr>
+        <w:t>.</w:t>
+      </w:r>
+    </w:p>
+    <w:p>
+      <w:pPr>
+        <w:rPr>
+          <w:rFonts w:ascii="Times New Roman" w:hAnsi="Times New Roman"/>
+        </w:rPr>
+      </w:pPr>
+      <w:r>
+        <w:rPr>
+          <w:rFonts w:ascii="Times New Roman" w:hAnsi="Times New Roman"/>
+        </w:rPr>
+        <w:t>Requirements:</w:t>
+      </w:r>
+    </w:p>
+    <w:tbl>
+      <w:tblPr>
+        <w:tblW w:w="9714" w:type="dxa"/>
+        <w:tblInd w:w="189" w:type="dxa"/>
+        <w:tblBorders>
+          <w:top w:val="single" w:sz="4" w:space="0" w:color="auto"/>
+          <w:left w:val="single" w:sz="4" w:space="0" w:color="auto"/>
+          <w:bottom w:val="single" w:sz="4" w:space="0" w:color="auto"/>
+          <w:right w:val="single" w:sz="4" w:space="0" w:color="auto"/>
+          <w:insideH w:val="single" w:sz="4" w:space="0" w:color="auto"/>
+          <w:insideV w:val="single" w:sz="4" w:space="0" w:color="auto"/>
+        </w:tblBorders>
+        <w:tblLook w:val="0000"/>
+      </w:tblPr>
+      <w:tblGrid>
+        <w:gridCol w:w="2355"/>
+        <w:gridCol w:w="7359"/>
+      </w:tblGrid>
+      <w:tr>
+        <w:tblPrEx>
+          <w:tblCellMar>
+            <w:top w:w="0" w:type="dxa"/>
+            <w:bottom w:w="0" w:type="dxa"/>
+          </w:tblCellMar>
+        </w:tblPrEx>
+        <w:trPr>
+          <w:trHeight w:val="427"/>
+        </w:trPr>
+        <w:tc>
+          <w:tcPr>
+            <w:tcW w:w="2355" w:type="dxa"/>
+          </w:tcPr>
+          <w:p>
+            <w:pPr>
+              <w:rPr>
+                <w:rFonts w:ascii="Times New Roman" w:hAnsi="Times New Roman"/>
+              </w:rPr>
+            </w:pPr>
+            <w:r>
+              <w:rPr>
+                <w:rFonts w:ascii="Times New Roman" w:hAnsi="Times New Roman"/>
+              </w:rPr>
+              <w:t>Date</w:t>
+            </w:r>
+            <w:r>
+              <w:rPr>
+                <w:rFonts w:ascii="Times New Roman" w:hAnsi="Times New Roman"/>
+              </w:rPr>
+              <w:t xml:space="preserve"> Given</w:t>
+            </w:r>
+          </w:p>
+        </w:tc>
+        <w:tc>
+          <w:tcPr>
+            <w:tcW w:w="7359" w:type="dxa"/>
+          </w:tcPr>
+          <w:p>
+            <w:pPr>
+              <w:rPr>
+                <w:rFonts w:ascii="Times New Roman" w:hAnsi="Times New Roman"/>
+              </w:rPr>
+            </w:pPr>
+            <w:r>
+              <w:rPr>
+                <w:rFonts w:ascii="Times New Roman" w:hAnsi="Times New Roman"/>
+              </w:rPr>
+              <w:t>Summary</w:t>
+            </w:r>
+          </w:p>
+        </w:tc>
+      </w:tr>
+      <w:tr>
+        <w:tblPrEx>
+          <w:tblCellMar>
+            <w:top w:w="0" w:type="dxa"/>
+            <w:bottom w:w="0" w:type="dxa"/>
+          </w:tblCellMar>
+        </w:tblPrEx>
+        <w:trPr>
+          <w:trHeight w:val="476"/>
+        </w:trPr>
+        <w:tc>
+          <w:tcPr>
+            <w:tcW w:w="2355" w:type="dxa"/>
+          </w:tcPr>
+          <w:p>
+            <w:pPr>
+              <w:rPr>
+                <w:rFonts w:ascii="Times New Roman" w:hAnsi="Times New Roman"/>
+              </w:rPr>
+            </w:pPr>
+            <w:r>
+              <w:rPr>
+                <w:rFonts w:ascii="Times New Roman" w:hAnsi="Times New Roman"/>
+              </w:rPr>
+              <w:t>9/24/2014</w:t>
+            </w:r>
+          </w:p>
+        </w:tc>
+        <w:tc>
+          <w:tcPr>
+            <w:tcW w:w="7359" w:type="dxa"/>
+          </w:tcPr>
+          <w:p>
+            <w:pPr>
+              <w:rPr>
+                <w:rFonts w:ascii="Times New Roman" w:hAnsi="Times New Roman"/>
+              </w:rPr>
+            </w:pPr>
+            <w:r>
+              <w:rPr>
+                <w:rFonts w:ascii="Times New Roman" w:hAnsi="Times New Roman"/>
+              </w:rPr>
+              <w:t>User should be</w:t>
+            </w:r>
+            <w:r>
+              <w:rPr>
+                <w:rFonts w:ascii="Times New Roman" w:hAnsi="Times New Roman"/>
+              </w:rPr>
+              <w:t xml:space="preserve"> able to change the time (and possibly) location of a course</w:t>
+            </w:r>
+          </w:p>
+        </w:tc>
+      </w:tr>
+      <w:tr>
+        <w:tblPrEx>
+          <w:tblCellMar>
+            <w:top w:w="0" w:type="dxa"/>
+            <w:bottom w:w="0" w:type="dxa"/>
+          </w:tblCellMar>
+        </w:tblPrEx>
+        <w:trPr>
+          <w:trHeight w:val="538"/>
+        </w:trPr>
+        <w:tc>
+          <w:tcPr>
+            <w:tcW w:w="2355" w:type="dxa"/>
+          </w:tcPr>
+          <w:p>
+            <w:pPr>
+              <w:rPr>
+                <w:rFonts w:ascii="Times New Roman" w:hAnsi="Times New Roman"/>
+              </w:rPr>
+            </w:pPr>
+            <w:r>
+              <w:rPr>
+                <w:rFonts w:ascii="Times New Roman" w:hAnsi="Times New Roman"/>
+              </w:rPr>
+              <w:t>9/24/2014</w:t>
+            </w:r>
+          </w:p>
+        </w:tc>
+        <w:tc>
+          <w:tcPr>
+            <w:tcW w:w="7359" w:type="dxa"/>
+          </w:tcPr>
+          <w:p>
+            <w:pPr>
+              <w:rPr>
+                <w:rFonts w:ascii="Times New Roman" w:hAnsi="Times New Roman"/>
+              </w:rPr>
+            </w:pPr>
+            <w:r>
+              <w:rPr>
+                <w:rFonts w:ascii="Times New Roman" w:hAnsi="Times New Roman"/>
+              </w:rPr>
+              <w:t>List students who have conflicts after a class has been changed</w:t>
+            </w:r>
+          </w:p>
+        </w:tc>
+      </w:tr>
+      <w:tr>
+        <w:tblPrEx>
+          <w:tblCellMar>
+            <w:top w:w="0" w:type="dxa"/>
+            <w:bottom w:w="0" w:type="dxa"/>
+          </w:tblCellMar>
+        </w:tblPrEx>
+        <w:trPr>
+          <w:trHeight w:val="342"/>
+        </w:trPr>
+        <w:tc>
+          <w:tcPr>
+            <w:tcW w:w="2355" w:type="dxa"/>
+          </w:tcPr>
+          <w:p>
+            <w:pPr>
+              <w:rPr>
+                <w:rFonts w:ascii="Times New Roman" w:hAnsi="Times New Roman"/>
+              </w:rPr>
+            </w:pPr>
+            <w:r>
+              <w:rPr>
+                <w:rFonts w:ascii="Times New Roman" w:hAnsi="Times New Roman"/>
+              </w:rPr>
+              <w:t>9/24/2014</w:t>
+            </w:r>
+          </w:p>
+        </w:tc>
+        <w:tc>
+          <w:tcPr>
+            <w:tcW w:w="7359" w:type="dxa"/>
+          </w:tcPr>
+          <w:p>
+            <w:pPr>
+              <w:rPr>
+                <w:rFonts w:ascii="Times New Roman" w:hAnsi="Times New Roman"/>
+              </w:rPr>
+            </w:pPr>
+            <w:r>
+              <w:rPr>
+                <w:rFonts w:ascii="Times New Roman" w:hAnsi="Times New Roman"/>
+              </w:rPr>
+              <w:t>Rank the severity of each conflict by the student’s classification and if the class is a required prerequisite</w:t>
+            </w:r>
+          </w:p>
+        </w:tc>
+      </w:tr>
+      <w:tr>
+        <w:tblPrEx>
+          <w:tblCellMar>
+            <w:top w:w="0" w:type="dxa"/>
+            <w:bottom w:w="0" w:type="dxa"/>
+          </w:tblCellMar>
+        </w:tblPrEx>
+        <w:trPr>
+          <w:trHeight w:val="329"/>
+        </w:trPr>
+        <w:tc>
+          <w:tcPr>
+            <w:tcW w:w="2355" w:type="dxa"/>
+          </w:tcPr>
+          <w:p>
+            <w:pPr>
+              <w:rPr>
+                <w:rFonts w:ascii="Times New Roman" w:hAnsi="Times New Roman"/>
+              </w:rPr>
+            </w:pPr>
+            <w:r>
+              <w:rPr>
+                <w:rFonts w:ascii="Times New Roman" w:hAnsi="Times New Roman"/>
+              </w:rPr>
+              <w:t>9/24/2014</w:t>
+            </w:r>
+          </w:p>
+        </w:tc>
+        <w:tc>
+          <w:tcPr>
+            <w:tcW w:w="7359" w:type="dxa"/>
+          </w:tcPr>
+          <w:p>
+            <w:pPr>
+              <w:rPr>
+                <w:rFonts w:ascii="Times New Roman" w:hAnsi="Times New Roman"/>
+              </w:rPr>
+            </w:pPr>
+            <w:r>
+              <w:rPr>
+                <w:rFonts w:ascii="Times New Roman" w:hAnsi="Times New Roman"/>
+              </w:rPr>
+              <w:t>U</w:t>
+            </w:r>
+            <w:r>
+              <w:rPr>
+                <w:rFonts w:ascii="Times New Roman" w:hAnsi="Times New Roman"/>
+              </w:rPr>
+              <w:t>ser should be able to login to application.  It needs to be secure as the informati</w:t>
+            </w:r>
+            <w:r>
+              <w:rPr>
+                <w:rFonts w:ascii="Times New Roman" w:hAnsi="Times New Roman"/>
+              </w:rPr>
+              <w:t>on that is being used is confidential.</w:t>
+            </w:r>
+          </w:p>
+        </w:tc>
+      </w:tr>
+      <w:tr>
+        <w:tblPrEx>
+          <w:tblCellMar>
+            <w:top w:w="0" w:type="dxa"/>
+            <w:bottom w:w="0" w:type="dxa"/>
+          </w:tblCellMar>
+        </w:tblPrEx>
+        <w:trPr>
+          <w:trHeight w:val="610"/>
+        </w:trPr>
+        <w:tc>
+          <w:tcPr>
+            <w:tcW w:w="2355" w:type="dxa"/>
+          </w:tcPr>
+          <w:p>
+            <w:pPr>
+              <w:rPr>
+                <w:rFonts w:ascii="Times New Roman" w:hAnsi="Times New Roman"/>
+              </w:rPr>
+            </w:pPr>
+            <w:r>
+              <w:rPr>
+                <w:rFonts w:ascii="Times New Roman" w:hAnsi="Times New Roman"/>
+              </w:rPr>
+              <w:t>9/24/2014</w:t>
+            </w:r>
+          </w:p>
+        </w:tc>
+        <w:tc>
+          <w:tcPr>
+            <w:tcW w:w="7359" w:type="dxa"/>
+          </w:tcPr>
+          <w:p>
+            <w:pPr>
+              <w:tabs>
+                <w:tab w:val="left" w:pos="842"/>
+              </w:tabs>
+              <w:rPr>
+                <w:rFonts w:ascii="Times New Roman" w:hAnsi="Times New Roman"/>
+              </w:rPr>
+            </w:pPr>
+            <w:r>
+              <w:rPr>
+                <w:rFonts w:ascii="Times New Roman" w:hAnsi="Times New Roman"/>
+              </w:rPr>
+              <w:t>Data that is used to display schedule must be taken from banner.</w:t>
+            </w:r>
+          </w:p>
+        </w:tc>
+      </w:tr>
+      <w:tr>
+        <w:tblPrEx>
+          <w:tblCellMar>
+            <w:top w:w="0" w:type="dxa"/>
+            <w:bottom w:w="0" w:type="dxa"/>
+          </w:tblCellMar>
+        </w:tblPrEx>
+        <w:trPr>
+          <w:trHeight w:val="574"/>
+        </w:trPr>
+        <w:tc>
+          <w:tcPr>
+            <w:tcW w:w="2355" w:type="dxa"/>
+          </w:tcPr>
+          <w:p>
+            <w:pPr>
+              <w:rPr>
+                <w:rFonts w:ascii="Times New Roman" w:hAnsi="Times New Roman"/>
+              </w:rPr>
+            </w:pPr>
+            <w:r>
+              <w:rPr>
+                <w:rFonts w:ascii="Times New Roman" w:hAnsi="Times New Roman"/>
+              </w:rPr>
+              <w:t>9/24/2014</w:t>
+            </w:r>
+          </w:p>
+        </w:tc>
+        <w:tc>
+          <w:tcPr>
+            <w:tcW w:w="7359" w:type="dxa"/>
+          </w:tcPr>
+          <w:p>
+            <w:pPr>
+              <w:rPr>
+                <w:rFonts w:ascii="Times New Roman" w:hAnsi="Times New Roman"/>
+              </w:rPr>
+            </w:pPr>
+            <w:r>
+              <w:rPr>
+                <w:rFonts w:ascii="Times New Roman" w:hAnsi="Times New Roman"/>
+              </w:rPr>
+              <w:t>Be able to search a class by CRN.  Each class must have a unique CRN.</w:t>
+            </w:r>
+          </w:p>
+        </w:tc>
+      </w:tr>
+    </w:tbl>
+    <w:p>
+      <w:pPr>
+        <w:jc w:val="right"/>
+        <w:rPr>
+          <w:rFonts w:ascii="Times New Roman" w:hAnsi="Times New Roman"/>
+        </w:rPr>
+      </w:pPr>
+    </w:p>
+    <w:p>
+      <w:pPr>
+        <w:rPr>
+          <w:rFonts w:ascii="Times New Roman" w:hAnsi="Times New Roman"/>
+        </w:rPr>
+      </w:pPr>
+      <w:r>
+        <w:rPr>
+          <w:rFonts w:ascii="Times New Roman" w:hAnsi="Times New Roman"/>
+        </w:rPr>
+        <w:t>TO ADD:</w:t>
+      </w:r>
+      <w:r>
+        <w:rPr>
+          <w:rFonts w:ascii="Times New Roman" w:hAnsi="Times New Roman"/>
+        </w:rPr>
+        <w:t xml:space="preserve"> </w:t>
+      </w:r>
+      <w:r>
+        <w:rPr>
+          <w:rFonts w:ascii="Times New Roman" w:hAnsi="Times New Roman"/>
+        </w:rPr>
+        <w:t>Work breakdown structure</w:t>
+      </w:r>
+    </w:p>
+    <w:p>
+      <w:pPr>
+        <w:rPr>
+          <w:rFonts w:ascii="Times New Roman" w:hAnsi="Times New Roman"/>
+        </w:rPr>
+      </w:pPr>
+      <w:r>
+        <w:rPr>
+          <w:rFonts w:ascii="Times New Roman" w:hAnsi="Times New Roman"/>
+        </w:rPr>
+        <w:t>Project Leader, Jeff Killeen: Has more knowledge and experience in the development of websites and working with Ruby, HTML… Project Leader will provide direction and assistance where it is needed.</w:t>
+      </w:r>
+    </w:p>
+    <w:p>
+      <w:pPr>
+        <w:rPr>
+          <w:rFonts w:ascii="Times New Roman" w:hAnsi="Times New Roman"/>
+        </w:rPr>
+      </w:pPr>
+      <w:r>
+        <w:rPr>
+          <w:rFonts w:ascii="Times New Roman" w:hAnsi="Times New Roman"/>
+        </w:rPr>
+        <w:t>Jon David Ice: Handles the back end implementation of the application.</w:t>
+      </w:r>
+      <w:r>
+        <w:rPr>
+          <w:rFonts w:ascii="Times New Roman" w:hAnsi="Times New Roman"/>
+        </w:rPr>
+        <w:t xml:space="preserve"> This includes working with Ruby</w:t>
+      </w:r>
+    </w:p>
+    <w:p>
+      <w:pPr>
+        <w:rPr>
+          <w:rFonts w:ascii="Times New Roman" w:hAnsi="Times New Roman"/>
+        </w:rPr>
+      </w:pPr>
+      <w:r>
+        <w:rPr>
+          <w:rFonts w:ascii="Times New Roman" w:hAnsi="Times New Roman"/>
+        </w:rPr>
+        <w:t>Jonathan Nix: Handles the front end of the implementation. This includes working with HTML and CSS to style our site in such a way that it is easy to understand and works well with the back end.</w:t>
+      </w:r>
+    </w:p>
+    <w:p>
+      <w:pPr>
+        <w:rPr>
+          <w:rFonts w:ascii="Times New Roman" w:hAnsi="Times New Roman"/>
+        </w:rPr>
+      </w:pPr>
+      <w:r>
+        <w:rPr>
+          <w:rFonts w:ascii="Times New Roman" w:hAnsi="Times New Roman"/>
+        </w:rPr>
+        <w:t>Project scope</w:t>
+      </w:r>
+    </w:p>
+    <w:p>
+      <w:pPr>
+        <w:rPr>
+          <w:rFonts w:ascii="Times New Roman" w:hAnsi="Times New Roman"/>
+        </w:rPr>
+      </w:pPr>
+      <w:r>
+        <w:rPr>
+          <w:rFonts w:ascii="Times New Roman" w:hAnsi="Times New Roman"/>
+        </w:rPr>
+        <w:t>Detailed design by activity</w:t>
       </w:r>
     </w:p>
     <w:p>
@@ -1859,6 +2476,8 @@
     <w:rPrDefault>
       <w:rPr>
         <w:rFonts w:asciiTheme="minorHAnsi" w:eastAsiaTheme="minorHAnsi" w:hAnsiTheme="minorHAnsi" w:cstheme="minorBidi"/>
+        <w:sz w:val="24"/>
+        <w:szCs w:val="24"/>
         <w:lang w:val="en-US" w:eastAsia="en-US" w:bidi="ar-SA"/>
       </w:rPr>
     </w:rPrDefault>
@@ -1868,153 +2487,11 @@
       </w:pPr>
     </w:pPrDefault>
   </w:docDefaults>
-  <w:latentStyles w:defLockedState="0" w:defUIPriority="99" w:defSemiHidden="1" w:defUnhideWhenUsed="1" w:defQFormat="0" w:count="276">
-    <w:lsdException w:name="Normal" w:semiHidden="0" w:uiPriority="0" w:unhideWhenUsed="0" w:qFormat="1"/>
-    <w:lsdException w:name="heading 1" w:semiHidden="0" w:uiPriority="9" w:unhideWhenUsed="0" w:qFormat="1"/>
-    <w:lsdException w:name="heading 2" w:uiPriority="9" w:qFormat="1"/>
-    <w:lsdException w:name="heading 3" w:uiPriority="9" w:qFormat="1"/>
-    <w:lsdException w:name="heading 4" w:uiPriority="9" w:qFormat="1"/>
-    <w:lsdException w:name="heading 5" w:uiPriority="9" w:qFormat="1"/>
-    <w:lsdException w:name="heading 6" w:uiPriority="9" w:qFormat="1"/>
-    <w:lsdException w:name="heading 7" w:uiPriority="9" w:qFormat="1"/>
-    <w:lsdException w:name="heading 8" w:uiPriority="9" w:qFormat="1"/>
-    <w:lsdException w:name="heading 9" w:uiPriority="9" w:qFormat="1"/>
-    <w:lsdException w:name="toc 1" w:uiPriority="39"/>
-    <w:lsdException w:name="toc 2" w:uiPriority="39"/>
-    <w:lsdException w:name="toc 3" w:uiPriority="39"/>
-    <w:lsdException w:name="toc 4" w:uiPriority="39"/>
-    <w:lsdException w:name="toc 5" w:uiPriority="39"/>
-    <w:lsdException w:name="toc 6" w:uiPriority="39"/>
-    <w:lsdException w:name="toc 7" w:uiPriority="39"/>
-    <w:lsdException w:name="toc 8" w:uiPriority="39"/>
-    <w:lsdException w:name="toc 9" w:uiPriority="39"/>
-    <w:lsdException w:name="caption" w:uiPriority="35" w:qFormat="1"/>
-    <w:lsdException w:name="Title" w:semiHidden="0" w:uiPriority="10" w:unhideWhenUsed="0" w:qFormat="1"/>
-    <w:lsdException w:name="Default Paragraph Font" w:uiPriority="1"/>
-    <w:lsdException w:name="Subtitle" w:semiHidden="0" w:uiPriority="11" w:unhideWhenUsed="0" w:qFormat="1"/>
-    <w:lsdException w:name="Strong" w:semiHidden="0" w:uiPriority="22" w:unhideWhenUsed="0" w:qFormat="1"/>
-    <w:lsdException w:name="Emphasis" w:semiHidden="0" w:uiPriority="20" w:unhideWhenUsed="0" w:qFormat="1"/>
-    <w:lsdException w:name="Table Grid" w:semiHidden="0" w:uiPriority="59" w:unhideWhenUsed="0"/>
-    <w:lsdException w:name="Placeholder Text" w:unhideWhenUsed="0"/>
-    <w:lsdException w:name="No Spacing" w:semiHidden="0" w:uiPriority="1" w:unhideWhenUsed="0" w:qFormat="1"/>
-    <w:lsdException w:name="Light Shading" w:semiHidden="0" w:uiPriority="60" w:unhideWhenUsed="0"/>
-    <w:lsdException w:name="Light List" w:semiHidden="0" w:uiPriority="61" w:unhideWhenUsed="0"/>
-    <w:lsdException w:name="Light Grid" w:semiHidden="0" w:uiPriority="62" w:unhideWhenUsed="0"/>
-    <w:lsdException w:name="Medium Shading 1" w:semiHidden="0" w:uiPriority="63" w:unhideWhenUsed="0"/>
-    <w:lsdException w:name="Medium Shading 2" w:semiHidden="0" w:uiPriority="64" w:unhideWhenUsed="0"/>
-    <w:lsdException w:name="Medium List 1" w:semiHidden="0" w:uiPriority="65" w:unhideWhenUsed="0"/>
-    <w:lsdException w:name="Medium List 2" w:semiHidden="0" w:uiPriority="66" w:unhideWhenUsed="0"/>
-    <w:lsdException w:name="Medium Grid 1" w:semiHidden="0" w:uiPriority="67" w:unhideWhenUsed="0"/>
-    <w:lsdException w:name="Medium Grid 2" w:semiHidden="0" w:uiPriority="68" w:unhideWhenUsed="0"/>
-    <w:lsdException w:name="Medium Grid 3" w:semiHidden="0" w:uiPriority="69" w:unhideWhenUsed="0"/>
-    <w:lsdException w:name="Dark List" w:semiHidden="0" w:uiPriority="70" w:unhideWhenUsed="0"/>
-    <w:lsdException w:name="Colorful Shading" w:semiHidden="0" w:uiPriority="71" w:unhideWhenUsed="0"/>
-    <w:lsdException w:name="Colorful List" w:semiHidden="0" w:uiPriority="72" w:unhideWhenUsed="0"/>
-    <w:lsdException w:name="Colorful Grid" w:semiHidden="0" w:uiPriority="73" w:unhideWhenUsed="0"/>
-    <w:lsdException w:name="Light Shading Accent 1" w:semiHidden="0" w:uiPriority="60" w:unhideWhenUsed="0"/>
-    <w:lsdException w:name="Light List Accent 1" w:semiHidden="0" w:uiPriority="61" w:unhideWhenUsed="0"/>
-    <w:lsdException w:name="Light Grid Accent 1" w:semiHidden="0" w:uiPriority="62" w:unhideWhenUsed="0"/>
-    <w:lsdException w:name="Medium Shading 1 Accent 1" w:semiHidden="0" w:uiPriority="63" w:unhideWhenUsed="0"/>
-    <w:lsdException w:name="Medium Shading 2 Accent 1" w:semiHidden="0" w:uiPriority="64" w:unhideWhenUsed="0"/>
-    <w:lsdException w:name="Medium List 1 Accent 1" w:semiHidden="0" w:uiPriority="65" w:unhideWhenUsed="0"/>
-    <w:lsdException w:name="Revision" w:unhideWhenUsed="0"/>
-    <w:lsdException w:name="List Paragraph" w:semiHidden="0" w:uiPriority="34" w:unhideWhenUsed="0" w:qFormat="1"/>
-    <w:lsdException w:name="Quote" w:semiHidden="0" w:uiPriority="29" w:unhideWhenUsed="0" w:qFormat="1"/>
-    <w:lsdException w:name="Intense Quote" w:semiHidden="0" w:uiPriority="30" w:unhideWhenUsed="0" w:qFormat="1"/>
-    <w:lsdException w:name="Medium List 2 Accent 1" w:semiHidden="0" w:uiPriority="66" w:unhideWhenUsed="0"/>
-    <w:lsdException w:name="Medium Grid 1 Accent 1" w:semiHidden="0" w:uiPriority="67" w:unhideWhenUsed="0"/>
-    <w:lsdException w:name="Medium Grid 2 Accent 1" w:semiHidden="0" w:uiPriority="68" w:unhideWhenUsed="0"/>
-    <w:lsdException w:name="Medium Grid 3 Accent 1" w:semiHidden="0" w:uiPriority="69" w:unhideWhenUsed="0"/>
-    <w:lsdException w:name="Dark List Accent 1" w:semiHidden="0" w:uiPriority="70" w:unhideWhenUsed="0"/>
-    <w:lsdException w:name="Colorful Shading Accent 1" w:semiHidden="0" w:uiPriority="71" w:unhideWhenUsed="0"/>
-    <w:lsdException w:name="Colorful List Accent 1" w:semiHidden="0" w:uiPriority="72" w:unhideWhenUsed="0"/>
-    <w:lsdException w:name="Colorful Grid Accent 1" w:semiHidden="0" w:uiPriority="73" w:unhideWhenUsed="0"/>
-    <w:lsdException w:name="Light Shading Accent 2" w:semiHidden="0" w:uiPriority="60" w:unhideWhenUsed="0"/>
-    <w:lsdException w:name="Light List Accent 2" w:semiHidden="0" w:uiPriority="61" w:unhideWhenUsed="0"/>
-    <w:lsdException w:name="Light Grid Accent 2" w:semiHidden="0" w:uiPriority="62" w:unhideWhenUsed="0"/>
-    <w:lsdException w:name="Medium Shading 1 Accent 2" w:semiHidden="0" w:uiPriority="63" w:unhideWhenUsed="0"/>
-    <w:lsdException w:name="Medium Shading 2 Accent 2" w:semiHidden="0" w:uiPriority="64" w:unhideWhenUsed="0"/>
-    <w:lsdException w:name="Medium List 1 Accent 2" w:semiHidden="0" w:uiPriority="65" w:unhideWhenUsed="0"/>
-    <w:lsdException w:name="Medium List 2 Accent 2" w:semiHidden="0" w:uiPriority="66" w:unhideWhenUsed="0"/>
-    <w:lsdException w:name="Medium Grid 1 Accent 2" w:semiHidden="0" w:uiPriority="67" w:unhideWhenUsed="0"/>
-    <w:lsdException w:name="Medium Grid 2 Accent 2" w:semiHidden="0" w:uiPriority="68" w:unhideWhenUsed="0"/>
-    <w:lsdException w:name="Medium Grid 3 Accent 2" w:semiHidden="0" w:uiPriority="69" w:unhideWhenUsed="0"/>
-    <w:lsdException w:name="Dark List Accent 2" w:semiHidden="0" w:uiPriority="70" w:unhideWhenUsed="0"/>
-    <w:lsdException w:name="Colorful Shading Accent 2" w:semiHidden="0" w:uiPriority="71" w:unhideWhenUsed="0"/>
-    <w:lsdException w:name="Colorful List Accent 2" w:semiHidden="0" w:uiPriority="72" w:unhideWhenUsed="0"/>
-    <w:lsdException w:name="Colorful Grid Accent 2" w:semiHidden="0" w:uiPriority="73" w:unhideWhenUsed="0"/>
-    <w:lsdException w:name="Light Shading Accent 3" w:semiHidden="0" w:uiPriority="60" w:unhideWhenUsed="0"/>
-    <w:lsdException w:name="Light List Accent 3" w:semiHidden="0" w:uiPriority="61" w:unhideWhenUsed="0"/>
-    <w:lsdException w:name="Light Grid Accent 3" w:semiHidden="0" w:uiPriority="62" w:unhideWhenUsed="0"/>
-    <w:lsdException w:name="Medium Shading 1 Accent 3" w:semiHidden="0" w:uiPriority="63" w:unhideWhenUsed="0"/>
-    <w:lsdException w:name="Medium Shading 2 Accent 3" w:semiHidden="0" w:uiPriority="64" w:unhideWhenUsed="0"/>
-    <w:lsdException w:name="Medium List 1 Accent 3" w:semiHidden="0" w:uiPriority="65" w:unhideWhenUsed="0"/>
-    <w:lsdException w:name="Medium List 2 Accent 3" w:semiHidden="0" w:uiPriority="66" w:unhideWhenUsed="0"/>
-    <w:lsdException w:name="Medium Grid 1 Accent 3" w:semiHidden="0" w:uiPriority="67" w:unhideWhenUsed="0"/>
-    <w:lsdException w:name="Medium Grid 2 Accent 3" w:semiHidden="0" w:uiPriority="68" w:unhideWhenUsed="0"/>
-    <w:lsdException w:name="Medium Grid 3 Accent 3" w:semiHidden="0" w:uiPriority="69" w:unhideWhenUsed="0"/>
-    <w:lsdException w:name="Dark List Accent 3" w:semiHidden="0" w:uiPriority="70" w:unhideWhenUsed="0"/>
-    <w:lsdException w:name="Colorful Shading Accent 3" w:semiHidden="0" w:uiPriority="71" w:unhideWhenUsed="0"/>
-    <w:lsdException w:name="Colorful List Accent 3" w:semiHidden="0" w:uiPriority="72" w:unhideWhenUsed="0"/>
-    <w:lsdException w:name="Colorful Grid Accent 3" w:semiHidden="0" w:uiPriority="73" w:unhideWhenUsed="0"/>
-    <w:lsdException w:name="Light Shading Accent 4" w:semiHidden="0" w:uiPriority="60" w:unhideWhenUsed="0"/>
-    <w:lsdException w:name="Light List Accent 4" w:semiHidden="0" w:uiPriority="61" w:unhideWhenUsed="0"/>
-    <w:lsdException w:name="Light Grid Accent 4" w:semiHidden="0" w:uiPriority="62" w:unhideWhenUsed="0"/>
-    <w:lsdException w:name="Medium Shading 1 Accent 4" w:semiHidden="0" w:uiPriority="63" w:unhideWhenUsed="0"/>
-    <w:lsdException w:name="Medium Shading 2 Accent 4" w:semiHidden="0" w:uiPriority="64" w:unhideWhenUsed="0"/>
-    <w:lsdException w:name="Medium List 1 Accent 4" w:semiHidden="0" w:uiPriority="65" w:unhideWhenUsed="0"/>
-    <w:lsdException w:name="Medium List 2 Accent 4" w:semiHidden="0" w:uiPriority="66" w:unhideWhenUsed="0"/>
-    <w:lsdException w:name="Medium Grid 1 Accent 4" w:semiHidden="0" w:uiPriority="67" w:unhideWhenUsed="0"/>
-    <w:lsdException w:name="Medium Grid 2 Accent 4" w:semiHidden="0" w:uiPriority="68" w:unhideWhenUsed="0"/>
-    <w:lsdException w:name="Medium Grid 3 Accent 4" w:semiHidden="0" w:uiPriority="69" w:unhideWhenUsed="0"/>
-    <w:lsdException w:name="Dark List Accent 4" w:semiHidden="0" w:uiPriority="70" w:unhideWhenUsed="0"/>
-    <w:lsdException w:name="Colorful Shading Accent 4" w:semiHidden="0" w:uiPriority="71" w:unhideWhenUsed="0"/>
-    <w:lsdException w:name="Colorful List Accent 4" w:semiHidden="0" w:uiPriority="72" w:unhideWhenUsed="0"/>
-    <w:lsdException w:name="Colorful Grid Accent 4" w:semiHidden="0" w:uiPriority="73" w:unhideWhenUsed="0"/>
-    <w:lsdException w:name="Light Shading Accent 5" w:semiHidden="0" w:uiPriority="60" w:unhideWhenUsed="0"/>
-    <w:lsdException w:name="Light List Accent 5" w:semiHidden="0" w:uiPriority="61" w:unhideWhenUsed="0"/>
-    <w:lsdException w:name="Light Grid Accent 5" w:semiHidden="0" w:uiPriority="62" w:unhideWhenUsed="0"/>
-    <w:lsdException w:name="Medium Shading 1 Accent 5" w:semiHidden="0" w:uiPriority="63" w:unhideWhenUsed="0"/>
-    <w:lsdException w:name="Medium Shading 2 Accent 5" w:semiHidden="0" w:uiPriority="64" w:unhideWhenUsed="0"/>
-    <w:lsdException w:name="Medium List 1 Accent 5" w:semiHidden="0" w:uiPriority="65" w:unhideWhenUsed="0"/>
-    <w:lsdException w:name="Medium List 2 Accent 5" w:semiHidden="0" w:uiPriority="66" w:unhideWhenUsed="0"/>
-    <w:lsdException w:name="Medium Grid 1 Accent 5" w:semiHidden="0" w:uiPriority="67" w:unhideWhenUsed="0"/>
-    <w:lsdException w:name="Medium Grid 2 Accent 5" w:semiHidden="0" w:uiPriority="68" w:unhideWhenUsed="0"/>
-    <w:lsdException w:name="Medium Grid 3 Accent 5" w:semiHidden="0" w:uiPriority="69" w:unhideWhenUsed="0"/>
-    <w:lsdException w:name="Dark List Accent 5" w:semiHidden="0" w:uiPriority="70" w:unhideWhenUsed="0"/>
-    <w:lsdException w:name="Colorful Shading Accent 5" w:semiHidden="0" w:uiPriority="71" w:unhideWhenUsed="0"/>
-    <w:lsdException w:name="Colorful List Accent 5" w:semiHidden="0" w:uiPriority="72" w:unhideWhenUsed="0"/>
-    <w:lsdException w:name="Colorful Grid Accent 5" w:semiHidden="0" w:uiPriority="73" w:unhideWhenUsed="0"/>
-    <w:lsdException w:name="Light Shading Accent 6" w:semiHidden="0" w:uiPriority="60" w:unhideWhenUsed="0"/>
-    <w:lsdException w:name="Light List Accent 6" w:semiHidden="0" w:uiPriority="61" w:unhideWhenUsed="0"/>
-    <w:lsdException w:name="Light Grid Accent 6" w:semiHidden="0" w:uiPriority="62" w:unhideWhenUsed="0"/>
-    <w:lsdException w:name="Medium Shading 1 Accent 6" w:semiHidden="0" w:uiPriority="63" w:unhideWhenUsed="0"/>
-    <w:lsdException w:name="Medium Shading 2 Accent 6" w:semiHidden="0" w:uiPriority="64" w:unhideWhenUsed="0"/>
-    <w:lsdException w:name="Medium List 1 Accent 6" w:semiHidden="0" w:uiPriority="65" w:unhideWhenUsed="0"/>
-    <w:lsdException w:name="Medium List 2 Accent 6" w:semiHidden="0" w:uiPriority="66" w:unhideWhenUsed="0"/>
-    <w:lsdException w:name="Medium Grid 1 Accent 6" w:semiHidden="0" w:uiPriority="67" w:unhideWhenUsed="0"/>
-    <w:lsdException w:name="Medium Grid 2 Accent 6" w:semiHidden="0" w:uiPriority="68" w:unhideWhenUsed="0"/>
-    <w:lsdException w:name="Medium Grid 3 Accent 6" w:semiHidden="0" w:uiPriority="69" w:unhideWhenUsed="0"/>
-    <w:lsdException w:name="Dark List Accent 6" w:semiHidden="0" w:uiPriority="70" w:unhideWhenUsed="0"/>
-    <w:lsdException w:name="Colorful Shading Accent 6" w:semiHidden="0" w:uiPriority="71" w:unhideWhenUsed="0"/>
-    <w:lsdException w:name="Colorful List Accent 6" w:semiHidden="0" w:uiPriority="72" w:unhideWhenUsed="0"/>
-    <w:lsdException w:name="Colorful Grid Accent 6" w:semiHidden="0" w:uiPriority="73" w:unhideWhenUsed="0"/>
-    <w:lsdException w:name="Subtle Emphasis" w:semiHidden="0" w:uiPriority="19" w:unhideWhenUsed="0" w:qFormat="1"/>
-    <w:lsdException w:name="Intense Emphasis" w:semiHidden="0" w:uiPriority="21" w:unhideWhenUsed="0" w:qFormat="1"/>
-    <w:lsdException w:name="Subtle Reference" w:semiHidden="0" w:uiPriority="31" w:unhideWhenUsed="0" w:qFormat="1"/>
-    <w:lsdException w:name="Intense Reference" w:semiHidden="0" w:uiPriority="32" w:unhideWhenUsed="0" w:qFormat="1"/>
-    <w:lsdException w:name="Book Title" w:semiHidden="0" w:uiPriority="33" w:unhideWhenUsed="0" w:qFormat="1"/>
-    <w:lsdException w:name="Bibliography" w:uiPriority="37"/>
-    <w:lsdException w:name="TOC Heading" w:uiPriority="39" w:qFormat="1"/>
-  </w:latentStyles>
+  <w:latentStyles w:defLockedState="0" w:defUIPriority="0" w:defSemiHidden="0" w:defUnhideWhenUsed="0" w:defQFormat="0" w:count="276"/>
   <w:style w:type="paragraph" w:default="1" w:styleId="Normal">
     <w:name w:val="Normal"/>
     <w:qFormat/>
     <w:rsid w:val="00A814AD"/>
-    <w:rPr>
-      <w:sz w:val="24"/>
-      <w:szCs w:val="24"/>
-    </w:rPr>
   </w:style>
   <w:style w:type="character" w:default="1" w:styleId="DefaultParagraphFont">
     <w:name w:val="Default Paragraph Font"/>

</xml_diff>

<commit_message>
Made more changes to Beta Design Document
</commit_message>
<xml_diff>
--- a/homework/CH04_Designs/DesignDocument.docx
+++ b/homework/CH04_Designs/DesignDocument.docx
@@ -6,23 +6,27 @@
       <w:pPr>
         <w:rPr>
           <w:rFonts w:ascii="Times New Roman" w:hAnsi="Times New Roman"/>
-        </w:rPr>
-      </w:pPr>
-      <w:r>
-        <w:rPr>
-          <w:rFonts w:ascii="Times New Roman" w:hAnsi="Times New Roman"/>
+          <w:b/>
+        </w:rPr>
+      </w:pPr>
+      <w:r>
+        <w:rPr>
+          <w:rFonts w:ascii="Times New Roman" w:hAnsi="Times New Roman"/>
+          <w:b/>
         </w:rPr>
         <w:t xml:space="preserve">Application- </w:t>
       </w:r>
       <w:r>
         <w:rPr>
           <w:rFonts w:ascii="Times New Roman" w:hAnsi="Times New Roman"/>
+          <w:b/>
         </w:rPr>
         <w:t>Beta</w:t>
       </w:r>
       <w:r>
         <w:rPr>
           <w:rFonts w:ascii="Times New Roman" w:hAnsi="Times New Roman"/>
+          <w:b/>
         </w:rPr>
         <w:t xml:space="preserve"> Design</w:t>
       </w:r>
@@ -166,11 +170,13 @@
       <w:pPr>
         <w:rPr>
           <w:rFonts w:ascii="Times New Roman" w:hAnsi="Times New Roman"/>
-        </w:rPr>
-      </w:pPr>
-      <w:r>
-        <w:rPr>
-          <w:rFonts w:ascii="Times New Roman" w:hAnsi="Times New Roman"/>
+          <w:b/>
+        </w:rPr>
+      </w:pPr>
+      <w:r>
+        <w:rPr>
+          <w:rFonts w:ascii="Times New Roman" w:hAnsi="Times New Roman"/>
+          <w:b/>
         </w:rPr>
         <w:t>Requirements:</w:t>
       </w:r>
@@ -562,13 +568,134 @@
       <w:pPr>
         <w:rPr>
           <w:rFonts w:ascii="Times New Roman" w:hAnsi="Times New Roman"/>
-        </w:rPr>
-      </w:pPr>
-      <w:r>
-        <w:rPr>
-          <w:rFonts w:ascii="Times New Roman" w:hAnsi="Times New Roman"/>
-        </w:rPr>
-        <w:t>TO ADD:</w:t>
+          <w:b/>
+        </w:rPr>
+      </w:pPr>
+      <w:r>
+        <w:rPr>
+          <w:rFonts w:ascii="Times New Roman" w:hAnsi="Times New Roman"/>
+          <w:b/>
+        </w:rPr>
+        <w:t>Work Breakdown S</w:t>
+      </w:r>
+      <w:r>
+        <w:rPr>
+          <w:rFonts w:ascii="Times New Roman" w:hAnsi="Times New Roman"/>
+          <w:b/>
+        </w:rPr>
+        <w:t>tructure</w:t>
+      </w:r>
+    </w:p>
+    <w:p>
+      <w:pPr>
+        <w:rPr>
+          <w:rFonts w:ascii="Times New Roman" w:hAnsi="Times New Roman"/>
+        </w:rPr>
+      </w:pPr>
+      <w:r>
+        <w:rPr>
+          <w:rFonts w:ascii="Times New Roman" w:hAnsi="Times New Roman"/>
+          <w:i/>
+        </w:rPr>
+        <w:t>Jeff Killeen</w:t>
+      </w:r>
+      <w:r>
+        <w:rPr>
+          <w:rFonts w:ascii="Times New Roman" w:hAnsi="Times New Roman"/>
+        </w:rPr>
+        <w:t xml:space="preserve">: </w:t>
+      </w:r>
+      <w:r>
+        <w:rPr>
+          <w:rFonts w:ascii="Times New Roman" w:hAnsi="Times New Roman"/>
+        </w:rPr>
+        <w:t>Project Lead</w:t>
+      </w:r>
+      <w:r>
+        <w:rPr>
+          <w:rFonts w:ascii="Times New Roman" w:hAnsi="Times New Roman"/>
+        </w:rPr>
+        <w:t xml:space="preserve">. </w:t>
+      </w:r>
+      <w:r>
+        <w:rPr>
+          <w:rFonts w:ascii="Times New Roman" w:hAnsi="Times New Roman"/>
+        </w:rPr>
+        <w:t xml:space="preserve">Has more knowledge and experience in the development of </w:t>
+      </w:r>
+      <w:r>
+        <w:rPr>
+          <w:rFonts w:ascii="Times New Roman" w:hAnsi="Times New Roman"/>
+        </w:rPr>
+        <w:t>web appl</w:t>
+      </w:r>
+      <w:r>
+        <w:rPr>
+          <w:rFonts w:ascii="Times New Roman" w:hAnsi="Times New Roman"/>
+        </w:rPr>
+        <w:t>ications</w:t>
+      </w:r>
+      <w:r>
+        <w:rPr>
+          <w:rFonts w:ascii="Times New Roman" w:hAnsi="Times New Roman"/>
+        </w:rPr>
+        <w:t xml:space="preserve"> and working with </w:t>
+      </w:r>
+      <w:r>
+        <w:rPr>
+          <w:rFonts w:ascii="Times New Roman" w:hAnsi="Times New Roman"/>
+        </w:rPr>
+        <w:t>Ruby and</w:t>
+      </w:r>
+      <w:r>
+        <w:rPr>
+          <w:rFonts w:ascii="Times New Roman" w:hAnsi="Times New Roman"/>
+        </w:rPr>
+        <w:t xml:space="preserve"> HTM</w:t>
+      </w:r>
+      <w:r>
+        <w:rPr>
+          <w:rFonts w:ascii="Times New Roman" w:hAnsi="Times New Roman"/>
+        </w:rPr>
+        <w:t xml:space="preserve">L. </w:t>
+      </w:r>
+      <w:r>
+        <w:rPr>
+          <w:rFonts w:ascii="Times New Roman" w:hAnsi="Times New Roman"/>
+        </w:rPr>
+        <w:t>Project Lead</w:t>
+      </w:r>
+      <w:r>
+        <w:rPr>
+          <w:rFonts w:ascii="Times New Roman" w:hAnsi="Times New Roman"/>
+        </w:rPr>
+        <w:t xml:space="preserve"> will provide direction and assistance where it is needed.</w:t>
+      </w:r>
+    </w:p>
+    <w:p>
+      <w:pPr>
+        <w:rPr>
+          <w:rFonts w:ascii="Times New Roman" w:hAnsi="Times New Roman"/>
+        </w:rPr>
+      </w:pPr>
+      <w:r>
+        <w:rPr>
+          <w:rFonts w:ascii="Times New Roman" w:hAnsi="Times New Roman"/>
+          <w:i/>
+        </w:rPr>
+        <w:t>Jon David Ice</w:t>
+      </w:r>
+      <w:r>
+        <w:rPr>
+          <w:rFonts w:ascii="Times New Roman" w:hAnsi="Times New Roman"/>
+        </w:rPr>
+        <w:t>: Backend developer</w:t>
+      </w:r>
+      <w:r>
+        <w:rPr>
+          <w:rFonts w:ascii="Times New Roman" w:hAnsi="Times New Roman"/>
+        </w:rPr>
+        <w:t>.</w:t>
       </w:r>
       <w:r>
         <w:rPr>
@@ -580,52 +707,51 @@
         <w:rPr>
           <w:rFonts w:ascii="Times New Roman" w:hAnsi="Times New Roman"/>
         </w:rPr>
-        <w:t>Work breakdown structure</w:t>
-      </w:r>
-    </w:p>
-    <w:p>
-      <w:pPr>
-        <w:rPr>
-          <w:rFonts w:ascii="Times New Roman" w:hAnsi="Times New Roman"/>
-        </w:rPr>
-      </w:pPr>
-      <w:r>
-        <w:rPr>
-          <w:rFonts w:ascii="Times New Roman" w:hAnsi="Times New Roman"/>
-        </w:rPr>
-        <w:t>Project Leader, Jeff Killeen: Has more knowledge and experience in the development of websites and working with Ruby, HTML… Project Leader will provide direction and assistance where it is needed.</w:t>
-      </w:r>
-    </w:p>
-    <w:p>
-      <w:pPr>
-        <w:rPr>
-          <w:rFonts w:ascii="Times New Roman" w:hAnsi="Times New Roman"/>
-        </w:rPr>
-      </w:pPr>
-      <w:r>
-        <w:rPr>
-          <w:rFonts w:ascii="Times New Roman" w:hAnsi="Times New Roman"/>
-        </w:rPr>
-        <w:t>Jon David Ice: Handles the back end implementation of the application.</w:t>
-      </w:r>
-      <w:r>
-        <w:rPr>
-          <w:rFonts w:ascii="Times New Roman" w:hAnsi="Times New Roman"/>
-        </w:rPr>
-        <w:t xml:space="preserve"> This includes working with Ruby</w:t>
-      </w:r>
-    </w:p>
-    <w:p>
-      <w:pPr>
-        <w:rPr>
-          <w:rFonts w:ascii="Times New Roman" w:hAnsi="Times New Roman"/>
-        </w:rPr>
-      </w:pPr>
-      <w:r>
-        <w:rPr>
-          <w:rFonts w:ascii="Times New Roman" w:hAnsi="Times New Roman"/>
-        </w:rPr>
-        <w:t>Jonathan Nix: Handles the front end of the implementation. This includes working with HTML and CSS to style our site in such a way that it is easy to understand and works well with the back end.</w:t>
+        <w:t>The business logic and database access of our application will be handled in this area with the help of Ruby and MongoDB.</w:t>
+      </w:r>
+    </w:p>
+    <w:p>
+      <w:pPr>
+        <w:rPr>
+          <w:rFonts w:ascii="Times New Roman" w:hAnsi="Times New Roman"/>
+        </w:rPr>
+      </w:pPr>
+      <w:r>
+        <w:rPr>
+          <w:rFonts w:ascii="Times New Roman" w:hAnsi="Times New Roman"/>
+          <w:i/>
+        </w:rPr>
+        <w:t>Jonathan Nix</w:t>
+      </w:r>
+      <w:r>
+        <w:rPr>
+          <w:rFonts w:ascii="Times New Roman" w:hAnsi="Times New Roman"/>
+        </w:rPr>
+        <w:t xml:space="preserve">: </w:t>
+      </w:r>
+      <w:r>
+        <w:rPr>
+          <w:rFonts w:ascii="Times New Roman" w:hAnsi="Times New Roman"/>
+        </w:rPr>
+        <w:t>Frontend developer</w:t>
+      </w:r>
+      <w:r>
+        <w:rPr>
+          <w:rFonts w:ascii="Times New Roman" w:hAnsi="Times New Roman"/>
+        </w:rPr>
+        <w:t xml:space="preserve">. </w:t>
+      </w:r>
+      <w:r>
+        <w:rPr>
+          <w:rFonts w:ascii="Times New Roman" w:hAnsi="Times New Roman"/>
+        </w:rPr>
+        <w:t xml:space="preserve">The views of the application will be handled in this area.  The frontend developer will be in charge of </w:t>
+      </w:r>
+      <w:r>
+        <w:rPr>
+          <w:rFonts w:ascii="Times New Roman" w:hAnsi="Times New Roman"/>
+        </w:rPr>
+        <w:t>making the webpages responsive with HTML, CSS, and Javascript with some help from other libraries such has Twitter Bootstrap.</w:t>
       </w:r>
     </w:p>
     <w:p>
@@ -666,7 +792,7 @@
           <w:rFonts w:ascii="Times New Roman" w:hAnsi="Times New Roman"/>
           <w:b/>
         </w:rPr>
-        <w:t>What will it do?</w:t>
+        <w:t>Functionality of Application</w:t>
       </w:r>
     </w:p>
     <w:p>
@@ -897,605 +1023,851 @@
     </w:p>
     <w:p>
       <w:pPr>
-        <w:rPr>
-          <w:rFonts w:ascii="Times New Roman" w:hAnsi="Times New Roman"/>
-          <w:b/>
-        </w:rPr>
-      </w:pPr>
-      <w:r>
-        <w:rPr>
-          <w:rFonts w:ascii="Times New Roman" w:hAnsi="Times New Roman"/>
-          <w:b/>
-        </w:rPr>
-        <w:t>How will we make it happen?</w:t>
-      </w:r>
-    </w:p>
-    <w:p>
-      <w:pPr>
-        <w:rPr>
-          <w:rFonts w:ascii="Times New Roman" w:hAnsi="Times New Roman"/>
-        </w:rPr>
-      </w:pPr>
-      <w:r>
-        <w:rPr>
-          <w:rFonts w:ascii="Times New Roman" w:hAnsi="Times New Roman"/>
-          <w:b/>
-        </w:rPr>
-        <w:t>Architecture</w:t>
-      </w:r>
-    </w:p>
-    <w:p>
-      <w:pPr>
-        <w:rPr>
-          <w:rFonts w:ascii="Times New Roman" w:hAnsi="Times New Roman"/>
-        </w:rPr>
-      </w:pPr>
-      <w:r>
-        <w:rPr>
-          <w:rFonts w:ascii="Times New Roman" w:hAnsi="Times New Roman"/>
-        </w:rPr>
-        <w:tab/>
-      </w:r>
-      <w:r>
-        <w:rPr>
-          <w:rFonts w:ascii="Times New Roman" w:hAnsi="Times New Roman"/>
-        </w:rPr>
-        <w:t xml:space="preserve">In our application, we are going to base </w:t>
-      </w:r>
-      <w:r>
-        <w:rPr>
-          <w:rFonts w:ascii="Times New Roman" w:hAnsi="Times New Roman"/>
-        </w:rPr>
-        <w:t>our implementation</w:t>
-      </w:r>
-      <w:r>
-        <w:rPr>
-          <w:rFonts w:ascii="Times New Roman" w:hAnsi="Times New Roman"/>
-        </w:rPr>
-        <w:t xml:space="preserve"> around the MVC design pattern.  </w:t>
-      </w:r>
-      <w:r>
-        <w:rPr>
-          <w:rFonts w:ascii="Times New Roman" w:hAnsi="Times New Roman"/>
-        </w:rPr>
-        <w:t xml:space="preserve">Using this design pattern will allow us to separate the logic so that there is no confusion on what each part of the application does </w:t>
-      </w:r>
-      <w:r>
-        <w:rPr>
-          <w:rFonts w:ascii="Times New Roman" w:hAnsi="Times New Roman"/>
-        </w:rPr>
-        <w:t>and it will</w:t>
-      </w:r>
-      <w:r>
-        <w:rPr>
-          <w:rFonts w:ascii="Times New Roman" w:hAnsi="Times New Roman"/>
-        </w:rPr>
-        <w:t xml:space="preserve"> also allow the different layers of our application to </w:t>
-      </w:r>
-      <w:r>
-        <w:rPr>
-          <w:rFonts w:ascii="Times New Roman" w:hAnsi="Times New Roman"/>
-        </w:rPr>
-        <w:t>communicate</w:t>
-      </w:r>
-      <w:r>
-        <w:rPr>
-          <w:rFonts w:ascii="Times New Roman" w:hAnsi="Times New Roman"/>
-        </w:rPr>
-        <w:t xml:space="preserve"> with</w:t>
-      </w:r>
-      <w:r>
-        <w:rPr>
-          <w:rFonts w:ascii="Times New Roman" w:hAnsi="Times New Roman"/>
-        </w:rPr>
-        <w:t xml:space="preserve"> one another.</w:t>
-      </w:r>
-    </w:p>
-    <w:p>
-      <w:pPr>
-        <w:ind w:firstLine="720"/>
-        <w:rPr>
-          <w:rFonts w:ascii="Times New Roman" w:hAnsi="Times New Roman"/>
-        </w:rPr>
-      </w:pPr>
-      <w:r>
-        <w:rPr>
-          <w:rFonts w:ascii="Times New Roman" w:hAnsi="Times New Roman"/>
-        </w:rPr>
-        <w:t>Our application is initially set up using the Sinatra web framework</w:t>
-      </w:r>
-      <w:r>
-        <w:rPr>
-          <w:rFonts w:ascii="Times New Roman" w:hAnsi="Times New Roman"/>
-        </w:rPr>
-        <w:t xml:space="preserve">.  This means that the controller or business logic of our web application will be handled by Ruby.  </w:t>
-      </w:r>
-      <w:r>
-        <w:rPr>
-          <w:rFonts w:ascii="Times New Roman" w:hAnsi="Times New Roman"/>
-        </w:rPr>
-        <w:t>Component-based software engineering will be made easier for us thanks to Ruby’s assortment of gems that have been made to speed up the web development process e.g. BCrypt gem, which can be used to hash and salt a password; or Pony, which wil</w:t>
-      </w:r>
-      <w:r>
-        <w:rPr>
-          <w:rFonts w:ascii="Times New Roman" w:hAnsi="Times New Roman"/>
-        </w:rPr>
-        <w:t>l make it easy to email specific users of our site.</w:t>
-      </w:r>
-    </w:p>
-    <w:p>
-      <w:pPr>
-        <w:ind w:firstLine="720"/>
-        <w:rPr>
-          <w:rFonts w:ascii="Times New Roman" w:hAnsi="Times New Roman"/>
-        </w:rPr>
-      </w:pPr>
-      <w:r>
-        <w:rPr>
-          <w:rFonts w:ascii="Times New Roman" w:hAnsi="Times New Roman"/>
-        </w:rPr>
-        <w:t xml:space="preserve">For the views aspect of our MVC design, we will be using embedded ruby files, or </w:t>
-      </w:r>
-      <w:r>
-        <w:rPr>
-          <w:rFonts w:ascii="Times New Roman" w:hAnsi="Times New Roman"/>
-        </w:rPr>
-        <w:t>ERB</w:t>
-      </w:r>
-      <w:r>
-        <w:rPr>
-          <w:rFonts w:ascii="Times New Roman" w:hAnsi="Times New Roman"/>
-        </w:rPr>
-        <w:t xml:space="preserve"> for short.  </w:t>
-      </w:r>
-      <w:r>
-        <w:rPr>
-          <w:rFonts w:ascii="Times New Roman" w:hAnsi="Times New Roman"/>
-        </w:rPr>
-        <w:t xml:space="preserve">ERB will allow us to </w:t>
-      </w:r>
-      <w:r>
-        <w:rPr>
-          <w:rFonts w:ascii="Times New Roman" w:hAnsi="Times New Roman"/>
-        </w:rPr>
-        <w:t xml:space="preserve">execute Ruby code on our previously existing HTML pages so that they </w:t>
-      </w:r>
-      <w:r>
-        <w:rPr>
-          <w:rFonts w:ascii="Times New Roman" w:hAnsi="Times New Roman"/>
-        </w:rPr>
-        <w:t>will become much more dynamic.</w:t>
-      </w:r>
-    </w:p>
-    <w:p>
-      <w:pPr>
-        <w:ind w:firstLine="720"/>
-        <w:rPr>
-          <w:rFonts w:ascii="Times New Roman" w:hAnsi="Times New Roman"/>
-        </w:rPr>
-      </w:pPr>
-      <w:r>
-        <w:rPr>
-          <w:rFonts w:ascii="Times New Roman" w:hAnsi="Times New Roman"/>
-        </w:rPr>
-        <w:t xml:space="preserve">Finally for our model, we will be making use of the Mongoid gem in Ruby, which allows us to </w:t>
-      </w:r>
-      <w:r>
-        <w:rPr>
-          <w:rFonts w:ascii="Times New Roman" w:hAnsi="Times New Roman"/>
-        </w:rPr>
-        <w:t xml:space="preserve">wrap </w:t>
-      </w:r>
-      <w:r>
-        <w:rPr>
-          <w:rFonts w:ascii="Times New Roman" w:hAnsi="Times New Roman"/>
-        </w:rPr>
-        <w:t>classes</w:t>
-      </w:r>
-      <w:r>
-        <w:rPr>
-          <w:rFonts w:ascii="Times New Roman" w:hAnsi="Times New Roman"/>
-        </w:rPr>
-        <w:t xml:space="preserve"> created in Ruby into Documents that will be used in MongoDB.</w:t>
-      </w:r>
-      <w:r>
-        <w:rPr>
-          <w:rFonts w:ascii="Times New Roman" w:hAnsi="Times New Roman"/>
-        </w:rPr>
-        <w:t xml:space="preserve">  The Mongoid gem lets us write code that appears to be written in Ruby that is eas</w:t>
-      </w:r>
-      <w:r>
-        <w:rPr>
-          <w:rFonts w:ascii="Times New Roman" w:hAnsi="Times New Roman"/>
-        </w:rPr>
-        <w:t xml:space="preserve">ily translatable into MongoDB.  MongoDB </w:t>
-      </w:r>
-      <w:r>
-        <w:rPr>
-          <w:rFonts w:ascii="Times New Roman" w:hAnsi="Times New Roman"/>
-        </w:rPr>
-        <w:t xml:space="preserve">was chosen for the project because it is </w:t>
-      </w:r>
-      <w:r>
-        <w:rPr>
-          <w:rFonts w:ascii="Times New Roman" w:hAnsi="Times New Roman"/>
-        </w:rPr>
-        <w:t>designed to be fast and scalable</w:t>
-      </w:r>
-      <w:r>
-        <w:rPr>
-          <w:rFonts w:ascii="Times New Roman" w:hAnsi="Times New Roman"/>
-        </w:rPr>
-        <w:t xml:space="preserve"> so that users will get minimum wait time for their queries</w:t>
-      </w:r>
-      <w:r>
-        <w:rPr>
-          <w:rFonts w:ascii="Times New Roman" w:hAnsi="Times New Roman"/>
-        </w:rPr>
-        <w:t>.</w:t>
-      </w:r>
-    </w:p>
-    <w:p>
-      <w:pPr>
-        <w:rPr>
-          <w:rFonts w:ascii="Times New Roman" w:hAnsi="Times New Roman"/>
-        </w:rPr>
-      </w:pPr>
-      <w:r>
-        <w:rPr>
-          <w:rFonts w:ascii="Times New Roman" w:hAnsi="Times New Roman"/>
-          <w:b/>
-        </w:rPr>
-        <w:t>Database</w:t>
-      </w:r>
-    </w:p>
-    <w:p>
-      <w:pPr>
-        <w:rPr>
-          <w:rFonts w:ascii="Times New Roman" w:hAnsi="Times New Roman"/>
-        </w:rPr>
-      </w:pPr>
-      <w:r>
-        <w:rPr>
-          <w:rFonts w:ascii="Times New Roman" w:hAnsi="Times New Roman"/>
-        </w:rPr>
-        <w:tab/>
-      </w:r>
-      <w:r>
-        <w:rPr>
-          <w:rFonts w:ascii="Times New Roman" w:hAnsi="Times New Roman"/>
-        </w:rPr>
-        <w:t>As mentioned above, we will be using MongoDB for the database for our web application.  One helpful thing that MongoDB does is that it allows our entities to hold embedded documents</w:t>
-      </w:r>
-      <w:r>
-        <w:rPr>
-          <w:rFonts w:ascii="Times New Roman" w:hAnsi="Times New Roman"/>
-        </w:rPr>
-        <w:t>.  This means that we can easily see the informatio</w:t>
-      </w:r>
-      <w:r>
-        <w:rPr>
-          <w:rFonts w:ascii="Times New Roman" w:hAnsi="Times New Roman"/>
-        </w:rPr>
-        <w:t>n stored between one entity and another.</w:t>
-      </w:r>
-    </w:p>
-    <w:p>
-      <w:pPr>
-        <w:ind w:firstLine="720"/>
-        <w:rPr>
-          <w:rFonts w:ascii="Times New Roman" w:hAnsi="Times New Roman"/>
-        </w:rPr>
-      </w:pPr>
-      <w:r>
-        <w:rPr>
-          <w:rFonts w:ascii="Times New Roman" w:hAnsi="Times New Roman"/>
-        </w:rPr>
-        <w:t>For our database, we will have multiple entities for our application.</w:t>
-      </w:r>
-      <w:r>
-        <w:rPr>
-          <w:rFonts w:ascii="Times New Roman" w:hAnsi="Times New Roman"/>
-        </w:rPr>
-        <w:t xml:space="preserve">  All of the entities have components that coincide with one another, expect for the User entity, which is primarily used </w:t>
-      </w:r>
-      <w:r>
-        <w:rPr>
-          <w:rFonts w:ascii="Times New Roman" w:hAnsi="Times New Roman"/>
-        </w:rPr>
-        <w:t xml:space="preserve">for interaction with the site.  </w:t>
-      </w:r>
-      <w:r>
-        <w:rPr>
-          <w:rFonts w:ascii="Times New Roman" w:hAnsi="Times New Roman"/>
-        </w:rPr>
-        <w:t>The ERD listed below helps describes the relationships between our entities.</w:t>
-      </w:r>
-    </w:p>
-    <w:p>
-      <w:pPr>
-        <w:ind w:firstLine="720"/>
-        <w:rPr>
-          <w:rFonts w:ascii="Times New Roman" w:hAnsi="Times New Roman"/>
-        </w:rPr>
-      </w:pPr>
-      <w:r>
-        <w:rPr>
-          <w:rFonts w:ascii="Times New Roman" w:hAnsi="Times New Roman"/>
-        </w:rPr>
-        <w:t xml:space="preserve">With the Mongoid </w:t>
-      </w:r>
-      <w:r>
-        <w:rPr>
-          <w:rFonts w:ascii="Times New Roman" w:hAnsi="Times New Roman"/>
-        </w:rPr>
-        <w:t>gem, we are able to create classes in Ruby that can be translated into documents in Mongoid</w:t>
-      </w:r>
-      <w:r>
-        <w:rPr>
-          <w:rFonts w:ascii="Times New Roman" w:hAnsi="Times New Roman"/>
-        </w:rPr>
-        <w:t>.</w:t>
-      </w:r>
-      <w:r>
-        <w:rPr>
-          <w:rFonts w:ascii="Times New Roman" w:hAnsi="Times New Roman"/>
-        </w:rPr>
-        <w:t xml:space="preserve">  The following classes will be created:</w:t>
-      </w:r>
-    </w:p>
-    <w:p>
-      <w:pPr>
-        <w:ind w:firstLine="720"/>
-        <w:rPr>
-          <w:rFonts w:ascii="Times New Roman" w:hAnsi="Times New Roman"/>
-        </w:rPr>
-      </w:pPr>
-      <w:r>
-        <w:rPr>
-          <w:rFonts w:ascii="Times New Roman" w:hAnsi="Times New Roman"/>
-        </w:rPr>
-        <w:t>User:</w:t>
-      </w:r>
-      <w:r>
-        <w:rPr>
-          <w:rFonts w:ascii="Times New Roman" w:hAnsi="Times New Roman"/>
-        </w:rPr>
-        <w:t xml:space="preserve"> The User class is the only class that does not </w:t>
-      </w:r>
-      <w:r>
-        <w:rPr>
-          <w:rFonts w:ascii="Times New Roman" w:hAnsi="Times New Roman"/>
-        </w:rPr>
-        <w:t>have a relation with any of the other entities.</w:t>
-      </w:r>
-      <w:r>
-        <w:rPr>
-          <w:rFonts w:ascii="Times New Roman" w:hAnsi="Times New Roman"/>
-        </w:rPr>
-        <w:t xml:space="preserve">  The User class will be used </w:t>
-      </w:r>
-      <w:r>
-        <w:rPr>
-          <w:rFonts w:ascii="Times New Roman" w:hAnsi="Times New Roman"/>
-        </w:rPr>
-        <w:t>to keep track of users logged into the system.</w:t>
-      </w:r>
-    </w:p>
-    <w:p>
-      <w:pPr>
-        <w:ind w:firstLine="720"/>
-        <w:rPr>
-          <w:rFonts w:ascii="Times New Roman" w:hAnsi="Times New Roman"/>
-        </w:rPr>
-      </w:pPr>
-      <w:r>
-        <w:rPr>
-          <w:rFonts w:ascii="Times New Roman" w:hAnsi="Times New Roman"/>
-        </w:rPr>
-        <w:t>Teacher:</w:t>
-      </w:r>
-      <w:r>
-        <w:rPr>
-          <w:rFonts w:ascii="Times New Roman" w:hAnsi="Times New Roman"/>
-        </w:rPr>
-        <w:t xml:space="preserve">  </w:t>
-      </w:r>
-      <w:r>
-        <w:rPr>
-          <w:rFonts w:ascii="Times New Roman" w:hAnsi="Times New Roman"/>
-        </w:rPr>
-        <w:t xml:space="preserve">A Teacher will </w:t>
-      </w:r>
-      <w:r>
-        <w:rPr>
-          <w:rFonts w:ascii="Times New Roman" w:hAnsi="Times New Roman"/>
-        </w:rPr>
-        <w:t>have zero to multiple</w:t>
-      </w:r>
-      <w:r>
-        <w:rPr>
-          <w:rFonts w:ascii="Times New Roman" w:hAnsi="Times New Roman"/>
-        </w:rPr>
-        <w:t xml:space="preserve"> </w:t>
-      </w:r>
-      <w:r>
-        <w:rPr>
-          <w:rFonts w:ascii="Times New Roman" w:hAnsi="Times New Roman"/>
-        </w:rPr>
-        <w:t>Sections</w:t>
-      </w:r>
-      <w:r>
-        <w:rPr>
-          <w:rFonts w:ascii="Times New Roman" w:hAnsi="Times New Roman"/>
-        </w:rPr>
-        <w:t>.</w:t>
-      </w:r>
-      <w:r>
-        <w:rPr>
-          <w:rFonts w:ascii="Times New Roman" w:hAnsi="Times New Roman"/>
-        </w:rPr>
-        <w:t xml:space="preserve">  An important distinction to make is that a Teacher does not teach a Course but a Section.  </w:t>
-      </w:r>
-      <w:r>
-        <w:rPr>
-          <w:rFonts w:ascii="Times New Roman" w:hAnsi="Times New Roman"/>
-        </w:rPr>
-        <w:t xml:space="preserve"> This will allow us to distinguish the different times a Teacher might be teaching a class.</w:t>
-      </w:r>
-    </w:p>
-    <w:p>
-      <w:pPr>
-        <w:ind w:firstLine="720"/>
-        <w:rPr>
-          <w:rFonts w:ascii="Times New Roman" w:hAnsi="Times New Roman"/>
-        </w:rPr>
-      </w:pPr>
-      <w:r>
-        <w:rPr>
-          <w:rFonts w:ascii="Times New Roman" w:hAnsi="Times New Roman"/>
-        </w:rPr>
-        <w:t>Course:</w:t>
-      </w:r>
-      <w:r>
-        <w:rPr>
-          <w:rFonts w:ascii="Times New Roman" w:hAnsi="Times New Roman"/>
-        </w:rPr>
-        <w:t xml:space="preserve"> </w:t>
-      </w:r>
-      <w:r>
-        <w:rPr>
-          <w:rFonts w:ascii="Times New Roman" w:hAnsi="Times New Roman"/>
-        </w:rPr>
-        <w:t>A Course will have a name, a department, and prerequisites, which will be a many-to-many relationship to itself.</w:t>
-      </w:r>
-      <w:r>
-        <w:rPr>
-          <w:rFonts w:ascii="Times New Roman" w:hAnsi="Times New Roman"/>
-        </w:rPr>
-        <w:t xml:space="preserve">  </w:t>
-      </w:r>
-      <w:r>
-        <w:rPr>
-          <w:rFonts w:ascii="Times New Roman" w:hAnsi="Times New Roman"/>
-        </w:rPr>
-        <w:t>A course can have many sections or no sections at all, if it is not being taught that semester.</w:t>
-      </w:r>
-    </w:p>
-    <w:p>
-      <w:pPr>
-        <w:ind w:firstLine="720"/>
-        <w:rPr>
-          <w:rFonts w:ascii="Times New Roman" w:hAnsi="Times New Roman"/>
-        </w:rPr>
-      </w:pPr>
-      <w:r>
-        <w:rPr>
-          <w:rFonts w:ascii="Times New Roman" w:hAnsi="Times New Roman"/>
-        </w:rPr>
-        <w:t>Section:</w:t>
-      </w:r>
-      <w:r>
-        <w:rPr>
-          <w:rFonts w:ascii="Times New Roman" w:hAnsi="Times New Roman"/>
-        </w:rPr>
-        <w:t xml:space="preserve"> A Section will have a unique CRN</w:t>
-      </w:r>
-      <w:r>
-        <w:rPr>
-          <w:rFonts w:ascii="Times New Roman" w:hAnsi="Times New Roman"/>
-        </w:rPr>
-        <w:t xml:space="preserve">, </w:t>
-      </w:r>
-      <w:r>
-        <w:rPr>
-          <w:rFonts w:ascii="Times New Roman" w:hAnsi="Times New Roman"/>
-        </w:rPr>
-        <w:t>with a certain date and time of the week.</w:t>
-      </w:r>
-      <w:r>
-        <w:rPr>
-          <w:rFonts w:ascii="Times New Roman" w:hAnsi="Times New Roman"/>
-        </w:rPr>
-        <w:t xml:space="preserve">  A section will belong to a Room.</w:t>
-      </w:r>
-    </w:p>
-    <w:p>
-      <w:pPr>
-        <w:ind w:firstLine="720"/>
-        <w:rPr>
-          <w:rFonts w:ascii="Times New Roman" w:hAnsi="Times New Roman"/>
-        </w:rPr>
-      </w:pPr>
-      <w:r>
-        <w:rPr>
-          <w:rFonts w:ascii="Times New Roman" w:hAnsi="Times New Roman"/>
-        </w:rPr>
-        <w:t>Student:</w:t>
-      </w:r>
-      <w:r>
-        <w:rPr>
-          <w:rFonts w:ascii="Times New Roman" w:hAnsi="Times New Roman"/>
-        </w:rPr>
-        <w:t xml:space="preserve">  A Student will be enrolled in multiple </w:t>
-      </w:r>
-      <w:r>
-        <w:rPr>
-          <w:rFonts w:ascii="Times New Roman" w:hAnsi="Times New Roman"/>
-        </w:rPr>
-        <w:t>sections</w:t>
-      </w:r>
-      <w:r>
-        <w:rPr>
-          <w:rFonts w:ascii="Times New Roman" w:hAnsi="Times New Roman"/>
-        </w:rPr>
-        <w:t xml:space="preserve">.  </w:t>
-      </w:r>
-      <w:r>
-        <w:rPr>
-          <w:rFonts w:ascii="Times New Roman" w:hAnsi="Times New Roman"/>
-        </w:rPr>
-        <w:t>The student will need to take certain Sections that will correspond with a Course needed for graduation.</w:t>
-      </w:r>
-    </w:p>
-    <w:p>
-      <w:pPr>
-        <w:ind w:firstLine="720"/>
-        <w:rPr>
-          <w:rFonts w:ascii="Times New Roman" w:hAnsi="Times New Roman"/>
-        </w:rPr>
-      </w:pPr>
-      <w:r>
-        <w:rPr>
-          <w:rFonts w:ascii="Times New Roman" w:hAnsi="Times New Roman"/>
-        </w:rPr>
-        <w:t>Room:</w:t>
-      </w:r>
-      <w:r>
-        <w:rPr>
-          <w:rFonts w:ascii="Times New Roman" w:hAnsi="Times New Roman"/>
-        </w:rPr>
-        <w:t xml:space="preserve"> A Room will have a building attribute and a room attribute to distinguish between other rooms.  A Room can be home to many Sections and a Section must belong to some room.  The occupancy attribute of the Room will determine the amount of Students allowed to enroll into a certain section.</w:t>
-      </w:r>
-    </w:p>
-    <w:p>
-      <w:pPr>
         <w:pStyle w:val="ListParagraph"/>
         <w:ind w:left="360"/>
         <w:rPr>
           <w:rFonts w:ascii="Times New Roman" w:hAnsi="Times New Roman"/>
-        </w:rPr>
-      </w:pPr>
-      <w:r>
-        <w:rPr>
-          <w:rFonts w:ascii="Times New Roman" w:hAnsi="Times New Roman"/>
-          <w:noProof/>
-        </w:rPr>
+          <w:b/>
+        </w:rPr>
+      </w:pPr>
+    </w:p>
+    <w:p>
+      <w:pPr>
+        <w:pStyle w:val="ListParagraph"/>
+        <w:ind w:left="360"/>
+        <w:rPr>
+          <w:rFonts w:ascii="Times New Roman" w:hAnsi="Times New Roman"/>
+          <w:b/>
+        </w:rPr>
+      </w:pPr>
+    </w:p>
+    <w:p>
+      <w:pPr>
+        <w:pStyle w:val="ListParagraph"/>
+        <w:ind w:left="360"/>
+        <w:rPr>
+          <w:rFonts w:ascii="Times New Roman" w:hAnsi="Times New Roman"/>
+          <w:b/>
+        </w:rPr>
+      </w:pPr>
+    </w:p>
+    <w:p>
+      <w:pPr>
+        <w:pStyle w:val="ListParagraph"/>
+        <w:ind w:left="360"/>
+        <w:rPr>
+          <w:rFonts w:ascii="Times New Roman" w:hAnsi="Times New Roman"/>
+          <w:b/>
+        </w:rPr>
+      </w:pPr>
+    </w:p>
+    <w:p>
+      <w:pPr>
+        <w:pStyle w:val="ListParagraph"/>
+        <w:ind w:left="360"/>
+        <w:rPr>
+          <w:rFonts w:ascii="Times New Roman" w:hAnsi="Times New Roman"/>
+          <w:b/>
+        </w:rPr>
+      </w:pPr>
+    </w:p>
+    <w:p>
+      <w:pPr>
+        <w:pStyle w:val="ListParagraph"/>
+        <w:ind w:left="360"/>
+        <w:rPr>
+          <w:rFonts w:ascii="Times New Roman" w:hAnsi="Times New Roman"/>
+          <w:b/>
+        </w:rPr>
+      </w:pPr>
+    </w:p>
+    <w:p>
+      <w:pPr>
+        <w:pStyle w:val="ListParagraph"/>
+        <w:ind w:left="360"/>
+        <w:rPr>
+          <w:rFonts w:ascii="Times New Roman" w:hAnsi="Times New Roman"/>
+          <w:b/>
+        </w:rPr>
+      </w:pPr>
+    </w:p>
+    <w:p>
+      <w:pPr>
+        <w:pStyle w:val="ListParagraph"/>
+        <w:ind w:left="360"/>
+        <w:rPr>
+          <w:rFonts w:ascii="Times New Roman" w:hAnsi="Times New Roman"/>
+          <w:b/>
+        </w:rPr>
+      </w:pPr>
+    </w:p>
+    <w:p>
+      <w:pPr>
+        <w:pStyle w:val="ListParagraph"/>
+        <w:ind w:left="360"/>
+        <w:rPr>
+          <w:rFonts w:ascii="Times New Roman" w:hAnsi="Times New Roman"/>
+          <w:b/>
+        </w:rPr>
+      </w:pPr>
+    </w:p>
+    <w:p>
+      <w:pPr>
+        <w:pStyle w:val="ListParagraph"/>
+        <w:ind w:left="360"/>
+        <w:rPr>
+          <w:rFonts w:ascii="Times New Roman" w:hAnsi="Times New Roman"/>
+          <w:b/>
+        </w:rPr>
+      </w:pPr>
+    </w:p>
+    <w:p>
+      <w:pPr>
+        <w:pStyle w:val="ListParagraph"/>
+        <w:ind w:left="360"/>
+        <w:rPr>
+          <w:rFonts w:ascii="Times New Roman" w:hAnsi="Times New Roman"/>
+          <w:b/>
+        </w:rPr>
+      </w:pPr>
+    </w:p>
+    <w:p>
+      <w:pPr>
+        <w:pStyle w:val="ListParagraph"/>
+        <w:ind w:left="360"/>
+        <w:rPr>
+          <w:rFonts w:ascii="Times New Roman" w:hAnsi="Times New Roman"/>
+          <w:b/>
+        </w:rPr>
+      </w:pPr>
+    </w:p>
+    <w:p>
+      <w:pPr>
+        <w:pStyle w:val="ListParagraph"/>
+        <w:ind w:left="360"/>
+        <w:rPr>
+          <w:rFonts w:ascii="Times New Roman" w:hAnsi="Times New Roman"/>
+          <w:b/>
+        </w:rPr>
+      </w:pPr>
+    </w:p>
+    <w:p>
+      <w:pPr>
+        <w:pStyle w:val="ListParagraph"/>
+        <w:ind w:left="360"/>
+        <w:rPr>
+          <w:rFonts w:ascii="Times New Roman" w:hAnsi="Times New Roman"/>
+          <w:b/>
+        </w:rPr>
+      </w:pPr>
+    </w:p>
+    <w:p>
+      <w:pPr>
+        <w:pStyle w:val="ListParagraph"/>
+        <w:ind w:left="360"/>
+        <w:rPr>
+          <w:rFonts w:ascii="Times New Roman" w:hAnsi="Times New Roman"/>
+          <w:b/>
+        </w:rPr>
+      </w:pPr>
+    </w:p>
+    <w:p>
+      <w:pPr>
+        <w:pStyle w:val="ListParagraph"/>
+        <w:ind w:left="360"/>
+        <w:rPr>
+          <w:rFonts w:ascii="Times New Roman" w:hAnsi="Times New Roman"/>
+          <w:b/>
+        </w:rPr>
+      </w:pPr>
+    </w:p>
+    <w:p>
+      <w:pPr>
+        <w:pStyle w:val="ListParagraph"/>
+        <w:ind w:left="360"/>
+        <w:rPr>
+          <w:rFonts w:ascii="Times New Roman" w:hAnsi="Times New Roman"/>
+          <w:b/>
+        </w:rPr>
+      </w:pPr>
+    </w:p>
+    <w:p>
+      <w:pPr>
+        <w:pStyle w:val="ListParagraph"/>
+        <w:ind w:left="360"/>
+        <w:rPr>
+          <w:rFonts w:ascii="Times New Roman" w:hAnsi="Times New Roman"/>
+          <w:b/>
+        </w:rPr>
+      </w:pPr>
+    </w:p>
+    <w:p>
+      <w:pPr>
+        <w:pStyle w:val="ListParagraph"/>
+        <w:ind w:left="360"/>
+        <w:rPr>
+          <w:rFonts w:ascii="Times New Roman" w:hAnsi="Times New Roman"/>
+        </w:rPr>
+      </w:pPr>
+      <w:r>
+        <w:rPr>
+          <w:rFonts w:ascii="Times New Roman" w:hAnsi="Times New Roman"/>
+          <w:b/>
+        </w:rPr>
+        <w:t>Use Case Diagram:</w:t>
+      </w:r>
+    </w:p>
+    <w:p>
+      <w:pPr>
+        <w:rPr>
+          <w:rFonts w:ascii="Times New Roman" w:hAnsi="Times New Roman"/>
+        </w:rPr>
+      </w:pPr>
+      <w:r>
         <w:drawing>
           <wp:inline distT="0" distB="0" distL="0" distR="0">
-            <wp:extent cx="5930017" cy="4408457"/>
+            <wp:extent cx="6654369" cy="5203646"/>
+            <wp:effectExtent l="25400" t="0" r="431" b="0"/>
+            <wp:docPr id="10" name="Picture 4" descr="Degree specialist use case - Use Case.png"/>
+            <wp:cNvGraphicFramePr>
+              <a:graphicFrameLocks xmlns:a="http://schemas.openxmlformats.org/drawingml/2006/main" noChangeAspect="1"/>
+            </wp:cNvGraphicFramePr>
+            <a:graphic xmlns:a="http://schemas.openxmlformats.org/drawingml/2006/main">
+              <a:graphicData uri="http://schemas.openxmlformats.org/drawingml/2006/picture">
+                <pic:pic xmlns:pic="http://schemas.openxmlformats.org/drawingml/2006/picture">
+                  <pic:nvPicPr>
+                    <pic:cNvPr id="0" name="Degree specialist use case - Use Case.png"/>
+                    <pic:cNvPicPr/>
+                  </pic:nvPicPr>
+                  <pic:blipFill>
+                    <a:blip r:embed="rId6"/>
+                    <a:srcRect b="38864"/>
+                    <a:stretch>
+                      <a:fillRect/>
+                    </a:stretch>
+                  </pic:blipFill>
+                  <pic:spPr>
+                    <a:xfrm>
+                      <a:off x="0" y="0"/>
+                      <a:ext cx="6654369" cy="5203646"/>
+                    </a:xfrm>
+                    <a:prstGeom prst="rect">
+                      <a:avLst/>
+                    </a:prstGeom>
+                  </pic:spPr>
+                </pic:pic>
+              </a:graphicData>
+            </a:graphic>
+          </wp:inline>
+        </w:drawing>
+      </w:r>
+    </w:p>
+    <w:p>
+      <w:pPr>
+        <w:rPr>
+          <w:rFonts w:ascii="Times New Roman" w:hAnsi="Times New Roman"/>
+        </w:rPr>
+      </w:pPr>
+    </w:p>
+    <w:p>
+      <w:pPr>
+        <w:rPr>
+          <w:rFonts w:ascii="Times New Roman" w:hAnsi="Times New Roman"/>
+          <w:b/>
+        </w:rPr>
+      </w:pPr>
+    </w:p>
+    <w:p>
+      <w:pPr>
+        <w:rPr>
+          <w:rFonts w:ascii="Times New Roman" w:hAnsi="Times New Roman"/>
+        </w:rPr>
+      </w:pPr>
+      <w:r>
+        <w:rPr>
+          <w:rFonts w:ascii="Times New Roman" w:hAnsi="Times New Roman"/>
+          <w:b/>
+        </w:rPr>
+        <w:t>Architecture</w:t>
+      </w:r>
+    </w:p>
+    <w:p>
+      <w:pPr>
+        <w:rPr>
+          <w:rFonts w:ascii="Times New Roman" w:hAnsi="Times New Roman"/>
+        </w:rPr>
+      </w:pPr>
+      <w:r>
+        <w:rPr>
+          <w:rFonts w:ascii="Times New Roman" w:hAnsi="Times New Roman"/>
+        </w:rPr>
+        <w:tab/>
+      </w:r>
+      <w:r>
+        <w:rPr>
+          <w:rFonts w:ascii="Times New Roman" w:hAnsi="Times New Roman"/>
+        </w:rPr>
+        <w:t xml:space="preserve">In our application, we are going to base </w:t>
+      </w:r>
+      <w:r>
+        <w:rPr>
+          <w:rFonts w:ascii="Times New Roman" w:hAnsi="Times New Roman"/>
+        </w:rPr>
+        <w:t>our implementation</w:t>
+      </w:r>
+      <w:r>
+        <w:rPr>
+          <w:rFonts w:ascii="Times New Roman" w:hAnsi="Times New Roman"/>
+        </w:rPr>
+        <w:t xml:space="preserve"> around the MVC design pattern.  </w:t>
+      </w:r>
+      <w:r>
+        <w:rPr>
+          <w:rFonts w:ascii="Times New Roman" w:hAnsi="Times New Roman"/>
+        </w:rPr>
+        <w:t xml:space="preserve">Using this design pattern will allow us to separate the logic so that there is no confusion on what each part of the application does </w:t>
+      </w:r>
+      <w:r>
+        <w:rPr>
+          <w:rFonts w:ascii="Times New Roman" w:hAnsi="Times New Roman"/>
+        </w:rPr>
+        <w:t>and it will</w:t>
+      </w:r>
+      <w:r>
+        <w:rPr>
+          <w:rFonts w:ascii="Times New Roman" w:hAnsi="Times New Roman"/>
+        </w:rPr>
+        <w:t xml:space="preserve"> also allow the different layers of our application to </w:t>
+      </w:r>
+      <w:r>
+        <w:rPr>
+          <w:rFonts w:ascii="Times New Roman" w:hAnsi="Times New Roman"/>
+        </w:rPr>
+        <w:t>communicate</w:t>
+      </w:r>
+      <w:r>
+        <w:rPr>
+          <w:rFonts w:ascii="Times New Roman" w:hAnsi="Times New Roman"/>
+        </w:rPr>
+        <w:t xml:space="preserve"> with</w:t>
+      </w:r>
+      <w:r>
+        <w:rPr>
+          <w:rFonts w:ascii="Times New Roman" w:hAnsi="Times New Roman"/>
+        </w:rPr>
+        <w:t xml:space="preserve"> one another.</w:t>
+      </w:r>
+    </w:p>
+    <w:p>
+      <w:pPr>
+        <w:ind w:firstLine="720"/>
+        <w:rPr>
+          <w:rFonts w:ascii="Times New Roman" w:hAnsi="Times New Roman"/>
+        </w:rPr>
+      </w:pPr>
+      <w:r>
+        <w:rPr>
+          <w:rFonts w:ascii="Times New Roman" w:hAnsi="Times New Roman"/>
+        </w:rPr>
+        <w:t>Our application is initially set up using the Sinatra web framework</w:t>
+      </w:r>
+      <w:r>
+        <w:rPr>
+          <w:rFonts w:ascii="Times New Roman" w:hAnsi="Times New Roman"/>
+        </w:rPr>
+        <w:t xml:space="preserve">.  This means that the controller or business logic of our web application will be handled by Ruby.  </w:t>
+      </w:r>
+      <w:r>
+        <w:rPr>
+          <w:rFonts w:ascii="Times New Roman" w:hAnsi="Times New Roman"/>
+        </w:rPr>
+        <w:t>Component-based software engineering will be made easier for us thanks to Ruby’s assortment of gems that have been made to speed up the web development process e.g. BCrypt gem, which can be used to hash and salt a password; or Pony, which wil</w:t>
+      </w:r>
+      <w:r>
+        <w:rPr>
+          <w:rFonts w:ascii="Times New Roman" w:hAnsi="Times New Roman"/>
+        </w:rPr>
+        <w:t>l make it easy to email specific users of our site.</w:t>
+      </w:r>
+    </w:p>
+    <w:p>
+      <w:pPr>
+        <w:ind w:firstLine="720"/>
+        <w:rPr>
+          <w:rFonts w:ascii="Times New Roman" w:hAnsi="Times New Roman"/>
+        </w:rPr>
+      </w:pPr>
+      <w:r>
+        <w:rPr>
+          <w:rFonts w:ascii="Times New Roman" w:hAnsi="Times New Roman"/>
+        </w:rPr>
+        <w:t xml:space="preserve">For the views aspect of our MVC design, we will be using embedded ruby files, or </w:t>
+      </w:r>
+      <w:r>
+        <w:rPr>
+          <w:rFonts w:ascii="Times New Roman" w:hAnsi="Times New Roman"/>
+        </w:rPr>
+        <w:t>ERB</w:t>
+      </w:r>
+      <w:r>
+        <w:rPr>
+          <w:rFonts w:ascii="Times New Roman" w:hAnsi="Times New Roman"/>
+        </w:rPr>
+        <w:t xml:space="preserve"> for short.  </w:t>
+      </w:r>
+      <w:r>
+        <w:rPr>
+          <w:rFonts w:ascii="Times New Roman" w:hAnsi="Times New Roman"/>
+        </w:rPr>
+        <w:t xml:space="preserve">ERB will allow us to </w:t>
+      </w:r>
+      <w:r>
+        <w:rPr>
+          <w:rFonts w:ascii="Times New Roman" w:hAnsi="Times New Roman"/>
+        </w:rPr>
+        <w:t xml:space="preserve">execute Ruby code on our previously existing HTML pages so that they </w:t>
+      </w:r>
+      <w:r>
+        <w:rPr>
+          <w:rFonts w:ascii="Times New Roman" w:hAnsi="Times New Roman"/>
+        </w:rPr>
+        <w:t>will become much more dynamic.</w:t>
+      </w:r>
+    </w:p>
+    <w:p>
+      <w:pPr>
+        <w:ind w:firstLine="720"/>
+        <w:rPr>
+          <w:rFonts w:ascii="Times New Roman" w:hAnsi="Times New Roman"/>
+        </w:rPr>
+      </w:pPr>
+      <w:r>
+        <w:rPr>
+          <w:rFonts w:ascii="Times New Roman" w:hAnsi="Times New Roman"/>
+        </w:rPr>
+        <w:t xml:space="preserve">Finally for our model, we will be making use of the Mongoid gem in Ruby, which allows us to </w:t>
+      </w:r>
+      <w:r>
+        <w:rPr>
+          <w:rFonts w:ascii="Times New Roman" w:hAnsi="Times New Roman"/>
+        </w:rPr>
+        <w:t xml:space="preserve">wrap </w:t>
+      </w:r>
+      <w:r>
+        <w:rPr>
+          <w:rFonts w:ascii="Times New Roman" w:hAnsi="Times New Roman"/>
+        </w:rPr>
+        <w:t>classes</w:t>
+      </w:r>
+      <w:r>
+        <w:rPr>
+          <w:rFonts w:ascii="Times New Roman" w:hAnsi="Times New Roman"/>
+        </w:rPr>
+        <w:t xml:space="preserve"> created in Ruby into Documents that will be used in MongoDB.</w:t>
+      </w:r>
+      <w:r>
+        <w:rPr>
+          <w:rFonts w:ascii="Times New Roman" w:hAnsi="Times New Roman"/>
+        </w:rPr>
+        <w:t xml:space="preserve">  The Mongoid gem lets us write code that appears to be written in Ruby that is eas</w:t>
+      </w:r>
+      <w:r>
+        <w:rPr>
+          <w:rFonts w:ascii="Times New Roman" w:hAnsi="Times New Roman"/>
+        </w:rPr>
+        <w:t xml:space="preserve">ily translatable into MongoDB.  MongoDB </w:t>
+      </w:r>
+      <w:r>
+        <w:rPr>
+          <w:rFonts w:ascii="Times New Roman" w:hAnsi="Times New Roman"/>
+        </w:rPr>
+        <w:t xml:space="preserve">was chosen for the project because it is </w:t>
+      </w:r>
+      <w:r>
+        <w:rPr>
+          <w:rFonts w:ascii="Times New Roman" w:hAnsi="Times New Roman"/>
+        </w:rPr>
+        <w:t>designed to be fast and scalable</w:t>
+      </w:r>
+      <w:r>
+        <w:rPr>
+          <w:rFonts w:ascii="Times New Roman" w:hAnsi="Times New Roman"/>
+        </w:rPr>
+        <w:t xml:space="preserve"> so that users will get minimum wait time for their queries</w:t>
+      </w:r>
+      <w:r>
+        <w:rPr>
+          <w:rFonts w:ascii="Times New Roman" w:hAnsi="Times New Roman"/>
+        </w:rPr>
+        <w:t>.</w:t>
+      </w:r>
+    </w:p>
+    <w:p>
+      <w:pPr>
+        <w:rPr>
+          <w:rFonts w:ascii="Times New Roman" w:hAnsi="Times New Roman"/>
+        </w:rPr>
+      </w:pPr>
+      <w:r>
+        <w:rPr>
+          <w:rFonts w:ascii="Times New Roman" w:hAnsi="Times New Roman"/>
+          <w:b/>
+        </w:rPr>
+        <w:t>Database</w:t>
+      </w:r>
+    </w:p>
+    <w:p>
+      <w:pPr>
+        <w:rPr>
+          <w:rFonts w:ascii="Times New Roman" w:hAnsi="Times New Roman"/>
+        </w:rPr>
+      </w:pPr>
+      <w:r>
+        <w:rPr>
+          <w:rFonts w:ascii="Times New Roman" w:hAnsi="Times New Roman"/>
+        </w:rPr>
+        <w:tab/>
+      </w:r>
+      <w:r>
+        <w:rPr>
+          <w:rFonts w:ascii="Times New Roman" w:hAnsi="Times New Roman"/>
+        </w:rPr>
+        <w:t>As mentioned above, we will be using MongoDB for the database for our web application.  One helpful thing that MongoDB does is that it allows our entities to hold embedded documents</w:t>
+      </w:r>
+      <w:r>
+        <w:rPr>
+          <w:rFonts w:ascii="Times New Roman" w:hAnsi="Times New Roman"/>
+        </w:rPr>
+        <w:t>.  This means that we can easily see the informatio</w:t>
+      </w:r>
+      <w:r>
+        <w:rPr>
+          <w:rFonts w:ascii="Times New Roman" w:hAnsi="Times New Roman"/>
+        </w:rPr>
+        <w:t>n stored between one entity and another.</w:t>
+      </w:r>
+    </w:p>
+    <w:p>
+      <w:pPr>
+        <w:ind w:firstLine="720"/>
+        <w:rPr>
+          <w:rFonts w:ascii="Times New Roman" w:hAnsi="Times New Roman"/>
+        </w:rPr>
+      </w:pPr>
+      <w:r>
+        <w:rPr>
+          <w:rFonts w:ascii="Times New Roman" w:hAnsi="Times New Roman"/>
+        </w:rPr>
+        <w:t>For our database, we will have multiple entities for our application.</w:t>
+      </w:r>
+      <w:r>
+        <w:rPr>
+          <w:rFonts w:ascii="Times New Roman" w:hAnsi="Times New Roman"/>
+        </w:rPr>
+        <w:t xml:space="preserve">  All of the entities have components that coincide with one another, expect for the User entity, which is primarily used </w:t>
+      </w:r>
+      <w:r>
+        <w:rPr>
+          <w:rFonts w:ascii="Times New Roman" w:hAnsi="Times New Roman"/>
+        </w:rPr>
+        <w:t xml:space="preserve">for interaction with the site.  </w:t>
+      </w:r>
+      <w:r>
+        <w:rPr>
+          <w:rFonts w:ascii="Times New Roman" w:hAnsi="Times New Roman"/>
+        </w:rPr>
+        <w:t>The ERD listed below helps describes the relationships between our entities.</w:t>
+      </w:r>
+    </w:p>
+    <w:p>
+      <w:pPr>
+        <w:ind w:firstLine="720"/>
+        <w:rPr>
+          <w:rFonts w:ascii="Times New Roman" w:hAnsi="Times New Roman"/>
+        </w:rPr>
+      </w:pPr>
+      <w:r>
+        <w:rPr>
+          <w:rFonts w:ascii="Times New Roman" w:hAnsi="Times New Roman"/>
+        </w:rPr>
+        <w:t xml:space="preserve">With the Mongoid </w:t>
+      </w:r>
+      <w:r>
+        <w:rPr>
+          <w:rFonts w:ascii="Times New Roman" w:hAnsi="Times New Roman"/>
+        </w:rPr>
+        <w:t>gem, we are able to create classes in Ruby that can be translated into documents in Mongoid</w:t>
+      </w:r>
+      <w:r>
+        <w:rPr>
+          <w:rFonts w:ascii="Times New Roman" w:hAnsi="Times New Roman"/>
+        </w:rPr>
+        <w:t>.</w:t>
+      </w:r>
+      <w:r>
+        <w:rPr>
+          <w:rFonts w:ascii="Times New Roman" w:hAnsi="Times New Roman"/>
+        </w:rPr>
+        <w:t xml:space="preserve">  The following classes will be created:</w:t>
+      </w:r>
+    </w:p>
+    <w:p>
+      <w:pPr>
+        <w:ind w:firstLine="720"/>
+        <w:rPr>
+          <w:rFonts w:ascii="Times New Roman" w:hAnsi="Times New Roman"/>
+        </w:rPr>
+      </w:pPr>
+      <w:r>
+        <w:rPr>
+          <w:rFonts w:ascii="Times New Roman" w:hAnsi="Times New Roman"/>
+        </w:rPr>
+        <w:t>User:</w:t>
+      </w:r>
+      <w:r>
+        <w:rPr>
+          <w:rFonts w:ascii="Times New Roman" w:hAnsi="Times New Roman"/>
+        </w:rPr>
+        <w:t xml:space="preserve"> The User class is the only class that does not </w:t>
+      </w:r>
+      <w:r>
+        <w:rPr>
+          <w:rFonts w:ascii="Times New Roman" w:hAnsi="Times New Roman"/>
+        </w:rPr>
+        <w:t>have a relation with any of the other entities.</w:t>
+      </w:r>
+      <w:r>
+        <w:rPr>
+          <w:rFonts w:ascii="Times New Roman" w:hAnsi="Times New Roman"/>
+        </w:rPr>
+        <w:t xml:space="preserve">  The User class will be used </w:t>
+      </w:r>
+      <w:r>
+        <w:rPr>
+          <w:rFonts w:ascii="Times New Roman" w:hAnsi="Times New Roman"/>
+        </w:rPr>
+        <w:t>to keep track of users logged into the system.</w:t>
+      </w:r>
+    </w:p>
+    <w:p>
+      <w:pPr>
+        <w:ind w:firstLine="720"/>
+        <w:rPr>
+          <w:rFonts w:ascii="Times New Roman" w:hAnsi="Times New Roman"/>
+        </w:rPr>
+      </w:pPr>
+      <w:r>
+        <w:rPr>
+          <w:rFonts w:ascii="Times New Roman" w:hAnsi="Times New Roman"/>
+        </w:rPr>
+        <w:t>Teacher:</w:t>
+      </w:r>
+      <w:r>
+        <w:rPr>
+          <w:rFonts w:ascii="Times New Roman" w:hAnsi="Times New Roman"/>
+        </w:rPr>
+        <w:t xml:space="preserve">  </w:t>
+      </w:r>
+      <w:r>
+        <w:rPr>
+          <w:rFonts w:ascii="Times New Roman" w:hAnsi="Times New Roman"/>
+        </w:rPr>
+        <w:t xml:space="preserve">A Teacher will </w:t>
+      </w:r>
+      <w:r>
+        <w:rPr>
+          <w:rFonts w:ascii="Times New Roman" w:hAnsi="Times New Roman"/>
+        </w:rPr>
+        <w:t>have zero to multiple</w:t>
+      </w:r>
+      <w:r>
+        <w:rPr>
+          <w:rFonts w:ascii="Times New Roman" w:hAnsi="Times New Roman"/>
+        </w:rPr>
+        <w:t xml:space="preserve"> </w:t>
+      </w:r>
+      <w:r>
+        <w:rPr>
+          <w:rFonts w:ascii="Times New Roman" w:hAnsi="Times New Roman"/>
+        </w:rPr>
+        <w:t>Sections</w:t>
+      </w:r>
+      <w:r>
+        <w:rPr>
+          <w:rFonts w:ascii="Times New Roman" w:hAnsi="Times New Roman"/>
+        </w:rPr>
+        <w:t>.</w:t>
+      </w:r>
+      <w:r>
+        <w:rPr>
+          <w:rFonts w:ascii="Times New Roman" w:hAnsi="Times New Roman"/>
+        </w:rPr>
+        <w:t xml:space="preserve">  An important distinction to make is that a Teacher does not teach a Course but a Section.  </w:t>
+      </w:r>
+      <w:r>
+        <w:rPr>
+          <w:rFonts w:ascii="Times New Roman" w:hAnsi="Times New Roman"/>
+        </w:rPr>
+        <w:t xml:space="preserve"> This will allow us to distinguish the different times a Teacher might be teaching a class.</w:t>
+      </w:r>
+    </w:p>
+    <w:p>
+      <w:pPr>
+        <w:ind w:firstLine="720"/>
+        <w:rPr>
+          <w:rFonts w:ascii="Times New Roman" w:hAnsi="Times New Roman"/>
+        </w:rPr>
+      </w:pPr>
+      <w:r>
+        <w:rPr>
+          <w:rFonts w:ascii="Times New Roman" w:hAnsi="Times New Roman"/>
+        </w:rPr>
+        <w:t>Course:</w:t>
+      </w:r>
+      <w:r>
+        <w:rPr>
+          <w:rFonts w:ascii="Times New Roman" w:hAnsi="Times New Roman"/>
+        </w:rPr>
+        <w:t xml:space="preserve"> </w:t>
+      </w:r>
+      <w:r>
+        <w:rPr>
+          <w:rFonts w:ascii="Times New Roman" w:hAnsi="Times New Roman"/>
+        </w:rPr>
+        <w:t>A Course will have a name, a department, and prerequisites, which will be a many-to-many relationship to itself.</w:t>
+      </w:r>
+      <w:r>
+        <w:rPr>
+          <w:rFonts w:ascii="Times New Roman" w:hAnsi="Times New Roman"/>
+        </w:rPr>
+        <w:t xml:space="preserve">  </w:t>
+      </w:r>
+      <w:r>
+        <w:rPr>
+          <w:rFonts w:ascii="Times New Roman" w:hAnsi="Times New Roman"/>
+        </w:rPr>
+        <w:t>A course can have many sections or no sections at all, if it is not being taught that semester.</w:t>
+      </w:r>
+    </w:p>
+    <w:p>
+      <w:pPr>
+        <w:ind w:firstLine="720"/>
+        <w:rPr>
+          <w:rFonts w:ascii="Times New Roman" w:hAnsi="Times New Roman"/>
+        </w:rPr>
+      </w:pPr>
+      <w:r>
+        <w:rPr>
+          <w:rFonts w:ascii="Times New Roman" w:hAnsi="Times New Roman"/>
+        </w:rPr>
+        <w:t>Section:</w:t>
+      </w:r>
+      <w:r>
+        <w:rPr>
+          <w:rFonts w:ascii="Times New Roman" w:hAnsi="Times New Roman"/>
+        </w:rPr>
+        <w:t xml:space="preserve"> A Section will have a unique CRN</w:t>
+      </w:r>
+      <w:r>
+        <w:rPr>
+          <w:rFonts w:ascii="Times New Roman" w:hAnsi="Times New Roman"/>
+        </w:rPr>
+        <w:t xml:space="preserve">, </w:t>
+      </w:r>
+      <w:r>
+        <w:rPr>
+          <w:rFonts w:ascii="Times New Roman" w:hAnsi="Times New Roman"/>
+        </w:rPr>
+        <w:t>with a certain date and time of the week.</w:t>
+      </w:r>
+      <w:r>
+        <w:rPr>
+          <w:rFonts w:ascii="Times New Roman" w:hAnsi="Times New Roman"/>
+        </w:rPr>
+        <w:t xml:space="preserve">  A section will belong to a Room.</w:t>
+      </w:r>
+    </w:p>
+    <w:p>
+      <w:pPr>
+        <w:ind w:firstLine="720"/>
+        <w:rPr>
+          <w:rFonts w:ascii="Times New Roman" w:hAnsi="Times New Roman"/>
+        </w:rPr>
+      </w:pPr>
+      <w:r>
+        <w:rPr>
+          <w:rFonts w:ascii="Times New Roman" w:hAnsi="Times New Roman"/>
+        </w:rPr>
+        <w:t>Student:</w:t>
+      </w:r>
+      <w:r>
+        <w:rPr>
+          <w:rFonts w:ascii="Times New Roman" w:hAnsi="Times New Roman"/>
+        </w:rPr>
+        <w:t xml:space="preserve">  A Student will be enrolled in multiple </w:t>
+      </w:r>
+      <w:r>
+        <w:rPr>
+          <w:rFonts w:ascii="Times New Roman" w:hAnsi="Times New Roman"/>
+        </w:rPr>
+        <w:t>sections</w:t>
+      </w:r>
+      <w:r>
+        <w:rPr>
+          <w:rFonts w:ascii="Times New Roman" w:hAnsi="Times New Roman"/>
+        </w:rPr>
+        <w:t xml:space="preserve">.  </w:t>
+      </w:r>
+      <w:r>
+        <w:rPr>
+          <w:rFonts w:ascii="Times New Roman" w:hAnsi="Times New Roman"/>
+        </w:rPr>
+        <w:t>The student will need to take certain Sections that will correspond with a Course needed for graduation.</w:t>
+      </w:r>
+      <w:r>
+        <w:rPr>
+          <w:rFonts w:ascii="Times New Roman" w:hAnsi="Times New Roman"/>
+        </w:rPr>
+        <w:t xml:space="preserve">  The student’s classification will determine the severity of changing a course within our application.</w:t>
+      </w:r>
+    </w:p>
+    <w:p>
+      <w:pPr>
+        <w:ind w:firstLine="720"/>
+        <w:rPr>
+          <w:rFonts w:ascii="Times New Roman" w:hAnsi="Times New Roman"/>
+        </w:rPr>
+      </w:pPr>
+      <w:r>
+        <w:rPr>
+          <w:rFonts w:ascii="Times New Roman" w:hAnsi="Times New Roman"/>
+        </w:rPr>
+        <w:t>Room:</w:t>
+      </w:r>
+      <w:r>
+        <w:rPr>
+          <w:rFonts w:ascii="Times New Roman" w:hAnsi="Times New Roman"/>
+        </w:rPr>
+        <w:t xml:space="preserve"> A Room will have a building attribute and a room attribute to distinguish between other rooms.  A Room can be home to many Sections and a Section must belong to some room.  The occupancy attribute of the Room will determine the amount of Students allowed to enroll into a certain section.</w:t>
+      </w:r>
+    </w:p>
+    <w:p>
+      <w:pPr>
+        <w:pStyle w:val="ListParagraph"/>
+        <w:ind w:left="360"/>
+        <w:rPr>
+          <w:rFonts w:ascii="Times New Roman" w:hAnsi="Times New Roman"/>
+        </w:rPr>
+      </w:pPr>
+      <w:r>
+        <w:rPr>
+          <w:rFonts w:ascii="Times New Roman" w:hAnsi="Times New Roman"/>
+        </w:rPr>
+        <w:drawing>
+          <wp:inline distT="0" distB="0" distL="0" distR="0">
+            <wp:extent cx="5391257" cy="4258070"/>
             <wp:effectExtent l="25400" t="0" r="0" b="0"/>
-            <wp:docPr id="3" name="Picture 2" descr="Degree Specialist ERD - ERD (3).png"/>
+            <wp:docPr id="4" name="Picture 2" descr="Degree Specialist ERD - ERD (3).png"/>
             <wp:cNvGraphicFramePr>
               <a:graphicFrameLocks xmlns:a="http://schemas.openxmlformats.org/drawingml/2006/main" noChangeAspect="1"/>
             </wp:cNvGraphicFramePr>
@@ -1507,8 +1879,8 @@
                     <pic:cNvPicPr/>
                   </pic:nvPicPr>
                   <pic:blipFill>
-                    <a:blip r:embed="rId6"/>
-                    <a:srcRect b="43364"/>
+                    <a:blip r:embed="rId7"/>
+                    <a:srcRect b="36000"/>
                     <a:stretch>
                       <a:fillRect/>
                     </a:stretch>
@@ -1516,7 +1888,7 @@
                   <pic:spPr>
                     <a:xfrm>
                       <a:off x="0" y="0"/>
-                      <a:ext cx="5930017" cy="4408457"/>
+                      <a:ext cx="5391257" cy="4258070"/>
                     </a:xfrm>
                     <a:prstGeom prst="rect">
                       <a:avLst/>
@@ -1563,6 +1935,76 @@
         </w:rPr>
         <w:t>We want to make sure that only people who are authorized are able to use the application because they will be viewing confidential information. To ensure this, we will prompt with a form for their username and password.  Once they submit the form, we will check their username to see if it already exists in our database.  Then, if their password exists, we will hash their password with a salt and compare the salted password with the one stored in our database.  Once both components match up, we will allow access to the user for our application.</w:t>
       </w:r>
+      <w:r>
+        <w:rPr>
+          <w:rFonts w:ascii="Times New Roman" w:hAnsi="Times New Roman"/>
+        </w:rPr>
+        <w:t xml:space="preserve"> </w:t>
+      </w:r>
+    </w:p>
+    <w:p>
+      <w:pPr>
+        <w:rPr>
+          <w:rFonts w:ascii="Times New Roman" w:hAnsi="Times New Roman"/>
+          <w:b/>
+        </w:rPr>
+      </w:pPr>
+    </w:p>
+    <w:p>
+      <w:pPr>
+        <w:rPr>
+          <w:rFonts w:ascii="Times New Roman" w:hAnsi="Times New Roman"/>
+          <w:b/>
+        </w:rPr>
+      </w:pPr>
+    </w:p>
+    <w:p>
+      <w:pPr>
+        <w:rPr>
+          <w:rFonts w:ascii="Times New Roman" w:hAnsi="Times New Roman"/>
+          <w:b/>
+        </w:rPr>
+      </w:pPr>
+    </w:p>
+    <w:p>
+      <w:pPr>
+        <w:rPr>
+          <w:rFonts w:ascii="Times New Roman" w:hAnsi="Times New Roman"/>
+          <w:b/>
+        </w:rPr>
+      </w:pPr>
+    </w:p>
+    <w:p>
+      <w:pPr>
+        <w:rPr>
+          <w:rFonts w:ascii="Times New Roman" w:hAnsi="Times New Roman"/>
+          <w:b/>
+        </w:rPr>
+      </w:pPr>
+    </w:p>
+    <w:p>
+      <w:pPr>
+        <w:rPr>
+          <w:rFonts w:ascii="Times New Roman" w:hAnsi="Times New Roman"/>
+          <w:b/>
+        </w:rPr>
+      </w:pPr>
+    </w:p>
+    <w:p>
+      <w:pPr>
+        <w:rPr>
+          <w:rFonts w:ascii="Times New Roman" w:hAnsi="Times New Roman"/>
+          <w:b/>
+        </w:rPr>
+      </w:pPr>
+    </w:p>
+    <w:p>
+      <w:pPr>
+        <w:rPr>
+          <w:rFonts w:ascii="Times New Roman" w:hAnsi="Times New Roman"/>
+          <w:b/>
+        </w:rPr>
+      </w:pPr>
     </w:p>
     <w:p>
       <w:pPr>
@@ -1667,6 +2109,26 @@
           <w:rFonts w:ascii="Times New Roman" w:hAnsi="Times New Roman"/>
           <w:b/>
         </w:rPr>
+        <w:t>Classification-</w:t>
+      </w:r>
+      <w:r>
+        <w:rPr>
+          <w:rFonts w:ascii="Times New Roman" w:hAnsi="Times New Roman"/>
+        </w:rPr>
+        <w:t xml:space="preserve"> Each student has a classification.  This describes the student’s current standing at the university (e.g. Sophomore, Junior, Senior).</w:t>
+      </w:r>
+    </w:p>
+    <w:p>
+      <w:pPr>
+        <w:rPr>
+          <w:rFonts w:ascii="Times New Roman" w:hAnsi="Times New Roman"/>
+        </w:rPr>
+      </w:pPr>
+      <w:r>
+        <w:rPr>
+          <w:rFonts w:ascii="Times New Roman" w:hAnsi="Times New Roman"/>
+          <w:b/>
+        </w:rPr>
         <w:t>CRN-</w:t>
       </w:r>
       <w:r>
@@ -2189,6 +2651,13 @@
         </w:rPr>
         <w:t>A user has a username. The username is used for security purposes and, coupled with the password, allows the user to access the application.</w:t>
       </w:r>
+    </w:p>
+    <w:p>
+      <w:pPr>
+        <w:rPr>
+          <w:rFonts w:ascii="Times New Roman" w:hAnsi="Times New Roman"/>
+        </w:rPr>
+      </w:pPr>
     </w:p>
     <w:sectPr>
       <w:pgSz w:w="12240" w:h="15840"/>

</xml_diff>

<commit_message>
Added Design Document Beta
</commit_message>
<xml_diff>
--- a/homework/CH04_Designs/DesignDocument.docx
+++ b/homework/CH04_Designs/DesignDocument.docx
@@ -6,23 +6,27 @@
       <w:pPr>
         <w:rPr>
           <w:rFonts w:ascii="Times New Roman" w:hAnsi="Times New Roman"/>
-        </w:rPr>
-      </w:pPr>
-      <w:r>
-        <w:rPr>
-          <w:rFonts w:ascii="Times New Roman" w:hAnsi="Times New Roman"/>
+          <w:b/>
+        </w:rPr>
+      </w:pPr>
+      <w:r>
+        <w:rPr>
+          <w:rFonts w:ascii="Times New Roman" w:hAnsi="Times New Roman"/>
+          <w:b/>
         </w:rPr>
         <w:t xml:space="preserve">Application- </w:t>
       </w:r>
       <w:r>
         <w:rPr>
           <w:rFonts w:ascii="Times New Roman" w:hAnsi="Times New Roman"/>
+          <w:b/>
         </w:rPr>
         <w:t>Beta</w:t>
       </w:r>
       <w:r>
         <w:rPr>
           <w:rFonts w:ascii="Times New Roman" w:hAnsi="Times New Roman"/>
+          <w:b/>
         </w:rPr>
         <w:t xml:space="preserve"> Design</w:t>
       </w:r>
@@ -166,11 +170,13 @@
       <w:pPr>
         <w:rPr>
           <w:rFonts w:ascii="Times New Roman" w:hAnsi="Times New Roman"/>
-        </w:rPr>
-      </w:pPr>
-      <w:r>
-        <w:rPr>
-          <w:rFonts w:ascii="Times New Roman" w:hAnsi="Times New Roman"/>
+          <w:b/>
+        </w:rPr>
+      </w:pPr>
+      <w:r>
+        <w:rPr>
+          <w:rFonts w:ascii="Times New Roman" w:hAnsi="Times New Roman"/>
+          <w:b/>
         </w:rPr>
         <w:t>Requirements:</w:t>
       </w:r>
@@ -194,12 +200,6 @@
         <w:gridCol w:w="7359"/>
       </w:tblGrid>
       <w:tr>
-        <w:tblPrEx>
-          <w:tblCellMar>
-            <w:top w:w="0" w:type="dxa"/>
-            <w:bottom w:w="0" w:type="dxa"/>
-          </w:tblCellMar>
-        </w:tblPrEx>
         <w:trPr>
           <w:trHeight w:val="427"/>
         </w:trPr>
@@ -247,12 +247,6 @@
         </w:tc>
       </w:tr>
       <w:tr>
-        <w:tblPrEx>
-          <w:tblCellMar>
-            <w:top w:w="0" w:type="dxa"/>
-            <w:bottom w:w="0" w:type="dxa"/>
-          </w:tblCellMar>
-        </w:tblPrEx>
         <w:trPr>
           <w:trHeight w:val="476"/>
         </w:trPr>
@@ -300,12 +294,6 @@
         </w:tc>
       </w:tr>
       <w:tr>
-        <w:tblPrEx>
-          <w:tblCellMar>
-            <w:top w:w="0" w:type="dxa"/>
-            <w:bottom w:w="0" w:type="dxa"/>
-          </w:tblCellMar>
-        </w:tblPrEx>
         <w:trPr>
           <w:trHeight w:val="538"/>
         </w:trPr>
@@ -347,12 +335,6 @@
         </w:tc>
       </w:tr>
       <w:tr>
-        <w:tblPrEx>
-          <w:tblCellMar>
-            <w:top w:w="0" w:type="dxa"/>
-            <w:bottom w:w="0" w:type="dxa"/>
-          </w:tblCellMar>
-        </w:tblPrEx>
         <w:trPr>
           <w:trHeight w:val="342"/>
         </w:trPr>
@@ -394,12 +376,6 @@
         </w:tc>
       </w:tr>
       <w:tr>
-        <w:tblPrEx>
-          <w:tblCellMar>
-            <w:top w:w="0" w:type="dxa"/>
-            <w:bottom w:w="0" w:type="dxa"/>
-          </w:tblCellMar>
-        </w:tblPrEx>
         <w:trPr>
           <w:trHeight w:val="329"/>
         </w:trPr>
@@ -453,12 +429,6 @@
         </w:tc>
       </w:tr>
       <w:tr>
-        <w:tblPrEx>
-          <w:tblCellMar>
-            <w:top w:w="0" w:type="dxa"/>
-            <w:bottom w:w="0" w:type="dxa"/>
-          </w:tblCellMar>
-        </w:tblPrEx>
         <w:trPr>
           <w:trHeight w:val="610"/>
         </w:trPr>
@@ -503,12 +473,6 @@
         </w:tc>
       </w:tr>
       <w:tr>
-        <w:tblPrEx>
-          <w:tblCellMar>
-            <w:top w:w="0" w:type="dxa"/>
-            <w:bottom w:w="0" w:type="dxa"/>
-          </w:tblCellMar>
-        </w:tblPrEx>
         <w:trPr>
           <w:trHeight w:val="574"/>
         </w:trPr>
@@ -562,13 +526,134 @@
       <w:pPr>
         <w:rPr>
           <w:rFonts w:ascii="Times New Roman" w:hAnsi="Times New Roman"/>
-        </w:rPr>
-      </w:pPr>
-      <w:r>
-        <w:rPr>
-          <w:rFonts w:ascii="Times New Roman" w:hAnsi="Times New Roman"/>
-        </w:rPr>
-        <w:t>TO ADD:</w:t>
+          <w:b/>
+        </w:rPr>
+      </w:pPr>
+      <w:r>
+        <w:rPr>
+          <w:rFonts w:ascii="Times New Roman" w:hAnsi="Times New Roman"/>
+          <w:b/>
+        </w:rPr>
+        <w:t>Work Breakdown S</w:t>
+      </w:r>
+      <w:r>
+        <w:rPr>
+          <w:rFonts w:ascii="Times New Roman" w:hAnsi="Times New Roman"/>
+          <w:b/>
+        </w:rPr>
+        <w:t>tructure</w:t>
+      </w:r>
+    </w:p>
+    <w:p>
+      <w:pPr>
+        <w:rPr>
+          <w:rFonts w:ascii="Times New Roman" w:hAnsi="Times New Roman"/>
+        </w:rPr>
+      </w:pPr>
+      <w:r>
+        <w:rPr>
+          <w:rFonts w:ascii="Times New Roman" w:hAnsi="Times New Roman"/>
+          <w:i/>
+        </w:rPr>
+        <w:t>Jeff Killeen</w:t>
+      </w:r>
+      <w:r>
+        <w:rPr>
+          <w:rFonts w:ascii="Times New Roman" w:hAnsi="Times New Roman"/>
+        </w:rPr>
+        <w:t xml:space="preserve">: </w:t>
+      </w:r>
+      <w:r>
+        <w:rPr>
+          <w:rFonts w:ascii="Times New Roman" w:hAnsi="Times New Roman"/>
+        </w:rPr>
+        <w:t>Project Lead</w:t>
+      </w:r>
+      <w:r>
+        <w:rPr>
+          <w:rFonts w:ascii="Times New Roman" w:hAnsi="Times New Roman"/>
+        </w:rPr>
+        <w:t xml:space="preserve">. </w:t>
+      </w:r>
+      <w:r>
+        <w:rPr>
+          <w:rFonts w:ascii="Times New Roman" w:hAnsi="Times New Roman"/>
+        </w:rPr>
+        <w:t xml:space="preserve">Has more knowledge and experience in the development of </w:t>
+      </w:r>
+      <w:r>
+        <w:rPr>
+          <w:rFonts w:ascii="Times New Roman" w:hAnsi="Times New Roman"/>
+        </w:rPr>
+        <w:t>web appl</w:t>
+      </w:r>
+      <w:r>
+        <w:rPr>
+          <w:rFonts w:ascii="Times New Roman" w:hAnsi="Times New Roman"/>
+        </w:rPr>
+        <w:t>ications</w:t>
+      </w:r>
+      <w:r>
+        <w:rPr>
+          <w:rFonts w:ascii="Times New Roman" w:hAnsi="Times New Roman"/>
+        </w:rPr>
+        <w:t xml:space="preserve"> and working with </w:t>
+      </w:r>
+      <w:r>
+        <w:rPr>
+          <w:rFonts w:ascii="Times New Roman" w:hAnsi="Times New Roman"/>
+        </w:rPr>
+        <w:t>Ruby and</w:t>
+      </w:r>
+      <w:r>
+        <w:rPr>
+          <w:rFonts w:ascii="Times New Roman" w:hAnsi="Times New Roman"/>
+        </w:rPr>
+        <w:t xml:space="preserve"> HTM</w:t>
+      </w:r>
+      <w:r>
+        <w:rPr>
+          <w:rFonts w:ascii="Times New Roman" w:hAnsi="Times New Roman"/>
+        </w:rPr>
+        <w:t xml:space="preserve">L. </w:t>
+      </w:r>
+      <w:r>
+        <w:rPr>
+          <w:rFonts w:ascii="Times New Roman" w:hAnsi="Times New Roman"/>
+        </w:rPr>
+        <w:t>Project Lead</w:t>
+      </w:r>
+      <w:r>
+        <w:rPr>
+          <w:rFonts w:ascii="Times New Roman" w:hAnsi="Times New Roman"/>
+        </w:rPr>
+        <w:t xml:space="preserve"> will provide direction and assistance where it is needed.</w:t>
+      </w:r>
+    </w:p>
+    <w:p>
+      <w:pPr>
+        <w:rPr>
+          <w:rFonts w:ascii="Times New Roman" w:hAnsi="Times New Roman"/>
+        </w:rPr>
+      </w:pPr>
+      <w:r>
+        <w:rPr>
+          <w:rFonts w:ascii="Times New Roman" w:hAnsi="Times New Roman"/>
+          <w:i/>
+        </w:rPr>
+        <w:t>Jon David Ice</w:t>
+      </w:r>
+      <w:r>
+        <w:rPr>
+          <w:rFonts w:ascii="Times New Roman" w:hAnsi="Times New Roman"/>
+        </w:rPr>
+        <w:t>: Backend developer</w:t>
+      </w:r>
+      <w:r>
+        <w:rPr>
+          <w:rFonts w:ascii="Times New Roman" w:hAnsi="Times New Roman"/>
+        </w:rPr>
+        <w:t>.</w:t>
       </w:r>
       <w:r>
         <w:rPr>
@@ -580,52 +665,51 @@
         <w:rPr>
           <w:rFonts w:ascii="Times New Roman" w:hAnsi="Times New Roman"/>
         </w:rPr>
-        <w:t>Work breakdown structure</w:t>
-      </w:r>
-    </w:p>
-    <w:p>
-      <w:pPr>
-        <w:rPr>
-          <w:rFonts w:ascii="Times New Roman" w:hAnsi="Times New Roman"/>
-        </w:rPr>
-      </w:pPr>
-      <w:r>
-        <w:rPr>
-          <w:rFonts w:ascii="Times New Roman" w:hAnsi="Times New Roman"/>
-        </w:rPr>
-        <w:t>Project Leader, Jeff Killeen: Has more knowledge and experience in the development of websites and working with Ruby, HTML… Project Leader will provide direction and assistance where it is needed.</w:t>
-      </w:r>
-    </w:p>
-    <w:p>
-      <w:pPr>
-        <w:rPr>
-          <w:rFonts w:ascii="Times New Roman" w:hAnsi="Times New Roman"/>
-        </w:rPr>
-      </w:pPr>
-      <w:r>
-        <w:rPr>
-          <w:rFonts w:ascii="Times New Roman" w:hAnsi="Times New Roman"/>
-        </w:rPr>
-        <w:t>Jon David Ice: Handles the back end implementation of the application.</w:t>
-      </w:r>
-      <w:r>
-        <w:rPr>
-          <w:rFonts w:ascii="Times New Roman" w:hAnsi="Times New Roman"/>
-        </w:rPr>
-        <w:t xml:space="preserve"> This includes working with Ruby</w:t>
-      </w:r>
-    </w:p>
-    <w:p>
-      <w:pPr>
-        <w:rPr>
-          <w:rFonts w:ascii="Times New Roman" w:hAnsi="Times New Roman"/>
-        </w:rPr>
-      </w:pPr>
-      <w:r>
-        <w:rPr>
-          <w:rFonts w:ascii="Times New Roman" w:hAnsi="Times New Roman"/>
-        </w:rPr>
-        <w:t>Jonathan Nix: Handles the front end of the implementation. This includes working with HTML and CSS to style our site in such a way that it is easy to understand and works well with the back end.</w:t>
+        <w:t>The business logic and database access of our application will be handled in this area with the help of Ruby and MongoDB.</w:t>
+      </w:r>
+    </w:p>
+    <w:p>
+      <w:pPr>
+        <w:rPr>
+          <w:rFonts w:ascii="Times New Roman" w:hAnsi="Times New Roman"/>
+        </w:rPr>
+      </w:pPr>
+      <w:r>
+        <w:rPr>
+          <w:rFonts w:ascii="Times New Roman" w:hAnsi="Times New Roman"/>
+          <w:i/>
+        </w:rPr>
+        <w:t>Jonathan Nix</w:t>
+      </w:r>
+      <w:r>
+        <w:rPr>
+          <w:rFonts w:ascii="Times New Roman" w:hAnsi="Times New Roman"/>
+        </w:rPr>
+        <w:t xml:space="preserve">: </w:t>
+      </w:r>
+      <w:r>
+        <w:rPr>
+          <w:rFonts w:ascii="Times New Roman" w:hAnsi="Times New Roman"/>
+        </w:rPr>
+        <w:t>Frontend developer</w:t>
+      </w:r>
+      <w:r>
+        <w:rPr>
+          <w:rFonts w:ascii="Times New Roman" w:hAnsi="Times New Roman"/>
+        </w:rPr>
+        <w:t xml:space="preserve">. </w:t>
+      </w:r>
+      <w:r>
+        <w:rPr>
+          <w:rFonts w:ascii="Times New Roman" w:hAnsi="Times New Roman"/>
+        </w:rPr>
+        <w:t xml:space="preserve">The views of the application will be handled in this area.  The frontend developer will be in charge of </w:t>
+      </w:r>
+      <w:r>
+        <w:rPr>
+          <w:rFonts w:ascii="Times New Roman" w:hAnsi="Times New Roman"/>
+        </w:rPr>
+        <w:t>making the webpages responsive with HTML, CSS, and Javascript with some help from other libraries such has Twitter Bootstrap.</w:t>
       </w:r>
     </w:p>
     <w:p>
@@ -666,7 +750,7 @@
           <w:rFonts w:ascii="Times New Roman" w:hAnsi="Times New Roman"/>
           <w:b/>
         </w:rPr>
-        <w:t>What will it do?</w:t>
+        <w:t>Functionality of Application</w:t>
       </w:r>
     </w:p>
     <w:p>
@@ -897,605 +981,855 @@
     </w:p>
     <w:p>
       <w:pPr>
-        <w:rPr>
-          <w:rFonts w:ascii="Times New Roman" w:hAnsi="Times New Roman"/>
-          <w:b/>
-        </w:rPr>
-      </w:pPr>
-      <w:r>
-        <w:rPr>
-          <w:rFonts w:ascii="Times New Roman" w:hAnsi="Times New Roman"/>
-          <w:b/>
-        </w:rPr>
-        <w:t>How will we make it happen?</w:t>
-      </w:r>
-    </w:p>
-    <w:p>
-      <w:pPr>
-        <w:rPr>
-          <w:rFonts w:ascii="Times New Roman" w:hAnsi="Times New Roman"/>
-        </w:rPr>
-      </w:pPr>
-      <w:r>
-        <w:rPr>
-          <w:rFonts w:ascii="Times New Roman" w:hAnsi="Times New Roman"/>
-          <w:b/>
-        </w:rPr>
-        <w:t>Architecture</w:t>
-      </w:r>
-    </w:p>
-    <w:p>
-      <w:pPr>
-        <w:rPr>
-          <w:rFonts w:ascii="Times New Roman" w:hAnsi="Times New Roman"/>
-        </w:rPr>
-      </w:pPr>
-      <w:r>
-        <w:rPr>
-          <w:rFonts w:ascii="Times New Roman" w:hAnsi="Times New Roman"/>
-        </w:rPr>
-        <w:tab/>
-      </w:r>
-      <w:r>
-        <w:rPr>
-          <w:rFonts w:ascii="Times New Roman" w:hAnsi="Times New Roman"/>
-        </w:rPr>
-        <w:t xml:space="preserve">In our application, we are going to base </w:t>
-      </w:r>
-      <w:r>
-        <w:rPr>
-          <w:rFonts w:ascii="Times New Roman" w:hAnsi="Times New Roman"/>
-        </w:rPr>
-        <w:t>our implementation</w:t>
-      </w:r>
-      <w:r>
-        <w:rPr>
-          <w:rFonts w:ascii="Times New Roman" w:hAnsi="Times New Roman"/>
-        </w:rPr>
-        <w:t xml:space="preserve"> around the MVC design pattern.  </w:t>
-      </w:r>
-      <w:r>
-        <w:rPr>
-          <w:rFonts w:ascii="Times New Roman" w:hAnsi="Times New Roman"/>
-        </w:rPr>
-        <w:t xml:space="preserve">Using this design pattern will allow us to separate the logic so that there is no confusion on what each part of the application does </w:t>
-      </w:r>
-      <w:r>
-        <w:rPr>
-          <w:rFonts w:ascii="Times New Roman" w:hAnsi="Times New Roman"/>
-        </w:rPr>
-        <w:t>and it will</w:t>
-      </w:r>
-      <w:r>
-        <w:rPr>
-          <w:rFonts w:ascii="Times New Roman" w:hAnsi="Times New Roman"/>
-        </w:rPr>
-        <w:t xml:space="preserve"> also allow the different layers of our application to </w:t>
-      </w:r>
-      <w:r>
-        <w:rPr>
-          <w:rFonts w:ascii="Times New Roman" w:hAnsi="Times New Roman"/>
-        </w:rPr>
-        <w:t>communicate</w:t>
-      </w:r>
-      <w:r>
-        <w:rPr>
-          <w:rFonts w:ascii="Times New Roman" w:hAnsi="Times New Roman"/>
-        </w:rPr>
-        <w:t xml:space="preserve"> with</w:t>
-      </w:r>
-      <w:r>
-        <w:rPr>
-          <w:rFonts w:ascii="Times New Roman" w:hAnsi="Times New Roman"/>
-        </w:rPr>
-        <w:t xml:space="preserve"> one another.</w:t>
-      </w:r>
-    </w:p>
-    <w:p>
-      <w:pPr>
-        <w:ind w:firstLine="720"/>
-        <w:rPr>
-          <w:rFonts w:ascii="Times New Roman" w:hAnsi="Times New Roman"/>
-        </w:rPr>
-      </w:pPr>
-      <w:r>
-        <w:rPr>
-          <w:rFonts w:ascii="Times New Roman" w:hAnsi="Times New Roman"/>
-        </w:rPr>
-        <w:t>Our application is initially set up using the Sinatra web framework</w:t>
-      </w:r>
-      <w:r>
-        <w:rPr>
-          <w:rFonts w:ascii="Times New Roman" w:hAnsi="Times New Roman"/>
-        </w:rPr>
-        <w:t xml:space="preserve">.  This means that the controller or business logic of our web application will be handled by Ruby.  </w:t>
-      </w:r>
-      <w:r>
-        <w:rPr>
-          <w:rFonts w:ascii="Times New Roman" w:hAnsi="Times New Roman"/>
-        </w:rPr>
-        <w:t>Component-based software engineering will be made easier for us thanks to Ruby’s assortment of gems that have been made to speed up the web development process e.g. BCrypt gem, which can be used to hash and salt a password; or Pony, which wil</w:t>
-      </w:r>
-      <w:r>
-        <w:rPr>
-          <w:rFonts w:ascii="Times New Roman" w:hAnsi="Times New Roman"/>
-        </w:rPr>
-        <w:t>l make it easy to email specific users of our site.</w:t>
-      </w:r>
-    </w:p>
-    <w:p>
-      <w:pPr>
-        <w:ind w:firstLine="720"/>
-        <w:rPr>
-          <w:rFonts w:ascii="Times New Roman" w:hAnsi="Times New Roman"/>
-        </w:rPr>
-      </w:pPr>
-      <w:r>
-        <w:rPr>
-          <w:rFonts w:ascii="Times New Roman" w:hAnsi="Times New Roman"/>
-        </w:rPr>
-        <w:t xml:space="preserve">For the views aspect of our MVC design, we will be using embedded ruby files, or </w:t>
-      </w:r>
-      <w:r>
-        <w:rPr>
-          <w:rFonts w:ascii="Times New Roman" w:hAnsi="Times New Roman"/>
-        </w:rPr>
-        <w:t>ERB</w:t>
-      </w:r>
-      <w:r>
-        <w:rPr>
-          <w:rFonts w:ascii="Times New Roman" w:hAnsi="Times New Roman"/>
-        </w:rPr>
-        <w:t xml:space="preserve"> for short.  </w:t>
-      </w:r>
-      <w:r>
-        <w:rPr>
-          <w:rFonts w:ascii="Times New Roman" w:hAnsi="Times New Roman"/>
-        </w:rPr>
-        <w:t xml:space="preserve">ERB will allow us to </w:t>
-      </w:r>
-      <w:r>
-        <w:rPr>
-          <w:rFonts w:ascii="Times New Roman" w:hAnsi="Times New Roman"/>
-        </w:rPr>
-        <w:t xml:space="preserve">execute Ruby code on our previously existing HTML pages so that they </w:t>
-      </w:r>
-      <w:r>
-        <w:rPr>
-          <w:rFonts w:ascii="Times New Roman" w:hAnsi="Times New Roman"/>
-        </w:rPr>
-        <w:t>will become much more dynamic.</w:t>
-      </w:r>
-    </w:p>
-    <w:p>
-      <w:pPr>
-        <w:ind w:firstLine="720"/>
-        <w:rPr>
-          <w:rFonts w:ascii="Times New Roman" w:hAnsi="Times New Roman"/>
-        </w:rPr>
-      </w:pPr>
-      <w:r>
-        <w:rPr>
-          <w:rFonts w:ascii="Times New Roman" w:hAnsi="Times New Roman"/>
-        </w:rPr>
-        <w:t xml:space="preserve">Finally for our model, we will be making use of the Mongoid gem in Ruby, which allows us to </w:t>
-      </w:r>
-      <w:r>
-        <w:rPr>
-          <w:rFonts w:ascii="Times New Roman" w:hAnsi="Times New Roman"/>
-        </w:rPr>
-        <w:t xml:space="preserve">wrap </w:t>
-      </w:r>
-      <w:r>
-        <w:rPr>
-          <w:rFonts w:ascii="Times New Roman" w:hAnsi="Times New Roman"/>
-        </w:rPr>
-        <w:t>classes</w:t>
-      </w:r>
-      <w:r>
-        <w:rPr>
-          <w:rFonts w:ascii="Times New Roman" w:hAnsi="Times New Roman"/>
-        </w:rPr>
-        <w:t xml:space="preserve"> created in Ruby into Documents that will be used in MongoDB.</w:t>
-      </w:r>
-      <w:r>
-        <w:rPr>
-          <w:rFonts w:ascii="Times New Roman" w:hAnsi="Times New Roman"/>
-        </w:rPr>
-        <w:t xml:space="preserve">  The Mongoid gem lets us write code that appears to be written in Ruby that is eas</w:t>
-      </w:r>
-      <w:r>
-        <w:rPr>
-          <w:rFonts w:ascii="Times New Roman" w:hAnsi="Times New Roman"/>
-        </w:rPr>
-        <w:t xml:space="preserve">ily translatable into MongoDB.  MongoDB </w:t>
-      </w:r>
-      <w:r>
-        <w:rPr>
-          <w:rFonts w:ascii="Times New Roman" w:hAnsi="Times New Roman"/>
-        </w:rPr>
-        <w:t xml:space="preserve">was chosen for the project because it is </w:t>
-      </w:r>
-      <w:r>
-        <w:rPr>
-          <w:rFonts w:ascii="Times New Roman" w:hAnsi="Times New Roman"/>
-        </w:rPr>
-        <w:t>designed to be fast and scalable</w:t>
-      </w:r>
-      <w:r>
-        <w:rPr>
-          <w:rFonts w:ascii="Times New Roman" w:hAnsi="Times New Roman"/>
-        </w:rPr>
-        <w:t xml:space="preserve"> so that users will get minimum wait time for their queries</w:t>
-      </w:r>
-      <w:r>
-        <w:rPr>
-          <w:rFonts w:ascii="Times New Roman" w:hAnsi="Times New Roman"/>
-        </w:rPr>
-        <w:t>.</w:t>
-      </w:r>
-    </w:p>
-    <w:p>
-      <w:pPr>
-        <w:rPr>
-          <w:rFonts w:ascii="Times New Roman" w:hAnsi="Times New Roman"/>
-        </w:rPr>
-      </w:pPr>
-      <w:r>
-        <w:rPr>
-          <w:rFonts w:ascii="Times New Roman" w:hAnsi="Times New Roman"/>
-          <w:b/>
-        </w:rPr>
-        <w:t>Database</w:t>
-      </w:r>
-    </w:p>
-    <w:p>
-      <w:pPr>
-        <w:rPr>
-          <w:rFonts w:ascii="Times New Roman" w:hAnsi="Times New Roman"/>
-        </w:rPr>
-      </w:pPr>
-      <w:r>
-        <w:rPr>
-          <w:rFonts w:ascii="Times New Roman" w:hAnsi="Times New Roman"/>
-        </w:rPr>
-        <w:tab/>
-      </w:r>
-      <w:r>
-        <w:rPr>
-          <w:rFonts w:ascii="Times New Roman" w:hAnsi="Times New Roman"/>
-        </w:rPr>
-        <w:t>As mentioned above, we will be using MongoDB for the database for our web application.  One helpful thing that MongoDB does is that it allows our entities to hold embedded documents</w:t>
-      </w:r>
-      <w:r>
-        <w:rPr>
-          <w:rFonts w:ascii="Times New Roman" w:hAnsi="Times New Roman"/>
-        </w:rPr>
-        <w:t>.  This means that we can easily see the informatio</w:t>
-      </w:r>
-      <w:r>
-        <w:rPr>
-          <w:rFonts w:ascii="Times New Roman" w:hAnsi="Times New Roman"/>
-        </w:rPr>
-        <w:t>n stored between one entity and another.</w:t>
-      </w:r>
-    </w:p>
-    <w:p>
-      <w:pPr>
-        <w:ind w:firstLine="720"/>
-        <w:rPr>
-          <w:rFonts w:ascii="Times New Roman" w:hAnsi="Times New Roman"/>
-        </w:rPr>
-      </w:pPr>
-      <w:r>
-        <w:rPr>
-          <w:rFonts w:ascii="Times New Roman" w:hAnsi="Times New Roman"/>
-        </w:rPr>
-        <w:t>For our database, we will have multiple entities for our application.</w:t>
-      </w:r>
-      <w:r>
-        <w:rPr>
-          <w:rFonts w:ascii="Times New Roman" w:hAnsi="Times New Roman"/>
-        </w:rPr>
-        <w:t xml:space="preserve">  All of the entities have components that coincide with one another, expect for the User entity, which is primarily used </w:t>
-      </w:r>
-      <w:r>
-        <w:rPr>
-          <w:rFonts w:ascii="Times New Roman" w:hAnsi="Times New Roman"/>
-        </w:rPr>
-        <w:t xml:space="preserve">for interaction with the site.  </w:t>
-      </w:r>
-      <w:r>
-        <w:rPr>
-          <w:rFonts w:ascii="Times New Roman" w:hAnsi="Times New Roman"/>
-        </w:rPr>
-        <w:t>The ERD listed below helps describes the relationships between our entities.</w:t>
-      </w:r>
-    </w:p>
-    <w:p>
-      <w:pPr>
-        <w:ind w:firstLine="720"/>
-        <w:rPr>
-          <w:rFonts w:ascii="Times New Roman" w:hAnsi="Times New Roman"/>
-        </w:rPr>
-      </w:pPr>
-      <w:r>
-        <w:rPr>
-          <w:rFonts w:ascii="Times New Roman" w:hAnsi="Times New Roman"/>
-        </w:rPr>
-        <w:t xml:space="preserve">With the Mongoid </w:t>
-      </w:r>
-      <w:r>
-        <w:rPr>
-          <w:rFonts w:ascii="Times New Roman" w:hAnsi="Times New Roman"/>
-        </w:rPr>
-        <w:t>gem, we are able to create classes in Ruby that can be translated into documents in Mongoid</w:t>
-      </w:r>
-      <w:r>
-        <w:rPr>
-          <w:rFonts w:ascii="Times New Roman" w:hAnsi="Times New Roman"/>
-        </w:rPr>
-        <w:t>.</w:t>
-      </w:r>
-      <w:r>
-        <w:rPr>
-          <w:rFonts w:ascii="Times New Roman" w:hAnsi="Times New Roman"/>
-        </w:rPr>
-        <w:t xml:space="preserve">  The following classes will be created:</w:t>
-      </w:r>
-    </w:p>
-    <w:p>
-      <w:pPr>
-        <w:ind w:firstLine="720"/>
-        <w:rPr>
-          <w:rFonts w:ascii="Times New Roman" w:hAnsi="Times New Roman"/>
-        </w:rPr>
-      </w:pPr>
-      <w:r>
-        <w:rPr>
-          <w:rFonts w:ascii="Times New Roman" w:hAnsi="Times New Roman"/>
-        </w:rPr>
-        <w:t>User:</w:t>
-      </w:r>
-      <w:r>
-        <w:rPr>
-          <w:rFonts w:ascii="Times New Roman" w:hAnsi="Times New Roman"/>
-        </w:rPr>
-        <w:t xml:space="preserve"> The User class is the only class that does not </w:t>
-      </w:r>
-      <w:r>
-        <w:rPr>
-          <w:rFonts w:ascii="Times New Roman" w:hAnsi="Times New Roman"/>
-        </w:rPr>
-        <w:t>have a relation with any of the other entities.</w:t>
-      </w:r>
-      <w:r>
-        <w:rPr>
-          <w:rFonts w:ascii="Times New Roman" w:hAnsi="Times New Roman"/>
-        </w:rPr>
-        <w:t xml:space="preserve">  The User class will be used </w:t>
-      </w:r>
-      <w:r>
-        <w:rPr>
-          <w:rFonts w:ascii="Times New Roman" w:hAnsi="Times New Roman"/>
-        </w:rPr>
-        <w:t>to keep track of users logged into the system.</w:t>
-      </w:r>
-    </w:p>
-    <w:p>
-      <w:pPr>
-        <w:ind w:firstLine="720"/>
-        <w:rPr>
-          <w:rFonts w:ascii="Times New Roman" w:hAnsi="Times New Roman"/>
-        </w:rPr>
-      </w:pPr>
-      <w:r>
-        <w:rPr>
-          <w:rFonts w:ascii="Times New Roman" w:hAnsi="Times New Roman"/>
-        </w:rPr>
-        <w:t>Teacher:</w:t>
-      </w:r>
-      <w:r>
-        <w:rPr>
-          <w:rFonts w:ascii="Times New Roman" w:hAnsi="Times New Roman"/>
-        </w:rPr>
-        <w:t xml:space="preserve">  </w:t>
-      </w:r>
-      <w:r>
-        <w:rPr>
-          <w:rFonts w:ascii="Times New Roman" w:hAnsi="Times New Roman"/>
-        </w:rPr>
-        <w:t xml:space="preserve">A Teacher will </w:t>
-      </w:r>
-      <w:r>
-        <w:rPr>
-          <w:rFonts w:ascii="Times New Roman" w:hAnsi="Times New Roman"/>
-        </w:rPr>
-        <w:t>have zero to multiple</w:t>
-      </w:r>
-      <w:r>
-        <w:rPr>
-          <w:rFonts w:ascii="Times New Roman" w:hAnsi="Times New Roman"/>
-        </w:rPr>
-        <w:t xml:space="preserve"> </w:t>
-      </w:r>
-      <w:r>
-        <w:rPr>
-          <w:rFonts w:ascii="Times New Roman" w:hAnsi="Times New Roman"/>
-        </w:rPr>
-        <w:t>Sections</w:t>
-      </w:r>
-      <w:r>
-        <w:rPr>
-          <w:rFonts w:ascii="Times New Roman" w:hAnsi="Times New Roman"/>
-        </w:rPr>
-        <w:t>.</w:t>
-      </w:r>
-      <w:r>
-        <w:rPr>
-          <w:rFonts w:ascii="Times New Roman" w:hAnsi="Times New Roman"/>
-        </w:rPr>
-        <w:t xml:space="preserve">  An important distinction to make is that a Teacher does not teach a Course but a Section.  </w:t>
-      </w:r>
-      <w:r>
-        <w:rPr>
-          <w:rFonts w:ascii="Times New Roman" w:hAnsi="Times New Roman"/>
-        </w:rPr>
-        <w:t xml:space="preserve"> This will allow us to distinguish the different times a Teacher might be teaching a class.</w:t>
-      </w:r>
-    </w:p>
-    <w:p>
-      <w:pPr>
-        <w:ind w:firstLine="720"/>
-        <w:rPr>
-          <w:rFonts w:ascii="Times New Roman" w:hAnsi="Times New Roman"/>
-        </w:rPr>
-      </w:pPr>
-      <w:r>
-        <w:rPr>
-          <w:rFonts w:ascii="Times New Roman" w:hAnsi="Times New Roman"/>
-        </w:rPr>
-        <w:t>Course:</w:t>
-      </w:r>
-      <w:r>
-        <w:rPr>
-          <w:rFonts w:ascii="Times New Roman" w:hAnsi="Times New Roman"/>
-        </w:rPr>
-        <w:t xml:space="preserve"> </w:t>
-      </w:r>
-      <w:r>
-        <w:rPr>
-          <w:rFonts w:ascii="Times New Roman" w:hAnsi="Times New Roman"/>
-        </w:rPr>
-        <w:t>A Course will have a name, a department, and prerequisites, which will be a many-to-many relationship to itself.</w:t>
-      </w:r>
-      <w:r>
-        <w:rPr>
-          <w:rFonts w:ascii="Times New Roman" w:hAnsi="Times New Roman"/>
-        </w:rPr>
-        <w:t xml:space="preserve">  </w:t>
-      </w:r>
-      <w:r>
-        <w:rPr>
-          <w:rFonts w:ascii="Times New Roman" w:hAnsi="Times New Roman"/>
-        </w:rPr>
-        <w:t>A course can have many sections or no sections at all, if it is not being taught that semester.</w:t>
-      </w:r>
-    </w:p>
-    <w:p>
-      <w:pPr>
-        <w:ind w:firstLine="720"/>
-        <w:rPr>
-          <w:rFonts w:ascii="Times New Roman" w:hAnsi="Times New Roman"/>
-        </w:rPr>
-      </w:pPr>
-      <w:r>
-        <w:rPr>
-          <w:rFonts w:ascii="Times New Roman" w:hAnsi="Times New Roman"/>
-        </w:rPr>
-        <w:t>Section:</w:t>
-      </w:r>
-      <w:r>
-        <w:rPr>
-          <w:rFonts w:ascii="Times New Roman" w:hAnsi="Times New Roman"/>
-        </w:rPr>
-        <w:t xml:space="preserve"> A Section will have a unique CRN</w:t>
-      </w:r>
-      <w:r>
-        <w:rPr>
-          <w:rFonts w:ascii="Times New Roman" w:hAnsi="Times New Roman"/>
-        </w:rPr>
-        <w:t xml:space="preserve">, </w:t>
-      </w:r>
-      <w:r>
-        <w:rPr>
-          <w:rFonts w:ascii="Times New Roman" w:hAnsi="Times New Roman"/>
-        </w:rPr>
-        <w:t>with a certain date and time of the week.</w:t>
-      </w:r>
-      <w:r>
-        <w:rPr>
-          <w:rFonts w:ascii="Times New Roman" w:hAnsi="Times New Roman"/>
-        </w:rPr>
-        <w:t xml:space="preserve">  A section will belong to a Room.</w:t>
-      </w:r>
-    </w:p>
-    <w:p>
-      <w:pPr>
-        <w:ind w:firstLine="720"/>
-        <w:rPr>
-          <w:rFonts w:ascii="Times New Roman" w:hAnsi="Times New Roman"/>
-        </w:rPr>
-      </w:pPr>
-      <w:r>
-        <w:rPr>
-          <w:rFonts w:ascii="Times New Roman" w:hAnsi="Times New Roman"/>
-        </w:rPr>
-        <w:t>Student:</w:t>
-      </w:r>
-      <w:r>
-        <w:rPr>
-          <w:rFonts w:ascii="Times New Roman" w:hAnsi="Times New Roman"/>
-        </w:rPr>
-        <w:t xml:space="preserve">  A Student will be enrolled in multiple </w:t>
-      </w:r>
-      <w:r>
-        <w:rPr>
-          <w:rFonts w:ascii="Times New Roman" w:hAnsi="Times New Roman"/>
-        </w:rPr>
-        <w:t>sections</w:t>
-      </w:r>
-      <w:r>
-        <w:rPr>
-          <w:rFonts w:ascii="Times New Roman" w:hAnsi="Times New Roman"/>
-        </w:rPr>
-        <w:t xml:space="preserve">.  </w:t>
-      </w:r>
-      <w:r>
-        <w:rPr>
-          <w:rFonts w:ascii="Times New Roman" w:hAnsi="Times New Roman"/>
-        </w:rPr>
-        <w:t>The student will need to take certain Sections that will correspond with a Course needed for graduation.</w:t>
-      </w:r>
-    </w:p>
-    <w:p>
-      <w:pPr>
-        <w:ind w:firstLine="720"/>
-        <w:rPr>
-          <w:rFonts w:ascii="Times New Roman" w:hAnsi="Times New Roman"/>
-        </w:rPr>
-      </w:pPr>
-      <w:r>
-        <w:rPr>
-          <w:rFonts w:ascii="Times New Roman" w:hAnsi="Times New Roman"/>
-        </w:rPr>
-        <w:t>Room:</w:t>
-      </w:r>
-      <w:r>
-        <w:rPr>
-          <w:rFonts w:ascii="Times New Roman" w:hAnsi="Times New Roman"/>
-        </w:rPr>
-        <w:t xml:space="preserve"> A Room will have a building attribute and a room attribute to distinguish between other rooms.  A Room can be home to many Sections and a Section must belong to some room.  The occupancy attribute of the Room will determine the amount of Students allowed to enroll into a certain section.</w:t>
-      </w:r>
-    </w:p>
-    <w:p>
-      <w:pPr>
         <w:pStyle w:val="ListParagraph"/>
         <w:ind w:left="360"/>
         <w:rPr>
           <w:rFonts w:ascii="Times New Roman" w:hAnsi="Times New Roman"/>
-        </w:rPr>
-      </w:pPr>
-      <w:r>
-        <w:rPr>
-          <w:rFonts w:ascii="Times New Roman" w:hAnsi="Times New Roman"/>
+          <w:b/>
+        </w:rPr>
+      </w:pPr>
+    </w:p>
+    <w:p>
+      <w:pPr>
+        <w:pStyle w:val="ListParagraph"/>
+        <w:ind w:left="360"/>
+        <w:rPr>
+          <w:rFonts w:ascii="Times New Roman" w:hAnsi="Times New Roman"/>
+          <w:b/>
+        </w:rPr>
+      </w:pPr>
+    </w:p>
+    <w:p>
+      <w:pPr>
+        <w:pStyle w:val="ListParagraph"/>
+        <w:ind w:left="360"/>
+        <w:rPr>
+          <w:rFonts w:ascii="Times New Roman" w:hAnsi="Times New Roman"/>
+          <w:b/>
+        </w:rPr>
+      </w:pPr>
+    </w:p>
+    <w:p>
+      <w:pPr>
+        <w:pStyle w:val="ListParagraph"/>
+        <w:ind w:left="360"/>
+        <w:rPr>
+          <w:rFonts w:ascii="Times New Roman" w:hAnsi="Times New Roman"/>
+          <w:b/>
+        </w:rPr>
+      </w:pPr>
+    </w:p>
+    <w:p>
+      <w:pPr>
+        <w:pStyle w:val="ListParagraph"/>
+        <w:ind w:left="360"/>
+        <w:rPr>
+          <w:rFonts w:ascii="Times New Roman" w:hAnsi="Times New Roman"/>
+          <w:b/>
+        </w:rPr>
+      </w:pPr>
+    </w:p>
+    <w:p>
+      <w:pPr>
+        <w:pStyle w:val="ListParagraph"/>
+        <w:ind w:left="360"/>
+        <w:rPr>
+          <w:rFonts w:ascii="Times New Roman" w:hAnsi="Times New Roman"/>
+          <w:b/>
+        </w:rPr>
+      </w:pPr>
+    </w:p>
+    <w:p>
+      <w:pPr>
+        <w:pStyle w:val="ListParagraph"/>
+        <w:ind w:left="360"/>
+        <w:rPr>
+          <w:rFonts w:ascii="Times New Roman" w:hAnsi="Times New Roman"/>
+          <w:b/>
+        </w:rPr>
+      </w:pPr>
+    </w:p>
+    <w:p>
+      <w:pPr>
+        <w:pStyle w:val="ListParagraph"/>
+        <w:ind w:left="360"/>
+        <w:rPr>
+          <w:rFonts w:ascii="Times New Roman" w:hAnsi="Times New Roman"/>
+          <w:b/>
+        </w:rPr>
+      </w:pPr>
+    </w:p>
+    <w:p>
+      <w:pPr>
+        <w:pStyle w:val="ListParagraph"/>
+        <w:ind w:left="360"/>
+        <w:rPr>
+          <w:rFonts w:ascii="Times New Roman" w:hAnsi="Times New Roman"/>
+          <w:b/>
+        </w:rPr>
+      </w:pPr>
+    </w:p>
+    <w:p>
+      <w:pPr>
+        <w:pStyle w:val="ListParagraph"/>
+        <w:ind w:left="360"/>
+        <w:rPr>
+          <w:rFonts w:ascii="Times New Roman" w:hAnsi="Times New Roman"/>
+          <w:b/>
+        </w:rPr>
+      </w:pPr>
+    </w:p>
+    <w:p>
+      <w:pPr>
+        <w:pStyle w:val="ListParagraph"/>
+        <w:ind w:left="360"/>
+        <w:rPr>
+          <w:rFonts w:ascii="Times New Roman" w:hAnsi="Times New Roman"/>
+          <w:b/>
+        </w:rPr>
+      </w:pPr>
+    </w:p>
+    <w:p>
+      <w:pPr>
+        <w:pStyle w:val="ListParagraph"/>
+        <w:ind w:left="360"/>
+        <w:rPr>
+          <w:rFonts w:ascii="Times New Roman" w:hAnsi="Times New Roman"/>
+          <w:b/>
+        </w:rPr>
+      </w:pPr>
+    </w:p>
+    <w:p>
+      <w:pPr>
+        <w:pStyle w:val="ListParagraph"/>
+        <w:ind w:left="360"/>
+        <w:rPr>
+          <w:rFonts w:ascii="Times New Roman" w:hAnsi="Times New Roman"/>
+          <w:b/>
+        </w:rPr>
+      </w:pPr>
+    </w:p>
+    <w:p>
+      <w:pPr>
+        <w:pStyle w:val="ListParagraph"/>
+        <w:ind w:left="360"/>
+        <w:rPr>
+          <w:rFonts w:ascii="Times New Roman" w:hAnsi="Times New Roman"/>
+          <w:b/>
+        </w:rPr>
+      </w:pPr>
+    </w:p>
+    <w:p>
+      <w:pPr>
+        <w:pStyle w:val="ListParagraph"/>
+        <w:ind w:left="360"/>
+        <w:rPr>
+          <w:rFonts w:ascii="Times New Roman" w:hAnsi="Times New Roman"/>
+          <w:b/>
+        </w:rPr>
+      </w:pPr>
+    </w:p>
+    <w:p>
+      <w:pPr>
+        <w:pStyle w:val="ListParagraph"/>
+        <w:ind w:left="360"/>
+        <w:rPr>
+          <w:rFonts w:ascii="Times New Roman" w:hAnsi="Times New Roman"/>
+          <w:b/>
+        </w:rPr>
+      </w:pPr>
+    </w:p>
+    <w:p>
+      <w:pPr>
+        <w:pStyle w:val="ListParagraph"/>
+        <w:ind w:left="360"/>
+        <w:rPr>
+          <w:rFonts w:ascii="Times New Roman" w:hAnsi="Times New Roman"/>
+          <w:b/>
+        </w:rPr>
+      </w:pPr>
+    </w:p>
+    <w:p>
+      <w:pPr>
+        <w:pStyle w:val="ListParagraph"/>
+        <w:ind w:left="360"/>
+        <w:rPr>
+          <w:rFonts w:ascii="Times New Roman" w:hAnsi="Times New Roman"/>
+          <w:b/>
+        </w:rPr>
+      </w:pPr>
+    </w:p>
+    <w:p>
+      <w:pPr>
+        <w:pStyle w:val="ListParagraph"/>
+        <w:ind w:left="360"/>
+        <w:rPr>
+          <w:rFonts w:ascii="Times New Roman" w:hAnsi="Times New Roman"/>
+        </w:rPr>
+      </w:pPr>
+      <w:r>
+        <w:rPr>
+          <w:rFonts w:ascii="Times New Roman" w:hAnsi="Times New Roman"/>
+          <w:b/>
+        </w:rPr>
+        <w:t>Use Case Diagram:</w:t>
+      </w:r>
+    </w:p>
+    <w:p>
+      <w:pPr>
+        <w:rPr>
+          <w:rFonts w:ascii="Times New Roman" w:hAnsi="Times New Roman"/>
+        </w:rPr>
+      </w:pPr>
+      <w:r>
+        <w:rPr>
           <w:noProof/>
         </w:rPr>
         <w:drawing>
           <wp:inline distT="0" distB="0" distL="0" distR="0">
-            <wp:extent cx="5930017" cy="4408457"/>
+            <wp:extent cx="6654369" cy="5203646"/>
+            <wp:effectExtent l="25400" t="0" r="431" b="0"/>
+            <wp:docPr id="10" name="Picture 4" descr="Degree specialist use case - Use Case.png"/>
+            <wp:cNvGraphicFramePr>
+              <a:graphicFrameLocks xmlns:a="http://schemas.openxmlformats.org/drawingml/2006/main" noChangeAspect="1"/>
+            </wp:cNvGraphicFramePr>
+            <a:graphic xmlns:a="http://schemas.openxmlformats.org/drawingml/2006/main">
+              <a:graphicData uri="http://schemas.openxmlformats.org/drawingml/2006/picture">
+                <pic:pic xmlns:pic="http://schemas.openxmlformats.org/drawingml/2006/picture">
+                  <pic:nvPicPr>
+                    <pic:cNvPr id="0" name="Degree specialist use case - Use Case.png"/>
+                    <pic:cNvPicPr/>
+                  </pic:nvPicPr>
+                  <pic:blipFill>
+                    <a:blip r:embed="rId6"/>
+                    <a:srcRect b="38864"/>
+                    <a:stretch>
+                      <a:fillRect/>
+                    </a:stretch>
+                  </pic:blipFill>
+                  <pic:spPr>
+                    <a:xfrm>
+                      <a:off x="0" y="0"/>
+                      <a:ext cx="6654369" cy="5203646"/>
+                    </a:xfrm>
+                    <a:prstGeom prst="rect">
+                      <a:avLst/>
+                    </a:prstGeom>
+                  </pic:spPr>
+                </pic:pic>
+              </a:graphicData>
+            </a:graphic>
+          </wp:inline>
+        </w:drawing>
+      </w:r>
+    </w:p>
+    <w:p>
+      <w:pPr>
+        <w:rPr>
+          <w:rFonts w:ascii="Times New Roman" w:hAnsi="Times New Roman"/>
+        </w:rPr>
+      </w:pPr>
+    </w:p>
+    <w:p>
+      <w:pPr>
+        <w:rPr>
+          <w:rFonts w:ascii="Times New Roman" w:hAnsi="Times New Roman"/>
+          <w:b/>
+        </w:rPr>
+      </w:pPr>
+    </w:p>
+    <w:p>
+      <w:pPr>
+        <w:rPr>
+          <w:rFonts w:ascii="Times New Roman" w:hAnsi="Times New Roman"/>
+        </w:rPr>
+      </w:pPr>
+      <w:r>
+        <w:rPr>
+          <w:rFonts w:ascii="Times New Roman" w:hAnsi="Times New Roman"/>
+          <w:b/>
+        </w:rPr>
+        <w:t>Architecture</w:t>
+      </w:r>
+    </w:p>
+    <w:p>
+      <w:pPr>
+        <w:rPr>
+          <w:rFonts w:ascii="Times New Roman" w:hAnsi="Times New Roman"/>
+        </w:rPr>
+      </w:pPr>
+      <w:r>
+        <w:rPr>
+          <w:rFonts w:ascii="Times New Roman" w:hAnsi="Times New Roman"/>
+        </w:rPr>
+        <w:tab/>
+      </w:r>
+      <w:r>
+        <w:rPr>
+          <w:rFonts w:ascii="Times New Roman" w:hAnsi="Times New Roman"/>
+        </w:rPr>
+        <w:t xml:space="preserve">In our application, we are going to base </w:t>
+      </w:r>
+      <w:r>
+        <w:rPr>
+          <w:rFonts w:ascii="Times New Roman" w:hAnsi="Times New Roman"/>
+        </w:rPr>
+        <w:t>our implementation</w:t>
+      </w:r>
+      <w:r>
+        <w:rPr>
+          <w:rFonts w:ascii="Times New Roman" w:hAnsi="Times New Roman"/>
+        </w:rPr>
+        <w:t xml:space="preserve"> around the MVC design pattern.  </w:t>
+      </w:r>
+      <w:r>
+        <w:rPr>
+          <w:rFonts w:ascii="Times New Roman" w:hAnsi="Times New Roman"/>
+        </w:rPr>
+        <w:t xml:space="preserve">Using this design pattern will allow us to separate the logic so that there is no confusion on what each part of the application does </w:t>
+      </w:r>
+      <w:r>
+        <w:rPr>
+          <w:rFonts w:ascii="Times New Roman" w:hAnsi="Times New Roman"/>
+        </w:rPr>
+        <w:t>and it will</w:t>
+      </w:r>
+      <w:r>
+        <w:rPr>
+          <w:rFonts w:ascii="Times New Roman" w:hAnsi="Times New Roman"/>
+        </w:rPr>
+        <w:t xml:space="preserve"> also allow the different layers of our application to </w:t>
+      </w:r>
+      <w:r>
+        <w:rPr>
+          <w:rFonts w:ascii="Times New Roman" w:hAnsi="Times New Roman"/>
+        </w:rPr>
+        <w:t>communicate</w:t>
+      </w:r>
+      <w:r>
+        <w:rPr>
+          <w:rFonts w:ascii="Times New Roman" w:hAnsi="Times New Roman"/>
+        </w:rPr>
+        <w:t xml:space="preserve"> with</w:t>
+      </w:r>
+      <w:r>
+        <w:rPr>
+          <w:rFonts w:ascii="Times New Roman" w:hAnsi="Times New Roman"/>
+        </w:rPr>
+        <w:t xml:space="preserve"> one another.</w:t>
+      </w:r>
+    </w:p>
+    <w:p>
+      <w:pPr>
+        <w:ind w:firstLine="720"/>
+        <w:rPr>
+          <w:rFonts w:ascii="Times New Roman" w:hAnsi="Times New Roman"/>
+        </w:rPr>
+      </w:pPr>
+      <w:r>
+        <w:rPr>
+          <w:rFonts w:ascii="Times New Roman" w:hAnsi="Times New Roman"/>
+        </w:rPr>
+        <w:t>Our application is initially set up using the Sinatra web framework</w:t>
+      </w:r>
+      <w:r>
+        <w:rPr>
+          <w:rFonts w:ascii="Times New Roman" w:hAnsi="Times New Roman"/>
+        </w:rPr>
+        <w:t xml:space="preserve">.  This means that the controller or business logic of our web application will be handled by Ruby.  </w:t>
+      </w:r>
+      <w:r>
+        <w:rPr>
+          <w:rFonts w:ascii="Times New Roman" w:hAnsi="Times New Roman"/>
+        </w:rPr>
+        <w:t>Component-based software engineering will be made easier for us thanks to Ruby’s assortment of gems that have been made to speed up the web development process e.g. BCrypt gem, which can be used to hash and salt a password; or Pony, which wil</w:t>
+      </w:r>
+      <w:r>
+        <w:rPr>
+          <w:rFonts w:ascii="Times New Roman" w:hAnsi="Times New Roman"/>
+        </w:rPr>
+        <w:t>l make it easy to email specific users of our site.</w:t>
+      </w:r>
+    </w:p>
+    <w:p>
+      <w:pPr>
+        <w:ind w:firstLine="720"/>
+        <w:rPr>
+          <w:rFonts w:ascii="Times New Roman" w:hAnsi="Times New Roman"/>
+        </w:rPr>
+      </w:pPr>
+      <w:r>
+        <w:rPr>
+          <w:rFonts w:ascii="Times New Roman" w:hAnsi="Times New Roman"/>
+        </w:rPr>
+        <w:t xml:space="preserve">For the views aspect of our MVC design, we will be using embedded ruby files, or </w:t>
+      </w:r>
+      <w:r>
+        <w:rPr>
+          <w:rFonts w:ascii="Times New Roman" w:hAnsi="Times New Roman"/>
+        </w:rPr>
+        <w:t>ERB</w:t>
+      </w:r>
+      <w:r>
+        <w:rPr>
+          <w:rFonts w:ascii="Times New Roman" w:hAnsi="Times New Roman"/>
+        </w:rPr>
+        <w:t xml:space="preserve"> for short.  </w:t>
+      </w:r>
+      <w:r>
+        <w:rPr>
+          <w:rFonts w:ascii="Times New Roman" w:hAnsi="Times New Roman"/>
+        </w:rPr>
+        <w:t xml:space="preserve">ERB will allow us to </w:t>
+      </w:r>
+      <w:r>
+        <w:rPr>
+          <w:rFonts w:ascii="Times New Roman" w:hAnsi="Times New Roman"/>
+        </w:rPr>
+        <w:t xml:space="preserve">execute Ruby code on our previously existing HTML pages so that they </w:t>
+      </w:r>
+      <w:r>
+        <w:rPr>
+          <w:rFonts w:ascii="Times New Roman" w:hAnsi="Times New Roman"/>
+        </w:rPr>
+        <w:t>will become much more dynamic.</w:t>
+      </w:r>
+    </w:p>
+    <w:p>
+      <w:pPr>
+        <w:ind w:firstLine="720"/>
+        <w:rPr>
+          <w:rFonts w:ascii="Times New Roman" w:hAnsi="Times New Roman"/>
+        </w:rPr>
+      </w:pPr>
+      <w:r>
+        <w:rPr>
+          <w:rFonts w:ascii="Times New Roman" w:hAnsi="Times New Roman"/>
+        </w:rPr>
+        <w:t xml:space="preserve">Finally for our model, we will be making use of the Mongoid gem in Ruby, which allows us to </w:t>
+      </w:r>
+      <w:r>
+        <w:rPr>
+          <w:rFonts w:ascii="Times New Roman" w:hAnsi="Times New Roman"/>
+        </w:rPr>
+        <w:t xml:space="preserve">wrap </w:t>
+      </w:r>
+      <w:r>
+        <w:rPr>
+          <w:rFonts w:ascii="Times New Roman" w:hAnsi="Times New Roman"/>
+        </w:rPr>
+        <w:t>classes</w:t>
+      </w:r>
+      <w:r>
+        <w:rPr>
+          <w:rFonts w:ascii="Times New Roman" w:hAnsi="Times New Roman"/>
+        </w:rPr>
+        <w:t xml:space="preserve"> created in Ruby into Documents that will be used in MongoDB.</w:t>
+      </w:r>
+      <w:r>
+        <w:rPr>
+          <w:rFonts w:ascii="Times New Roman" w:hAnsi="Times New Roman"/>
+        </w:rPr>
+        <w:t xml:space="preserve">  The Mongoid gem lets us write code that appears to be written in Ruby that is eas</w:t>
+      </w:r>
+      <w:r>
+        <w:rPr>
+          <w:rFonts w:ascii="Times New Roman" w:hAnsi="Times New Roman"/>
+        </w:rPr>
+        <w:t xml:space="preserve">ily translatable into MongoDB.  MongoDB </w:t>
+      </w:r>
+      <w:r>
+        <w:rPr>
+          <w:rFonts w:ascii="Times New Roman" w:hAnsi="Times New Roman"/>
+        </w:rPr>
+        <w:t xml:space="preserve">was chosen for the project because it is </w:t>
+      </w:r>
+      <w:r>
+        <w:rPr>
+          <w:rFonts w:ascii="Times New Roman" w:hAnsi="Times New Roman"/>
+        </w:rPr>
+        <w:t>designed to be fast and scalable</w:t>
+      </w:r>
+      <w:r>
+        <w:rPr>
+          <w:rFonts w:ascii="Times New Roman" w:hAnsi="Times New Roman"/>
+        </w:rPr>
+        <w:t xml:space="preserve"> so that users will get minimum wait time for their queries</w:t>
+      </w:r>
+      <w:r>
+        <w:rPr>
+          <w:rFonts w:ascii="Times New Roman" w:hAnsi="Times New Roman"/>
+        </w:rPr>
+        <w:t>.</w:t>
+      </w:r>
+    </w:p>
+    <w:p>
+      <w:pPr>
+        <w:rPr>
+          <w:rFonts w:ascii="Times New Roman" w:hAnsi="Times New Roman"/>
+        </w:rPr>
+      </w:pPr>
+      <w:r>
+        <w:rPr>
+          <w:rFonts w:ascii="Times New Roman" w:hAnsi="Times New Roman"/>
+          <w:b/>
+        </w:rPr>
+        <w:t>Database</w:t>
+      </w:r>
+    </w:p>
+    <w:p>
+      <w:pPr>
+        <w:rPr>
+          <w:rFonts w:ascii="Times New Roman" w:hAnsi="Times New Roman"/>
+        </w:rPr>
+      </w:pPr>
+      <w:r>
+        <w:rPr>
+          <w:rFonts w:ascii="Times New Roman" w:hAnsi="Times New Roman"/>
+        </w:rPr>
+        <w:tab/>
+      </w:r>
+      <w:r>
+        <w:rPr>
+          <w:rFonts w:ascii="Times New Roman" w:hAnsi="Times New Roman"/>
+        </w:rPr>
+        <w:t>As mentioned above, we will be using MongoDB for the database for our web application.  One helpful thing that MongoDB does is that it allows our entities to hold embedded documents</w:t>
+      </w:r>
+      <w:r>
+        <w:rPr>
+          <w:rFonts w:ascii="Times New Roman" w:hAnsi="Times New Roman"/>
+        </w:rPr>
+        <w:t>.  This means that we can easily see the informatio</w:t>
+      </w:r>
+      <w:r>
+        <w:rPr>
+          <w:rFonts w:ascii="Times New Roman" w:hAnsi="Times New Roman"/>
+        </w:rPr>
+        <w:t>n stored between one entity and another.</w:t>
+      </w:r>
+    </w:p>
+    <w:p>
+      <w:pPr>
+        <w:ind w:firstLine="720"/>
+        <w:rPr>
+          <w:rFonts w:ascii="Times New Roman" w:hAnsi="Times New Roman"/>
+        </w:rPr>
+      </w:pPr>
+      <w:r>
+        <w:rPr>
+          <w:rFonts w:ascii="Times New Roman" w:hAnsi="Times New Roman"/>
+        </w:rPr>
+        <w:t>For our database, we will have multiple entities for our application.</w:t>
+      </w:r>
+      <w:r>
+        <w:rPr>
+          <w:rFonts w:ascii="Times New Roman" w:hAnsi="Times New Roman"/>
+        </w:rPr>
+        <w:t xml:space="preserve">  All of the entities have components that coincide with one another, expect for the User entity, which is primarily used </w:t>
+      </w:r>
+      <w:r>
+        <w:rPr>
+          <w:rFonts w:ascii="Times New Roman" w:hAnsi="Times New Roman"/>
+        </w:rPr>
+        <w:t xml:space="preserve">for interaction with the site.  </w:t>
+      </w:r>
+      <w:r>
+        <w:rPr>
+          <w:rFonts w:ascii="Times New Roman" w:hAnsi="Times New Roman"/>
+        </w:rPr>
+        <w:t>The ERD listed below helps describes the relationships between our entities.</w:t>
+      </w:r>
+    </w:p>
+    <w:p>
+      <w:pPr>
+        <w:ind w:firstLine="720"/>
+        <w:rPr>
+          <w:rFonts w:ascii="Times New Roman" w:hAnsi="Times New Roman"/>
+        </w:rPr>
+      </w:pPr>
+      <w:r>
+        <w:rPr>
+          <w:rFonts w:ascii="Times New Roman" w:hAnsi="Times New Roman"/>
+        </w:rPr>
+        <w:t xml:space="preserve">With the Mongoid </w:t>
+      </w:r>
+      <w:r>
+        <w:rPr>
+          <w:rFonts w:ascii="Times New Roman" w:hAnsi="Times New Roman"/>
+        </w:rPr>
+        <w:t>gem, we are able to create classes in Ruby that can be translated into documents in Mongoid</w:t>
+      </w:r>
+      <w:r>
+        <w:rPr>
+          <w:rFonts w:ascii="Times New Roman" w:hAnsi="Times New Roman"/>
+        </w:rPr>
+        <w:t>.</w:t>
+      </w:r>
+      <w:r>
+        <w:rPr>
+          <w:rFonts w:ascii="Times New Roman" w:hAnsi="Times New Roman"/>
+        </w:rPr>
+        <w:t xml:space="preserve">  The following classes will be created:</w:t>
+      </w:r>
+    </w:p>
+    <w:p>
+      <w:pPr>
+        <w:ind w:firstLine="720"/>
+        <w:rPr>
+          <w:rFonts w:ascii="Times New Roman" w:hAnsi="Times New Roman"/>
+        </w:rPr>
+      </w:pPr>
+      <w:r>
+        <w:rPr>
+          <w:rFonts w:ascii="Times New Roman" w:hAnsi="Times New Roman"/>
+        </w:rPr>
+        <w:t>User:</w:t>
+      </w:r>
+      <w:r>
+        <w:rPr>
+          <w:rFonts w:ascii="Times New Roman" w:hAnsi="Times New Roman"/>
+        </w:rPr>
+        <w:t xml:space="preserve"> The User class is the only class that does not </w:t>
+      </w:r>
+      <w:r>
+        <w:rPr>
+          <w:rFonts w:ascii="Times New Roman" w:hAnsi="Times New Roman"/>
+        </w:rPr>
+        <w:t>have a relation with any of the other entities.</w:t>
+      </w:r>
+      <w:r>
+        <w:rPr>
+          <w:rFonts w:ascii="Times New Roman" w:hAnsi="Times New Roman"/>
+        </w:rPr>
+        <w:t xml:space="preserve">  The User class will be used </w:t>
+      </w:r>
+      <w:r>
+        <w:rPr>
+          <w:rFonts w:ascii="Times New Roman" w:hAnsi="Times New Roman"/>
+        </w:rPr>
+        <w:t>to keep track of users logged into the system.</w:t>
+      </w:r>
+    </w:p>
+    <w:p>
+      <w:pPr>
+        <w:ind w:firstLine="720"/>
+        <w:rPr>
+          <w:rFonts w:ascii="Times New Roman" w:hAnsi="Times New Roman"/>
+        </w:rPr>
+      </w:pPr>
+      <w:r>
+        <w:rPr>
+          <w:rFonts w:ascii="Times New Roman" w:hAnsi="Times New Roman"/>
+        </w:rPr>
+        <w:t>Teacher:</w:t>
+      </w:r>
+      <w:r>
+        <w:rPr>
+          <w:rFonts w:ascii="Times New Roman" w:hAnsi="Times New Roman"/>
+        </w:rPr>
+        <w:t xml:space="preserve">  </w:t>
+      </w:r>
+      <w:r>
+        <w:rPr>
+          <w:rFonts w:ascii="Times New Roman" w:hAnsi="Times New Roman"/>
+        </w:rPr>
+        <w:t xml:space="preserve">A Teacher will </w:t>
+      </w:r>
+      <w:r>
+        <w:rPr>
+          <w:rFonts w:ascii="Times New Roman" w:hAnsi="Times New Roman"/>
+        </w:rPr>
+        <w:t>have zero to multiple</w:t>
+      </w:r>
+      <w:r>
+        <w:rPr>
+          <w:rFonts w:ascii="Times New Roman" w:hAnsi="Times New Roman"/>
+        </w:rPr>
+        <w:t xml:space="preserve"> </w:t>
+      </w:r>
+      <w:r>
+        <w:rPr>
+          <w:rFonts w:ascii="Times New Roman" w:hAnsi="Times New Roman"/>
+        </w:rPr>
+        <w:t>Sections</w:t>
+      </w:r>
+      <w:r>
+        <w:rPr>
+          <w:rFonts w:ascii="Times New Roman" w:hAnsi="Times New Roman"/>
+        </w:rPr>
+        <w:t>.</w:t>
+      </w:r>
+      <w:r>
+        <w:rPr>
+          <w:rFonts w:ascii="Times New Roman" w:hAnsi="Times New Roman"/>
+        </w:rPr>
+        <w:t xml:space="preserve">  An important distinction to make is that a Teacher does not teach a Course but a Section.  </w:t>
+      </w:r>
+      <w:r>
+        <w:rPr>
+          <w:rFonts w:ascii="Times New Roman" w:hAnsi="Times New Roman"/>
+        </w:rPr>
+        <w:t xml:space="preserve"> This will allow us to distinguish the different times a Teacher might be teaching a class.</w:t>
+      </w:r>
+    </w:p>
+    <w:p>
+      <w:pPr>
+        <w:ind w:firstLine="720"/>
+        <w:rPr>
+          <w:rFonts w:ascii="Times New Roman" w:hAnsi="Times New Roman"/>
+        </w:rPr>
+      </w:pPr>
+      <w:r>
+        <w:rPr>
+          <w:rFonts w:ascii="Times New Roman" w:hAnsi="Times New Roman"/>
+        </w:rPr>
+        <w:t>Course:</w:t>
+      </w:r>
+      <w:r>
+        <w:rPr>
+          <w:rFonts w:ascii="Times New Roman" w:hAnsi="Times New Roman"/>
+        </w:rPr>
+        <w:t xml:space="preserve"> </w:t>
+      </w:r>
+      <w:r>
+        <w:rPr>
+          <w:rFonts w:ascii="Times New Roman" w:hAnsi="Times New Roman"/>
+        </w:rPr>
+        <w:t>A Course will have a name, a department, and prerequisites, which will be a many-to-many relationship to itself.</w:t>
+      </w:r>
+      <w:r>
+        <w:rPr>
+          <w:rFonts w:ascii="Times New Roman" w:hAnsi="Times New Roman"/>
+        </w:rPr>
+        <w:t xml:space="preserve">  </w:t>
+      </w:r>
+      <w:r>
+        <w:rPr>
+          <w:rFonts w:ascii="Times New Roman" w:hAnsi="Times New Roman"/>
+        </w:rPr>
+        <w:t>A course can have many sections or no sections at all, if it is not being taught that semester.</w:t>
+      </w:r>
+    </w:p>
+    <w:p>
+      <w:pPr>
+        <w:ind w:firstLine="720"/>
+        <w:rPr>
+          <w:rFonts w:ascii="Times New Roman" w:hAnsi="Times New Roman"/>
+        </w:rPr>
+      </w:pPr>
+      <w:r>
+        <w:rPr>
+          <w:rFonts w:ascii="Times New Roman" w:hAnsi="Times New Roman"/>
+        </w:rPr>
+        <w:t>Section:</w:t>
+      </w:r>
+      <w:r>
+        <w:rPr>
+          <w:rFonts w:ascii="Times New Roman" w:hAnsi="Times New Roman"/>
+        </w:rPr>
+        <w:t xml:space="preserve"> A Section will have a unique CRN</w:t>
+      </w:r>
+      <w:r>
+        <w:rPr>
+          <w:rFonts w:ascii="Times New Roman" w:hAnsi="Times New Roman"/>
+        </w:rPr>
+        <w:t xml:space="preserve">, </w:t>
+      </w:r>
+      <w:r>
+        <w:rPr>
+          <w:rFonts w:ascii="Times New Roman" w:hAnsi="Times New Roman"/>
+        </w:rPr>
+        <w:t>with a certain date and time of the week.</w:t>
+      </w:r>
+      <w:r>
+        <w:rPr>
+          <w:rFonts w:ascii="Times New Roman" w:hAnsi="Times New Roman"/>
+        </w:rPr>
+        <w:t xml:space="preserve">  A section will belong to a Room.</w:t>
+      </w:r>
+    </w:p>
+    <w:p>
+      <w:pPr>
+        <w:ind w:firstLine="720"/>
+        <w:rPr>
+          <w:rFonts w:ascii="Times New Roman" w:hAnsi="Times New Roman"/>
+        </w:rPr>
+      </w:pPr>
+      <w:r>
+        <w:rPr>
+          <w:rFonts w:ascii="Times New Roman" w:hAnsi="Times New Roman"/>
+        </w:rPr>
+        <w:t>Student:</w:t>
+      </w:r>
+      <w:r>
+        <w:rPr>
+          <w:rFonts w:ascii="Times New Roman" w:hAnsi="Times New Roman"/>
+        </w:rPr>
+        <w:t xml:space="preserve">  A Student will be enrolled in multiple </w:t>
+      </w:r>
+      <w:r>
+        <w:rPr>
+          <w:rFonts w:ascii="Times New Roman" w:hAnsi="Times New Roman"/>
+        </w:rPr>
+        <w:t>sections</w:t>
+      </w:r>
+      <w:r>
+        <w:rPr>
+          <w:rFonts w:ascii="Times New Roman" w:hAnsi="Times New Roman"/>
+        </w:rPr>
+        <w:t xml:space="preserve">.  </w:t>
+      </w:r>
+      <w:r>
+        <w:rPr>
+          <w:rFonts w:ascii="Times New Roman" w:hAnsi="Times New Roman"/>
+        </w:rPr>
+        <w:t>The student will need to take certain Sections that will correspond with a Course needed for graduation.</w:t>
+      </w:r>
+      <w:r>
+        <w:rPr>
+          <w:rFonts w:ascii="Times New Roman" w:hAnsi="Times New Roman"/>
+        </w:rPr>
+        <w:t xml:space="preserve">  The student’s classification will determine the severity of changing a course within our application.</w:t>
+      </w:r>
+    </w:p>
+    <w:p>
+      <w:pPr>
+        <w:ind w:firstLine="720"/>
+        <w:rPr>
+          <w:rFonts w:ascii="Times New Roman" w:hAnsi="Times New Roman"/>
+        </w:rPr>
+      </w:pPr>
+      <w:r>
+        <w:rPr>
+          <w:rFonts w:ascii="Times New Roman" w:hAnsi="Times New Roman"/>
+        </w:rPr>
+        <w:t>Room:</w:t>
+      </w:r>
+      <w:r>
+        <w:rPr>
+          <w:rFonts w:ascii="Times New Roman" w:hAnsi="Times New Roman"/>
+        </w:rPr>
+        <w:t xml:space="preserve"> A Room will have a building attribute and a room attribute to distinguish between other rooms.  A Room can be home to many Sections and a Section must belong to some room.  The occupancy attribute of the Room will determine the amount of Students allowed to enroll into a certain section.</w:t>
+      </w:r>
+    </w:p>
+    <w:p>
+      <w:pPr>
+        <w:pStyle w:val="ListParagraph"/>
+        <w:ind w:left="360"/>
+        <w:rPr>
+          <w:rFonts w:ascii="Times New Roman" w:hAnsi="Times New Roman"/>
+        </w:rPr>
+      </w:pPr>
+      <w:r>
+        <w:rPr>
+          <w:rFonts w:ascii="Times New Roman" w:hAnsi="Times New Roman"/>
+          <w:noProof/>
+        </w:rPr>
+        <w:drawing>
+          <wp:inline distT="0" distB="0" distL="0" distR="0">
+            <wp:extent cx="5391257" cy="4258070"/>
             <wp:effectExtent l="25400" t="0" r="0" b="0"/>
-            <wp:docPr id="3" name="Picture 2" descr="Degree Specialist ERD - ERD (3).png"/>
+            <wp:docPr id="4" name="Picture 2" descr="Degree Specialist ERD - ERD (3).png"/>
             <wp:cNvGraphicFramePr>
               <a:graphicFrameLocks xmlns:a="http://schemas.openxmlformats.org/drawingml/2006/main" noChangeAspect="1"/>
             </wp:cNvGraphicFramePr>
@@ -1507,8 +1841,8 @@
                     <pic:cNvPicPr/>
                   </pic:nvPicPr>
                   <pic:blipFill>
-                    <a:blip r:embed="rId6"/>
-                    <a:srcRect b="43364"/>
+                    <a:blip r:embed="rId7"/>
+                    <a:srcRect b="36000"/>
                     <a:stretch>
                       <a:fillRect/>
                     </a:stretch>
@@ -1516,7 +1850,7 @@
                   <pic:spPr>
                     <a:xfrm>
                       <a:off x="0" y="0"/>
-                      <a:ext cx="5930017" cy="4408457"/>
+                      <a:ext cx="5391257" cy="4258070"/>
                     </a:xfrm>
                     <a:prstGeom prst="rect">
                       <a:avLst/>
@@ -1563,6 +1897,76 @@
         </w:rPr>
         <w:t>We want to make sure that only people who are authorized are able to use the application because they will be viewing confidential information. To ensure this, we will prompt with a form for their username and password.  Once they submit the form, we will check their username to see if it already exists in our database.  Then, if their password exists, we will hash their password with a salt and compare the salted password with the one stored in our database.  Once both components match up, we will allow access to the user for our application.</w:t>
       </w:r>
+      <w:r>
+        <w:rPr>
+          <w:rFonts w:ascii="Times New Roman" w:hAnsi="Times New Roman"/>
+        </w:rPr>
+        <w:t xml:space="preserve"> </w:t>
+      </w:r>
+    </w:p>
+    <w:p>
+      <w:pPr>
+        <w:rPr>
+          <w:rFonts w:ascii="Times New Roman" w:hAnsi="Times New Roman"/>
+          <w:b/>
+        </w:rPr>
+      </w:pPr>
+    </w:p>
+    <w:p>
+      <w:pPr>
+        <w:rPr>
+          <w:rFonts w:ascii="Times New Roman" w:hAnsi="Times New Roman"/>
+          <w:b/>
+        </w:rPr>
+      </w:pPr>
+    </w:p>
+    <w:p>
+      <w:pPr>
+        <w:rPr>
+          <w:rFonts w:ascii="Times New Roman" w:hAnsi="Times New Roman"/>
+          <w:b/>
+        </w:rPr>
+      </w:pPr>
+    </w:p>
+    <w:p>
+      <w:pPr>
+        <w:rPr>
+          <w:rFonts w:ascii="Times New Roman" w:hAnsi="Times New Roman"/>
+          <w:b/>
+        </w:rPr>
+      </w:pPr>
+    </w:p>
+    <w:p>
+      <w:pPr>
+        <w:rPr>
+          <w:rFonts w:ascii="Times New Roman" w:hAnsi="Times New Roman"/>
+          <w:b/>
+        </w:rPr>
+      </w:pPr>
+    </w:p>
+    <w:p>
+      <w:pPr>
+        <w:rPr>
+          <w:rFonts w:ascii="Times New Roman" w:hAnsi="Times New Roman"/>
+          <w:b/>
+        </w:rPr>
+      </w:pPr>
+    </w:p>
+    <w:p>
+      <w:pPr>
+        <w:rPr>
+          <w:rFonts w:ascii="Times New Roman" w:hAnsi="Times New Roman"/>
+          <w:b/>
+        </w:rPr>
+      </w:pPr>
+    </w:p>
+    <w:p>
+      <w:pPr>
+        <w:rPr>
+          <w:rFonts w:ascii="Times New Roman" w:hAnsi="Times New Roman"/>
+          <w:b/>
+        </w:rPr>
+      </w:pPr>
     </w:p>
     <w:p>
       <w:pPr>
@@ -1667,6 +2071,26 @@
           <w:rFonts w:ascii="Times New Roman" w:hAnsi="Times New Roman"/>
           <w:b/>
         </w:rPr>
+        <w:t>Classification-</w:t>
+      </w:r>
+      <w:r>
+        <w:rPr>
+          <w:rFonts w:ascii="Times New Roman" w:hAnsi="Times New Roman"/>
+        </w:rPr>
+        <w:t xml:space="preserve"> Each student has a classification.  This describes the student’s current standing at the university (e.g. Sophomore, Junior, Senior).</w:t>
+      </w:r>
+    </w:p>
+    <w:p>
+      <w:pPr>
+        <w:rPr>
+          <w:rFonts w:ascii="Times New Roman" w:hAnsi="Times New Roman"/>
+        </w:rPr>
+      </w:pPr>
+      <w:r>
+        <w:rPr>
+          <w:rFonts w:ascii="Times New Roman" w:hAnsi="Times New Roman"/>
+          <w:b/>
+        </w:rPr>
         <w:t>CRN-</w:t>
       </w:r>
       <w:r>
@@ -2189,6 +2613,13 @@
         </w:rPr>
         <w:t>A user has a username. The username is used for security purposes and, coupled with the password, allows the user to access the application.</w:t>
       </w:r>
+    </w:p>
+    <w:p>
+      <w:pPr>
+        <w:rPr>
+          <w:rFonts w:ascii="Times New Roman" w:hAnsi="Times New Roman"/>
+        </w:rPr>
+      </w:pPr>
     </w:p>
     <w:sectPr>
       <w:pgSz w:w="12240" w:h="15840"/>

</xml_diff>